<commit_message>
EL-EN corrections after review.
</commit_message>
<xml_diff>
--- a/Paper/EL-EN 2017/final submission/EL-EN_makale_after_review.docx
+++ b/Paper/EL-EN 2017/final submission/EL-EN_makale_after_review.docx
@@ -7,8 +7,6 @@
         <w:pStyle w:val="Title1"/>
         <w:ind w:left="0" w:right="0"/>
       </w:pPr>
-      <w:bookmarkStart w:id="0" w:name="_GoBack"/>
-      <w:bookmarkEnd w:id="0"/>
       <w:r>
         <w:t>Tümleşik Mo</w:t>
       </w:r>
@@ -258,13 +256,25 @@
         <w:rPr>
           <w:i/>
         </w:rPr>
-        <w:t xml:space="preserve"> sargılı (FSCW), sabit mıknatıslı fırçasız doğru akım (PM-BLDC) motoru</w:t>
+        <w:t xml:space="preserve"> sargılı (FSCW), sabit mıknatıslı </w:t>
       </w:r>
       <w:r>
         <w:rPr>
           <w:i/>
         </w:rPr>
-        <w:t xml:space="preserve"> ile birlikte</w:t>
+        <w:t>senkron motor (PMSM</w:t>
+      </w:r>
+      <w:r>
+        <w:rPr>
+          <w:i/>
+        </w:rPr>
+        <w:t xml:space="preserve">) </w:t>
+      </w:r>
+      <w:r>
+        <w:rPr>
+          <w:i/>
+        </w:rPr>
+        <w:t>ile birlikte</w:t>
       </w:r>
       <w:r>
         <w:rPr>
@@ -418,7 +428,19 @@
         <w:rPr>
           <w:i/>
         </w:rPr>
-        <w:t xml:space="preserve"> mıknatıslı fırçasız doğru akım motoru, galyum nitrat</w:t>
+        <w:t xml:space="preserve"> mıknatıslı </w:t>
+      </w:r>
+      <w:r>
+        <w:rPr>
+          <w:i/>
+        </w:rPr>
+        <w:t xml:space="preserve">senkron </w:t>
+      </w:r>
+      <w:r>
+        <w:rPr>
+          <w:i/>
+        </w:rPr>
+        <w:t>motor, galyum nitrat</w:t>
       </w:r>
       <w:r>
         <w:rPr>
@@ -461,7 +483,7 @@
           <w:iCs/>
           <w:lang w:val="en-US"/>
         </w:rPr>
-        <w:t xml:space="preserve"> (IMMD) System is performed. Design of a modular fractional slot concentrated winding (FSCW) permanent magnet brushless direct current (PM-BLDC) motor </w:t>
+        <w:t xml:space="preserve"> (IMMD) System is performed. Design of a modular fractional slot concentrated winding (FSCW) permanent magnet </w:t>
       </w:r>
       <w:r>
         <w:rPr>
@@ -469,7 +491,7 @@
           <w:iCs/>
           <w:lang w:val="en-US"/>
         </w:rPr>
-        <w:t xml:space="preserve">and the </w:t>
+        <w:t>synchronous</w:t>
       </w:r>
       <w:r>
         <w:rPr>
@@ -477,7 +499,7 @@
           <w:iCs/>
           <w:lang w:val="en-US"/>
         </w:rPr>
-        <w:t xml:space="preserve">modular motor drive power stage is performed based on Gallium nitride (GaN) technology. </w:t>
+        <w:t xml:space="preserve"> </w:t>
       </w:r>
       <w:r>
         <w:rPr>
@@ -485,7 +507,7 @@
           <w:iCs/>
           <w:lang w:val="en-US"/>
         </w:rPr>
-        <w:t xml:space="preserve">The efficiency of the motor drive is increased by 2% compared to conventional motor drive system. </w:t>
+        <w:t>motor</w:t>
       </w:r>
       <w:r>
         <w:rPr>
@@ -493,7 +515,7 @@
           <w:iCs/>
           <w:lang w:val="en-US"/>
         </w:rPr>
-        <w:t xml:space="preserve">Selection of optimum DC bus capacitor suitable for the </w:t>
+        <w:t xml:space="preserve"> (PM</w:t>
       </w:r>
       <w:r>
         <w:rPr>
@@ -501,7 +523,7 @@
           <w:iCs/>
           <w:lang w:val="en-US"/>
         </w:rPr>
-        <w:t>IMMD</w:t>
+        <w:t>SM</w:t>
       </w:r>
       <w:r>
         <w:rPr>
@@ -509,7 +531,7 @@
           <w:iCs/>
           <w:lang w:val="en-US"/>
         </w:rPr>
-        <w:t xml:space="preserve"> is achieved. </w:t>
+        <w:t xml:space="preserve">) </w:t>
       </w:r>
       <w:r>
         <w:rPr>
@@ -517,7 +539,7 @@
           <w:iCs/>
           <w:lang w:val="en-US"/>
         </w:rPr>
-        <w:t xml:space="preserve">DC Link capacitor bank size is reduced to its half in terms of both capacitance and current requirement with the utilization interleaving technique. </w:t>
+        <w:t xml:space="preserve">and the </w:t>
       </w:r>
       <w:r>
         <w:rPr>
@@ -525,7 +547,7 @@
           <w:iCs/>
           <w:lang w:val="en-US"/>
         </w:rPr>
-        <w:t>The performance of the designed s</w:t>
+        <w:t xml:space="preserve">modular motor drive power stage is performed </w:t>
       </w:r>
       <w:r>
         <w:rPr>
@@ -533,7 +555,7 @@
           <w:iCs/>
           <w:lang w:val="en-US"/>
         </w:rPr>
-        <w:t xml:space="preserve">ystem is obtained via the simulations </w:t>
+        <w:t xml:space="preserve">which is </w:t>
       </w:r>
       <w:r>
         <w:rPr>
@@ -541,7 +563,7 @@
           <w:iCs/>
           <w:lang w:val="en-US"/>
         </w:rPr>
-        <w:t xml:space="preserve">carried </w:t>
+        <w:t xml:space="preserve">based on Gallium nitride (GaN) technology. </w:t>
       </w:r>
       <w:r>
         <w:rPr>
@@ -549,7 +571,7 @@
           <w:iCs/>
           <w:lang w:val="en-US"/>
         </w:rPr>
-        <w:t>on MATLAB/Simulink.</w:t>
+        <w:t xml:space="preserve">The efficiency of the motor drive is increased by 2% compared to conventional motor drive system. </w:t>
       </w:r>
       <w:r>
         <w:rPr>
@@ -557,7 +579,7 @@
           <w:iCs/>
           <w:lang w:val="en-US"/>
         </w:rPr>
-        <w:t xml:space="preserve"> </w:t>
+        <w:t xml:space="preserve">Selection of optimum DC bus capacitor suitable for the </w:t>
       </w:r>
       <w:r>
         <w:rPr>
@@ -565,7 +587,87 @@
           <w:iCs/>
           <w:lang w:val="en-US"/>
         </w:rPr>
-        <w:t>Power density values larger than 15 W/cm^3 is achieved with the IMMD system which is not possible for a conventional drive.</w:t>
+        <w:t>IMMD</w:t>
+      </w:r>
+      <w:r>
+        <w:rPr>
+          <w:i/>
+          <w:iCs/>
+          <w:lang w:val="en-US"/>
+        </w:rPr>
+        <w:t xml:space="preserve"> is achieved. </w:t>
+      </w:r>
+      <w:r>
+        <w:rPr>
+          <w:i/>
+          <w:iCs/>
+          <w:lang w:val="en-US"/>
+        </w:rPr>
+        <w:t xml:space="preserve">DC Link capacitor bank size is reduced to its half in terms of both capacitance and current requirement with the utilization interleaving technique. </w:t>
+      </w:r>
+      <w:r>
+        <w:rPr>
+          <w:i/>
+          <w:iCs/>
+          <w:lang w:val="en-US"/>
+        </w:rPr>
+        <w:t>The performance of the designed s</w:t>
+      </w:r>
+      <w:r>
+        <w:rPr>
+          <w:i/>
+          <w:iCs/>
+          <w:lang w:val="en-US"/>
+        </w:rPr>
+        <w:t xml:space="preserve">ystem is obtained via the simulations </w:t>
+      </w:r>
+      <w:r>
+        <w:rPr>
+          <w:i/>
+          <w:iCs/>
+          <w:lang w:val="en-US"/>
+        </w:rPr>
+        <w:t xml:space="preserve">carried </w:t>
+      </w:r>
+      <w:r>
+        <w:rPr>
+          <w:i/>
+          <w:iCs/>
+          <w:lang w:val="en-US"/>
+        </w:rPr>
+        <w:t>on MATLAB/Simulink.</w:t>
+      </w:r>
+      <w:r>
+        <w:rPr>
+          <w:i/>
+          <w:iCs/>
+          <w:lang w:val="en-US"/>
+        </w:rPr>
+        <w:t xml:space="preserve"> </w:t>
+      </w:r>
+      <w:r>
+        <w:rPr>
+          <w:i/>
+          <w:iCs/>
+          <w:lang w:val="en-US"/>
+        </w:rPr>
+        <w:t xml:space="preserve">Power density values larger than 15 W/cm^3 </w:t>
+      </w:r>
+      <w:r>
+        <w:rPr>
+          <w:i/>
+          <w:iCs/>
+          <w:lang w:val="en-US"/>
+        </w:rPr>
+        <w:t>has been</w:t>
+      </w:r>
+      <w:r>
+        <w:rPr>
+          <w:i/>
+          <w:iCs/>
+          <w:lang w:val="en-US"/>
+        </w:rPr>
+        <w:t xml:space="preserve"> achieved with the IMMD system which is not possible for a conventional drive.</w:t>
       </w:r>
     </w:p>
     <w:p>
@@ -590,14 +692,38 @@
           <w:i/>
           <w:lang w:val="en-US"/>
         </w:rPr>
-        <w:t xml:space="preserve"> Integrated modular motor drive, permanent magnet brushless direct current motor, gallium nitride</w:t>
+        <w:t xml:space="preserve"> Integrated modular motor drive, permanent magnet </w:t>
       </w:r>
       <w:r>
         <w:rPr>
           <w:i/>
           <w:lang w:val="en-US"/>
         </w:rPr>
+        <w:t>synchronous motor</w:t>
+      </w:r>
+      <w:r>
+        <w:rPr>
+          <w:i/>
+          <w:lang w:val="en-US"/>
+        </w:rPr>
+        <w:t>, gallium nitride</w:t>
+      </w:r>
+      <w:r>
+        <w:rPr>
+          <w:i/>
+          <w:lang w:val="en-US"/>
+        </w:rPr>
         <w:t>, DC bus capacitor bank</w:t>
+      </w:r>
+    </w:p>
+    <w:p>
+      <w:pPr>
+        <w:pStyle w:val="Heading1"/>
+        <w:keepNext w:val="0"/>
+        <w:ind w:left="0" w:firstLine="0"/>
+      </w:pPr>
+      <w:r>
+        <w:t>Giriş</w:t>
       </w:r>
     </w:p>
     <w:p>
@@ -605,20 +731,96 @@
         <w:pStyle w:val="BodyTextKeep"/>
         <w:keepNext w:val="0"/>
         <w:ind w:right="0"/>
-        <w:rPr>
-          <w:i/>
-          <w:lang w:val="en-US"/>
-        </w:rPr>
-      </w:pPr>
-    </w:p>
-    <w:p>
-      <w:pPr>
-        <w:pStyle w:val="Heading1"/>
-        <w:keepNext w:val="0"/>
-        <w:ind w:left="0" w:firstLine="0"/>
-      </w:pPr>
-      <w:r>
-        <w:t>Giriş</w:t>
+      </w:pPr>
+      <w:r>
+        <w:t xml:space="preserve">Geleneksel motor sürücü sistemlerinde, motor sürücü üniteleri </w:t>
+      </w:r>
+      <w:r>
+        <w:t>ayrı birim</w:t>
+      </w:r>
+      <w:r>
+        <w:t>ler</w:t>
+      </w:r>
+      <w:r>
+        <w:t xml:space="preserve"> olarak kullanılır</w:t>
+      </w:r>
+      <w:r>
+        <w:t xml:space="preserve"> ve motora uzun kablolar ile </w:t>
+      </w:r>
+      <w:r>
+        <w:t>bağlanırlar. Motorun ve sürücünün ayrı</w:t>
+      </w:r>
+      <w:r>
+        <w:t xml:space="preserve"> birimler</w:t>
+      </w:r>
+      <w:r>
+        <w:t xml:space="preserve"> olarak bulunması, sistemin toplam hacminin ve ağırlığının artmasına, böylece toplam güç yoğunluğunun azalmasına neden olmaktadır. Özellikle elektrikli çekiş sistemlerinden ve havacılık ve uzay uygulamalarında güç yoğunluğunun azaltılması önemlidir</w:t>
+      </w:r>
+      <w:r>
+        <w:t xml:space="preserve"> </w:t>
+      </w:r>
+      <w:r>
+        <w:fldChar w:fldCharType="begin" w:fldLock="1"/>
+      </w:r>
+      <w:r>
+        <w:instrText>ADDIN CSL_CITATION { "citationItems" : [ { "id" : "ITEM-1", "itemData" : { "DOI" : "10.1049/iet-epa.2015.0506", "ISSN" : "1751-8660", "author" : [ { "dropping-particle" : "", "family" : "Calzo", "given" : "Giovanni", "non-dropping-particle" : "Lo", "parse-names" : false, "suffix" : "" }, { "dropping-particle" : "", "family" : "Vakil", "given" : "Gaurang", "non-dropping-particle" : "", "parse-names" : false, "suffix" : "" }, { "dropping-particle" : "", "family" : "Mecrow", "given" : "Barrie", "non-dropping-particle" : "", "parse-names" : false, "suffix" : "" }, { "dropping-particle" : "", "family" : "Lambert", "given" : "Simon", "non-dropping-particle" : "", "parse-names" : false, "suffix" : "" }, { "dropping-particle" : "", "family" : "Cox", "given" : "Thomas", "non-dropping-particle" : "", "parse-names" : false, "suffix" : "" }, { "dropping-particle" : "", "family" : "Gerada", "given" : "Chris", "non-dropping-particle" : "", "parse-names" : false, "suffix" : "" }, { "dropping-particle" : "", "family" : "Johnson", "given" : "Mark", "non-dropping-particle" : "", "parse-names" : false, "suffix" : "" }, { "dropping-particle" : "", "family" : "Abebe", "given" : "Robert", "non-dropping-particle" : "", "parse-names" : false, "suffix" : "" } ], "container-title" : "IET Electric Power Applications", "id" : "ITEM-1", "issue" : "8", "issued" : { "date-parts" : [ [ "2016", "9", "1" ] ] }, "note" : "mecrow`larin grup da durup durup review yazmis bu da ilginc", "page" : "757-771", "title" : "Integrated motor drives: state of the art and future trends", "type" : "article-journal", "volume" : "10" }, "uris" : [ "http://www.mendeley.com/documents/?uuid=cd05b7d5-8d32-48a6-9ccf-e7390c97b219" ] } ], "mendeley" : { "formattedCitation" : "[1]", "plainTextFormattedCitation" : "[1]", "previouslyFormattedCitation" : "[1]" }, "properties" : { "noteIndex" : 0 }, "schema" : "https://github.com/citation-style-language/schema/raw/master/csl-citation.json" }</w:instrText>
+      </w:r>
+      <w:r>
+        <w:fldChar w:fldCharType="separate"/>
+      </w:r>
+      <w:r>
+        <w:rPr>
+          <w:noProof/>
+        </w:rPr>
+        <w:t>[1]</w:t>
+      </w:r>
+      <w:r>
+        <w:fldChar w:fldCharType="end"/>
+      </w:r>
+      <w:r>
+        <w:t xml:space="preserve">. Buna ek olarak, uzun kablo bağlantılarından dolayı, darbe genişlik </w:t>
+      </w:r>
+      <w:r>
+        <w:t>modülasyonu</w:t>
+      </w:r>
+      <w:r>
+        <w:t xml:space="preserve"> (PWM) operasyonu ile motor sargılarında geçici rejim yüksek gerilimleri oluşmakta, bu gerilimler yüzünden s</w:t>
+      </w:r>
+      <w:r>
+        <w:t>tator sargılarındaki</w:t>
+      </w:r>
+      <w:r>
+        <w:t xml:space="preserve"> izolasyon</w:t>
+      </w:r>
+      <w:r>
+        <w:t>un</w:t>
+      </w:r>
+      <w:r>
+        <w:t xml:space="preserve"> üzerinde kaçak akımlar meydana gelmekte ve bu da izolasyonların yıpranmasına neden olarak motor ömrünü kısaltmaktadır</w:t>
+      </w:r>
+      <w:r>
+        <w:t xml:space="preserve"> </w:t>
+      </w:r>
+      <w:r>
+        <w:fldChar w:fldCharType="begin" w:fldLock="1"/>
+      </w:r>
+      <w:r>
+        <w:instrText>ADDIN CSL_CITATION { "citationItems" : [ { "id" : "ITEM-1", "itemData" : { "DOI" : "10.1109/ECCE.2014.6954070", "ISBN" : "978-1-4799-5776-7", "author" : [ { "dropping-particle" : "", "family" : "Shea", "given" : "Adam", "non-dropping-particle" : "", "parse-names" : false, "suffix" : "" }, { "dropping-particle" : "", "family" : "Jahns", "given" : "T M", "non-dropping-particle" : "", "parse-names" : false, "suffix" : "" } ], "container-title" : "2014 IEEE Energy Conversion Congress and Exposition (ECCE)", "id" : "ITEM-1", "issued" : { "date-parts" : [ [ "2014", "9" ] ] }, "page" : "4881-4887", "publisher" : "IEEE", "title" : "Hardware integration for an integrated modular motor drive including distributed control", "type" : "paper-conference" }, "uris" : [ "http://www.mendeley.com/documents/?uuid=8664aa75-1a5b-4351-85e0-e2afe8bc561c" ] } ], "mendeley" : { "formattedCitation" : "[2]", "plainTextFormattedCitation" : "[2]", "previouslyFormattedCitation" : "[2]" }, "properties" : { "noteIndex" : 0 }, "schema" : "https://github.com/citation-style-language/schema/raw/master/csl-citation.json" }</w:instrText>
+      </w:r>
+      <w:r>
+        <w:fldChar w:fldCharType="separate"/>
+      </w:r>
+      <w:r>
+        <w:rPr>
+          <w:noProof/>
+        </w:rPr>
+        <w:t>[2]</w:t>
+      </w:r>
+      <w:r>
+        <w:fldChar w:fldCharType="end"/>
+      </w:r>
+      <w:r>
+        <w:t>.</w:t>
       </w:r>
     </w:p>
     <w:p>
@@ -627,81 +829,6 @@
         <w:keepNext w:val="0"/>
         <w:ind w:right="0"/>
       </w:pPr>
-      <w:r>
-        <w:t xml:space="preserve">Geleneksel motor sürücü sistemlerinde, motor sürücü üniteleri </w:t>
-      </w:r>
-      <w:r>
-        <w:t>ayrı bir birim olarak kullanılır</w:t>
-      </w:r>
-      <w:r>
-        <w:t xml:space="preserve"> ve motora uzun kablolar ile bağlanırlar. Motorun ve sürücünün ayrı</w:t>
-      </w:r>
-      <w:r>
-        <w:t xml:space="preserve"> birimler</w:t>
-      </w:r>
-      <w:r>
-        <w:t xml:space="preserve"> olarak bulunması, sistemin toplam hacminin ve ağırlığının artmasına, böylece toplam güç yoğunluğunun azalmasına neden olmaktadır. Özellikle elektrikli çekiş sistemlerinden ve havacılık ve uzay uygulamalarında güç yoğunluğunun azaltılması önemlidir</w:t>
-      </w:r>
-      <w:r>
-        <w:t xml:space="preserve"> </w:t>
-      </w:r>
-      <w:r>
-        <w:fldChar w:fldCharType="begin" w:fldLock="1"/>
-      </w:r>
-      <w:r>
-        <w:instrText>ADDIN CSL_CITATION { "citationItems" : [ { "id" : "ITEM-1", "itemData" : { "DOI" : "10.1049/iet-epa.2015.0506", "ISSN" : "1751-8660", "author" : [ { "dropping-particle" : "", "family" : "Calzo", "given" : "Giovanni", "non-dropping-particle" : "Lo", "parse-names" : false, "suffix" : "" }, { "dropping-particle" : "", "family" : "Vakil", "given" : "Gaurang", "non-dropping-particle" : "", "parse-names" : false, "suffix" : "" }, { "dropping-particle" : "", "family" : "Mecrow", "given" : "Barrie", "non-dropping-particle" : "", "parse-names" : false, "suffix" : "" }, { "dropping-particle" : "", "family" : "Lambert", "given" : "Simon", "non-dropping-particle" : "", "parse-names" : false, "suffix" : "" }, { "dropping-particle" : "", "family" : "Cox", "given" : "Thomas", "non-dropping-particle" : "", "parse-names" : false, "suffix" : "" }, { "dropping-particle" : "", "family" : "Gerada", "given" : "Chris", "non-dropping-particle" : "", "parse-names" : false, "suffix" : "" }, { "dropping-particle" : "", "family" : "Johnson", "given" : "Mark", "non-dropping-particle" : "", "parse-names" : false, "suffix" : "" }, { "dropping-particle" : "", "family" : "Abebe", "given" : "Robert", "non-dropping-particle" : "", "parse-names" : false, "suffix" : "" } ], "container-title" : "IET Electric Power Applications", "id" : "ITEM-1", "issue" : "8", "issued" : { "date-parts" : [ [ "2016", "9", "1" ] ] }, "note" : "mecrow`larin grup da durup durup review yazmis bu da ilginc", "page" : "757-771", "title" : "Integrated motor drives: state of the art and future trends", "type" : "article-journal", "volume" : "10" }, "uris" : [ "http://www.mendeley.com/documents/?uuid=cd05b7d5-8d32-48a6-9ccf-e7390c97b219" ] } ], "mendeley" : { "formattedCitation" : "[1]", "plainTextFormattedCitation" : "[1]", "previouslyFormattedCitation" : "[1]" }, "properties" : { "noteIndex" : 0 }, "schema" : "https://github.com/citation-style-language/schema/raw/master/csl-citation.json" }</w:instrText>
-      </w:r>
-      <w:r>
-        <w:fldChar w:fldCharType="separate"/>
-      </w:r>
-      <w:r>
-        <w:rPr>
-          <w:noProof/>
-        </w:rPr>
-        <w:t>[1]</w:t>
-      </w:r>
-      <w:r>
-        <w:fldChar w:fldCharType="end"/>
-      </w:r>
-      <w:r>
-        <w:t xml:space="preserve">. Buna ek olarak, uzun kablo bağlantılarından dolayı, darbe genişlik </w:t>
-      </w:r>
-      <w:r>
-        <w:t>modülasyonu</w:t>
-      </w:r>
-      <w:r>
-        <w:t xml:space="preserve"> (PWM) operasyonu ile motor sargılarında geçici rejim yüksek gerilimleri oluşmakta, bu gerilimler yüzünden s</w:t>
-      </w:r>
-      <w:r>
-        <w:t>tator sargılarının izolasyonu</w:t>
-      </w:r>
-      <w:r>
-        <w:t xml:space="preserve"> üzerinde kaçak akımlar meydana gelmekte ve bu da izolasyonların yıpranmasına neden olarak motor ömrünü kısaltmaktadır</w:t>
-      </w:r>
-      <w:r>
-        <w:t xml:space="preserve"> </w:t>
-      </w:r>
-      <w:r>
-        <w:fldChar w:fldCharType="begin" w:fldLock="1"/>
-      </w:r>
-      <w:r>
-        <w:instrText>ADDIN CSL_CITATION { "citationItems" : [ { "id" : "ITEM-1", "itemData" : { "DOI" : "10.1109/ECCE.2014.6954070", "ISBN" : "978-1-4799-5776-7", "author" : [ { "dropping-particle" : "", "family" : "Shea", "given" : "Adam", "non-dropping-particle" : "", "parse-names" : false, "suffix" : "" }, { "dropping-particle" : "", "family" : "Jahns", "given" : "T M", "non-dropping-particle" : "", "parse-names" : false, "suffix" : "" } ], "container-title" : "2014 IEEE Energy Conversion Congress and Exposition (ECCE)", "id" : "ITEM-1", "issued" : { "date-parts" : [ [ "2014", "9" ] ] }, "page" : "4881-4887", "publisher" : "IEEE", "title" : "Hardware integration for an integrated modular motor drive including distributed control", "type" : "paper-conference" }, "uris" : [ "http://www.mendeley.com/documents/?uuid=8664aa75-1a5b-4351-85e0-e2afe8bc561c" ] } ], "mendeley" : { "formattedCitation" : "[2]", "plainTextFormattedCitation" : "[2]", "previouslyFormattedCitation" : "[2]" }, "properties" : { "noteIndex" : 0 }, "schema" : "https://github.com/citation-style-language/schema/raw/master/csl-citation.json" }</w:instrText>
-      </w:r>
-      <w:r>
-        <w:fldChar w:fldCharType="separate"/>
-      </w:r>
-      <w:r>
-        <w:rPr>
-          <w:noProof/>
-        </w:rPr>
-        <w:t>[2]</w:t>
-      </w:r>
-      <w:r>
-        <w:fldChar w:fldCharType="end"/>
-      </w:r>
-      <w:r>
-        <w:t>.</w:t>
-      </w:r>
     </w:p>
     <w:p>
       <w:pPr>
@@ -709,6 +836,123 @@
         <w:keepNext w:val="0"/>
         <w:ind w:right="0"/>
       </w:pPr>
+      <w:r>
+        <w:t xml:space="preserve">Son yıllarda, bahsedilen problemlere çözüm olabilecek, Tümleşik </w:t>
+      </w:r>
+      <w:r>
+        <w:t xml:space="preserve">Modüler </w:t>
+      </w:r>
+      <w:r>
+        <w:t xml:space="preserve">Motor Sürücüler (TMMS) kavramı ortaya atılmıştır. Buna göre, motor sürücü sisteminde yer alan tüm sürücü bileşenleri (güç katı, kontrol elektroniği, pasif elemanlar ve soğutucu) motor üzerine </w:t>
+      </w:r>
+      <w:r>
+        <w:t>bütünleştirilebilir</w:t>
+      </w:r>
+      <w:r>
+        <w:t xml:space="preserve"> ve böylece tek bir tümleşik birim elde edilir</w:t>
+      </w:r>
+      <w:r>
+        <w:t xml:space="preserve"> </w:t>
+      </w:r>
+      <w:r>
+        <w:fldChar w:fldCharType="begin" w:fldLock="1"/>
+      </w:r>
+      <w:r>
+        <w:instrText>ADDIN CSL_CITATION { "citationItems" : [ { "id" : "ITEM-1", "itemData" : { "DOI" : "10.1049/iet-epa.2015.0506", "ISSN" : "1751-8660", "author" : [ { "dropping-particle" : "", "family" : "Calzo", "given" : "Giovanni", "non-dropping-particle" : "Lo", "parse-names" : false, "suffix" : "" }, { "dropping-particle" : "", "family" : "Vakil", "given" : "Gaurang", "non-dropping-particle" : "", "parse-names" : false, "suffix" : "" }, { "dropping-particle" : "", "family" : "Mecrow", "given" : "Barrie", "non-dropping-particle" : "", "parse-names" : false, "suffix" : "" }, { "dropping-particle" : "", "family" : "Lambert", "given" : "Simon", "non-dropping-particle" : "", "parse-names" : false, "suffix" : "" }, { "dropping-particle" : "", "family" : "Cox", "given" : "Thomas", "non-dropping-particle" : "", "parse-names" : false, "suffix" : "" }, { "dropping-particle" : "", "family" : "Gerada", "given" : "Chris", "non-dropping-particle" : "", "parse-names" : false, "suffix" : "" }, { "dropping-particle" : "", "family" : "Johnson", "given" : "Mark", "non-dropping-particle" : "", "parse-names" : false, "suffix" : "" }, { "dropping-particle" : "", "family" : "Abebe", "given" : "Robert", "non-dropping-particle" : "", "parse-names" : false, "suffix" : "" } ], "container-title" : "IET Electric Power Applications", "id" : "ITEM-1", "issue" : "8", "issued" : { "date-parts" : [ [ "2016", "9", "1" ] ] }, "note" : "mecrow`larin grup da durup durup review yazmis bu da ilginc", "page" : "757-771", "title" : "Integrated motor drives: state of the art and future trends", "type" : "article-journal", "volume" : "10" }, "uris" : [ "http://www.mendeley.com/documents/?uuid=cd05b7d5-8d32-48a6-9ccf-e7390c97b219" ] } ], "mendeley" : { "formattedCitation" : "[1]", "plainTextFormattedCitation" : "[1]", "previouslyFormattedCitation" : "[1]" }, "properties" : { "noteIndex" : 0 }, "schema" : "https://github.com/citation-style-language/schema/raw/master/csl-citation.json" }</w:instrText>
+      </w:r>
+      <w:r>
+        <w:fldChar w:fldCharType="separate"/>
+      </w:r>
+      <w:r>
+        <w:rPr>
+          <w:noProof/>
+        </w:rPr>
+        <w:t>[1]</w:t>
+      </w:r>
+      <w:r>
+        <w:fldChar w:fldCharType="end"/>
+      </w:r>
+      <w:r>
+        <w:t>. Bu sayede motor sürücü sisteminin güç yoğunluğu önemli ölçüde arttırılabilmektedir</w:t>
+      </w:r>
+      <w:r>
+        <w:t xml:space="preserve"> </w:t>
+      </w:r>
+      <w:r>
+        <w:fldChar w:fldCharType="begin" w:fldLock="1"/>
+      </w:r>
+      <w:r>
+        <w:instrText>ADDIN CSL_CITATION { "citationItems" : [ { "id" : "ITEM-1", "itemData" : { "DOI" : "10.1109/VPPC.2015.7352967", "ISBN" : "978-1-4673-7637-2", "abstract" : "The space and packaging constraints for various electric transport applications such as for electric and hybrid electric vehicles or mass transit systems ultimately require that electronic and mechanical subsystems become more fully integrated. This paper outlines the current state of art for the power electronic converter technologies which enables greater integration in electric drives. Investigations into the supply options, state of the art devices, switching frequency selection, filtering requirements and system modularity options are explored and future trends are discussed.", "author" : [ { "dropping-particle" : "", "family" : "Lambert", "given" : "Simon M.", "non-dropping-particle" : "", "parse-names" : false, "suffix" : "" }, { "dropping-particle" : "", "family" : "Mecrow", "given" : "Barrie C.", "non-dropping-particle" : "", "parse-names" : false, "suffix" : "" }, { "dropping-particle" : "", "family" : "Abebe", "given" : "Robert", "non-dropping-particle" : "", "parse-names" : false, "suffix" : "" }, { "dropping-particle" : "", "family" : "Vakil", "given" : "Gaurang", "non-dropping-particle" : "", "parse-names" : false, "suffix" : "" }, { "dropping-particle" : "", "family" : "Johnson", "given" : "C. Mark", "non-dropping-particle" : "", "parse-names" : false, "suffix" : "" } ], "container-title" : "IEEE Vehicle Power and Propulsion Conference", "id" : "ITEM-1", "issued" : { "date-parts" : [ [ "2015" ] ] }, "page" : "1-6", "title" : "Integrated Drives for Transport - A Review of the Enabling Electronics Technology", "type" : "article-journal" }, "uris" : [ "http://www.mendeley.com/documents/?uuid=80577bfd-e365-438d-ba57-d493474a7ebc" ] } ], "mendeley" : { "formattedCitation" : "[3]", "plainTextFormattedCitation" : "[3]", "previouslyFormattedCitation" : "[3]" }, "properties" : { "noteIndex" : 0 }, "schema" : "https://github.com/citation-style-language/schema/raw/master/csl-citation.json" }</w:instrText>
+      </w:r>
+      <w:r>
+        <w:fldChar w:fldCharType="separate"/>
+      </w:r>
+      <w:r>
+        <w:rPr>
+          <w:noProof/>
+        </w:rPr>
+        <w:t>[3]</w:t>
+      </w:r>
+      <w:r>
+        <w:fldChar w:fldCharType="end"/>
+      </w:r>
+      <w:r>
+        <w:t>,</w:t>
+      </w:r>
+      <w:r>
+        <w:fldChar w:fldCharType="begin" w:fldLock="1"/>
+      </w:r>
+      <w:r>
+        <w:instrText>ADDIN CSL_CITATION { "citationItems" : [ { "id" : "ITEM-1", "itemData" : { "DOI" : "10.1109/ECCE.2013.6647278", "ISBN" : "9781479903351", "abstract" : "This paper explores the use of GaN MOSFETs and series-connected inverter segments to realize an IMMD. The proposed IMMD topology reduces the segment voltage and offers an opportunity to utilize wide bandgap 200V GaN MOSFETs. Consequently, a reduction in IMMD size is achieved by eliminating inverter heat sink and optimizing the choice of DC-link capacitors. Gate signals of the IMMD segments are shifted (interleaved) to cancel the capacitor voltage ripple and further reduce the capacitor size. Motor winding configuration and coupling effect are also investigated to match with the IMMD design. An actively controlled balancing resistor is programmed to balance the voltages of series connected IMMD segments. Furthermore, this paper presents simulation results as well as experiment results to validate the proposed design.", "author" : [ { "dropping-particle" : "", "family" : "Wang", "given" : "Jiyao", "non-dropping-particle" : "", "parse-names" : false, "suffix" : "" }, { "dropping-particle" : "", "family" : "Li", "given" : "Ye", "non-dropping-particle" : "", "parse-names" : false, "suffix" : "" }, { "dropping-particle" : "", "family" : "Han", "given" : "Yehui", "non-dropping-particle" : "", "parse-names" : false, "suffix" : "" } ], "container-title" : "2013 IEEE Energy Conversion Congress and Exposition, ECCE 2013", "id" : "ITEM-1", "issue" : "Immd", "issued" : { "date-parts" : [ [ "2013" ] ] }, "page" : "4318-4325", "title" : "Evaluation and design for an integrated modular motor drive (IMMD) with GaN devices", "type" : "article-journal" }, "uris" : [ "http://www.mendeley.com/documents/?uuid=568ba232-83bb-4a8b-9170-e06a7b86b4c7" ] } ], "mendeley" : { "formattedCitation" : "[4]", "plainTextFormattedCitation" : "[4]", "previouslyFormattedCitation" : "[4]" }, "properties" : { "noteIndex" : 0 }, "schema" : "https://github.com/citation-style-language/schema/raw/master/csl-citation.json" }</w:instrText>
+      </w:r>
+      <w:r>
+        <w:fldChar w:fldCharType="separate"/>
+      </w:r>
+      <w:r>
+        <w:rPr>
+          <w:noProof/>
+        </w:rPr>
+        <w:t>[4]</w:t>
+      </w:r>
+      <w:r>
+        <w:fldChar w:fldCharType="end"/>
+      </w:r>
+      <w:r>
+        <w:t xml:space="preserve">. Buna ek olarak, panoların ve bağlantı elemanlarının </w:t>
+      </w:r>
+      <w:r>
+        <w:t xml:space="preserve">elimine edilmesinden </w:t>
+      </w:r>
+      <w:r>
+        <w:t xml:space="preserve">dolayı % 20’ye varan maliyet azaltılması mümkün olmaktadır. </w:t>
+      </w:r>
+      <w:r>
+        <w:t>Ayrıca, bağlantı kablolarının olmamasından dolayı motor ömrü uzatılabilmekte ve elektromanyetik girişim (EMI) problemleri en aza indirgenebilmektedir</w:t>
+      </w:r>
+      <w:r>
+        <w:t xml:space="preserve"> </w:t>
+      </w:r>
+      <w:r>
+        <w:fldChar w:fldCharType="begin" w:fldLock="1"/>
+      </w:r>
+      <w:r>
+        <w:instrText>ADDIN CSL_CITATION { "citationItems" : [ { "id" : "ITEM-1", "itemData" : { "DOI" : "10.1109/PESC.2008.4591953", "ISBN" : "9781424416684", "ISSN" : "02759306", "abstract" : "The integration of an electrical machine and power electronics promises many benefits, the largest being an increase in power density. The use of system integration may lead to an increase in loss density and local or component temperatures. For this reason much attention needs to be paid to the thermal design aspects of the system. In the aerospace industry weight and reliability are of significant importance. In this paper the integration of a permanent magnet machine and power electronics into a single structure with joint thermal management is investigated. An overall goal of 2 kW/kg is set for system power density. Additionally in this paper fault tolerance is introduced into the design. This will allow the system to continue functioning should a single electrical fault occur. Principle faults are identified and discussed. A 50 kW, 6 phase, 8 pole permanent magnet machine is presented with a rotor speed of 50 krpm. A symmetrical phase shifted full bridge is used to drive the permanent magnet machine, aiding the functionality of fault tolerance and enabling the use of soft switching. A mathematical model for both machine and power electronics is created and used to calculate phase currents and losses in the machine and power electronics. Finally, spatial integration and thermal management concepts are presented and analysed.", "author" : [ { "dropping-particle" : "", "family" : "Wolmarans", "given" : "J. J.", "non-dropping-particle" : "", "parse-names" : false, "suffix" : "" }, { "dropping-particle" : "", "family" : "Gerber", "given" : "M. B.", "non-dropping-particle" : "", "parse-names" : false, "suffix" : "" }, { "dropping-particle" : "", "family" : "Polinder", "given" : "H.", "non-dropping-particle" : "", "parse-names" : false, "suffix" : "" }, { "dropping-particle" : "", "family" : "Haan", "given" : "S. W H", "non-dropping-particle" : "De", "parse-names" : false, "suffix" : "" }, { "dropping-particle" : "", "family" : "Ferreira", "given" : "J. A.", "non-dropping-particle" : "", "parse-names" : false, "suffix" : "" }, { "dropping-particle" : "", "family" : "Clarenbach", "given" : "D.", "non-dropping-particle" : "", "parse-names" : false, "suffix" : "" } ], "container-title" : "PESC Record - IEEE Annual Power Electronics Specialists Conference", "id" : "ITEM-1", "issued" : { "date-parts" : [ [ "2008" ] ] }, "page" : "345-351", "title" : "A 50kW integrated fault tolerant permanent magnet machine and motor drive", "type" : "article-journal" }, "uris" : [ "http://www.mendeley.com/documents/?uuid=965571bf-1cb5-4264-a0e1-3e5510d36fbb" ] } ], "mendeley" : { "formattedCitation" : "[5]", "plainTextFormattedCitation" : "[5]", "previouslyFormattedCitation" : "[5]" }, "properties" : { "noteIndex" : 0 }, "schema" : "https://github.com/citation-style-language/schema/raw/master/csl-citation.json" }</w:instrText>
+      </w:r>
+      <w:r>
+        <w:fldChar w:fldCharType="separate"/>
+      </w:r>
+      <w:r>
+        <w:rPr>
+          <w:noProof/>
+        </w:rPr>
+        <w:t>[5]</w:t>
+      </w:r>
+      <w:r>
+        <w:fldChar w:fldCharType="end"/>
+      </w:r>
+      <w:r>
+        <w:t>.</w:t>
+      </w:r>
     </w:p>
     <w:p>
       <w:pPr>
@@ -716,117 +960,6 @@
         <w:keepNext w:val="0"/>
         <w:ind w:right="0"/>
       </w:pPr>
-      <w:r>
-        <w:t xml:space="preserve">Son yıllarda, bahsedilen problemlere çözüm olabilecek, Tümleşik Motor Sürücüler (TMMS) kavramı ortaya atılmıştır. Buna göre, motor sürücü sisteminde yer alan tüm sürücü bileşenleri (güç katı, kontrol elektroniği, pasif elemanlar ve soğutucu) motor üzerine </w:t>
-      </w:r>
-      <w:r>
-        <w:t>bütünleştirilebilir</w:t>
-      </w:r>
-      <w:r>
-        <w:t xml:space="preserve"> ve böylece tek bir tümleşik birim elde edilir</w:t>
-      </w:r>
-      <w:r>
-        <w:t xml:space="preserve"> </w:t>
-      </w:r>
-      <w:r>
-        <w:fldChar w:fldCharType="begin" w:fldLock="1"/>
-      </w:r>
-      <w:r>
-        <w:instrText>ADDIN CSL_CITATION { "citationItems" : [ { "id" : "ITEM-1", "itemData" : { "DOI" : "10.1049/iet-epa.2015.0506", "ISSN" : "1751-8660", "author" : [ { "dropping-particle" : "", "family" : "Calzo", "given" : "Giovanni", "non-dropping-particle" : "Lo", "parse-names" : false, "suffix" : "" }, { "dropping-particle" : "", "family" : "Vakil", "given" : "Gaurang", "non-dropping-particle" : "", "parse-names" : false, "suffix" : "" }, { "dropping-particle" : "", "family" : "Mecrow", "given" : "Barrie", "non-dropping-particle" : "", "parse-names" : false, "suffix" : "" }, { "dropping-particle" : "", "family" : "Lambert", "given" : "Simon", "non-dropping-particle" : "", "parse-names" : false, "suffix" : "" }, { "dropping-particle" : "", "family" : "Cox", "given" : "Thomas", "non-dropping-particle" : "", "parse-names" : false, "suffix" : "" }, { "dropping-particle" : "", "family" : "Gerada", "given" : "Chris", "non-dropping-particle" : "", "parse-names" : false, "suffix" : "" }, { "dropping-particle" : "", "family" : "Johnson", "given" : "Mark", "non-dropping-particle" : "", "parse-names" : false, "suffix" : "" }, { "dropping-particle" : "", "family" : "Abebe", "given" : "Robert", "non-dropping-particle" : "", "parse-names" : false, "suffix" : "" } ], "container-title" : "IET Electric Power Applications", "id" : "ITEM-1", "issue" : "8", "issued" : { "date-parts" : [ [ "2016", "9", "1" ] ] }, "note" : "mecrow`larin grup da durup durup review yazmis bu da ilginc", "page" : "757-771", "title" : "Integrated motor drives: state of the art and future trends", "type" : "article-journal", "volume" : "10" }, "uris" : [ "http://www.mendeley.com/documents/?uuid=cd05b7d5-8d32-48a6-9ccf-e7390c97b219" ] } ], "mendeley" : { "formattedCitation" : "[1]", "plainTextFormattedCitation" : "[1]", "previouslyFormattedCitation" : "[1]" }, "properties" : { "noteIndex" : 0 }, "schema" : "https://github.com/citation-style-language/schema/raw/master/csl-citation.json" }</w:instrText>
-      </w:r>
-      <w:r>
-        <w:fldChar w:fldCharType="separate"/>
-      </w:r>
-      <w:r>
-        <w:rPr>
-          <w:noProof/>
-        </w:rPr>
-        <w:t>[1]</w:t>
-      </w:r>
-      <w:r>
-        <w:fldChar w:fldCharType="end"/>
-      </w:r>
-      <w:r>
-        <w:t>. Bu sayede motor sürücü sisteminin güç yoğunluğu önemli ölçüde arttırılabilmektedir</w:t>
-      </w:r>
-      <w:r>
-        <w:t xml:space="preserve"> </w:t>
-      </w:r>
-      <w:r>
-        <w:fldChar w:fldCharType="begin" w:fldLock="1"/>
-      </w:r>
-      <w:r>
-        <w:instrText>ADDIN CSL_CITATION { "citationItems" : [ { "id" : "ITEM-1", "itemData" : { "DOI" : "10.1109/VPPC.2015.7352967", "ISBN" : "978-1-4673-7637-2", "abstract" : "The space and packaging constraints for various electric transport applications such as for electric and hybrid electric vehicles or mass transit systems ultimately require that electronic and mechanical subsystems become more fully integrated. This paper outlines the current state of art for the power electronic converter technologies which enables greater integration in electric drives. Investigations into the supply options, state of the art devices, switching frequency selection, filtering requirements and system modularity options are explored and future trends are discussed.", "author" : [ { "dropping-particle" : "", "family" : "Lambert", "given" : "Simon M.", "non-dropping-particle" : "", "parse-names" : false, "suffix" : "" }, { "dropping-particle" : "", "family" : "Mecrow", "given" : "Barrie C.", "non-dropping-particle" : "", "parse-names" : false, "suffix" : "" }, { "dropping-particle" : "", "family" : "Abebe", "given" : "Robert", "non-dropping-particle" : "", "parse-names" : false, "suffix" : "" }, { "dropping-particle" : "", "family" : "Vakil", "given" : "Gaurang", "non-dropping-particle" : "", "parse-names" : false, "suffix" : "" }, { "dropping-particle" : "", "family" : "Johnson", "given" : "C. Mark", "non-dropping-particle" : "", "parse-names" : false, "suffix" : "" } ], "container-title" : "IEEE Vehicle Power and Propulsion Conference", "id" : "ITEM-1", "issued" : { "date-parts" : [ [ "2015" ] ] }, "page" : "1-6", "title" : "Integrated Drives for Transport - A Review of the Enabling Electronics Technology", "type" : "article-journal" }, "uris" : [ "http://www.mendeley.com/documents/?uuid=80577bfd-e365-438d-ba57-d493474a7ebc" ] } ], "mendeley" : { "formattedCitation" : "[3]", "plainTextFormattedCitation" : "[3]", "previouslyFormattedCitation" : "[3]" }, "properties" : { "noteIndex" : 0 }, "schema" : "https://github.com/citation-style-language/schema/raw/master/csl-citation.json" }</w:instrText>
-      </w:r>
-      <w:r>
-        <w:fldChar w:fldCharType="separate"/>
-      </w:r>
-      <w:r>
-        <w:rPr>
-          <w:noProof/>
-        </w:rPr>
-        <w:t>[3]</w:t>
-      </w:r>
-      <w:r>
-        <w:fldChar w:fldCharType="end"/>
-      </w:r>
-      <w:r>
-        <w:t>,</w:t>
-      </w:r>
-      <w:r>
-        <w:fldChar w:fldCharType="begin" w:fldLock="1"/>
-      </w:r>
-      <w:r>
-        <w:instrText>ADDIN CSL_CITATION { "citationItems" : [ { "id" : "ITEM-1", "itemData" : { "DOI" : "10.1109/ECCE.2013.6647278", "ISBN" : "9781479903351", "abstract" : "This paper explores the use of GaN MOSFETs and series-connected inverter segments to realize an IMMD. The proposed IMMD topology reduces the segment voltage and offers an opportunity to utilize wide bandgap 200V GaN MOSFETs. Consequently, a reduction in IMMD size is achieved by eliminating inverter heat sink and optimizing the choice of DC-link capacitors. Gate signals of the IMMD segments are shifted (interleaved) to cancel the capacitor voltage ripple and further reduce the capacitor size. Motor winding configuration and coupling effect are also investigated to match with the IMMD design. An actively controlled balancing resistor is programmed to balance the voltages of series connected IMMD segments. Furthermore, this paper presents simulation results as well as experiment results to validate the proposed design.", "author" : [ { "dropping-particle" : "", "family" : "Wang", "given" : "Jiyao", "non-dropping-particle" : "", "parse-names" : false, "suffix" : "" }, { "dropping-particle" : "", "family" : "Li", "given" : "Ye", "non-dropping-particle" : "", "parse-names" : false, "suffix" : "" }, { "dropping-particle" : "", "family" : "Han", "given" : "Yehui", "non-dropping-particle" : "", "parse-names" : false, "suffix" : "" } ], "container-title" : "2013 IEEE Energy Conversion Congress and Exposition, ECCE 2013", "id" : "ITEM-1", "issue" : "Immd", "issued" : { "date-parts" : [ [ "2013" ] ] }, "page" : "4318-4325", "title" : "Evaluation and design for an integrated modular motor drive (IMMD) with GaN devices", "type" : "article-journal" }, "uris" : [ "http://www.mendeley.com/documents/?uuid=568ba232-83bb-4a8b-9170-e06a7b86b4c7" ] } ], "mendeley" : { "formattedCitation" : "[4]", "plainTextFormattedCitation" : "[4]", "previouslyFormattedCitation" : "[4]" }, "properties" : { "noteIndex" : 0 }, "schema" : "https://github.com/citation-style-language/schema/raw/master/csl-citation.json" }</w:instrText>
-      </w:r>
-      <w:r>
-        <w:fldChar w:fldCharType="separate"/>
-      </w:r>
-      <w:r>
-        <w:rPr>
-          <w:noProof/>
-        </w:rPr>
-        <w:t>[4]</w:t>
-      </w:r>
-      <w:r>
-        <w:fldChar w:fldCharType="end"/>
-      </w:r>
-      <w:r>
-        <w:t xml:space="preserve">. Buna ek olarak, panoların ve bağlantı elemanlarının </w:t>
-      </w:r>
-      <w:r>
-        <w:t xml:space="preserve">elimine edilmesinden </w:t>
-      </w:r>
-      <w:r>
-        <w:t xml:space="preserve">dolayı % 20’ye varan maliyet azaltılması mümkün olmaktadır. </w:t>
-      </w:r>
-      <w:r>
-        <w:t>Ayrıca, bağlantı kablolarının olmamasından dolayı motor ömrü uzatılabilmekte ve elektromanyetik girişim (EMI) problemleri en aza indirgenebilmektedir</w:t>
-      </w:r>
-      <w:r>
-        <w:t xml:space="preserve"> </w:t>
-      </w:r>
-      <w:r>
-        <w:fldChar w:fldCharType="begin" w:fldLock="1"/>
-      </w:r>
-      <w:r>
-        <w:instrText>ADDIN CSL_CITATION { "citationItems" : [ { "id" : "ITEM-1", "itemData" : { "DOI" : "10.1109/PESC.2008.4591953", "ISBN" : "9781424416684", "ISSN" : "02759306", "abstract" : "The integration of an electrical machine and power electronics promises many benefits, the largest being an increase in power density. The use of system integration may lead to an increase in loss density and local or component temperatures. For this reason much attention needs to be paid to the thermal design aspects of the system. In the aerospace industry weight and reliability are of significant importance. In this paper the integration of a permanent magnet machine and power electronics into a single structure with joint thermal management is investigated. An overall goal of 2 kW/kg is set for system power density. Additionally in this paper fault tolerance is introduced into the design. This will allow the system to continue functioning should a single electrical fault occur. Principle faults are identified and discussed. A 50 kW, 6 phase, 8 pole permanent magnet machine is presented with a rotor speed of 50 krpm. A symmetrical phase shifted full bridge is used to drive the permanent magnet machine, aiding the functionality of fault tolerance and enabling the use of soft switching. A mathematical model for both machine and power electronics is created and used to calculate phase currents and losses in the machine and power electronics. Finally, spatial integration and thermal management concepts are presented and analysed.", "author" : [ { "dropping-particle" : "", "family" : "Wolmarans", "given" : "J. J.", "non-dropping-particle" : "", "parse-names" : false, "suffix" : "" }, { "dropping-particle" : "", "family" : "Gerber", "given" : "M. B.", "non-dropping-particle" : "", "parse-names" : false, "suffix" : "" }, { "dropping-particle" : "", "family" : "Polinder", "given" : "H.", "non-dropping-particle" : "", "parse-names" : false, "suffix" : "" }, { "dropping-particle" : "", "family" : "Haan", "given" : "S. W H", "non-dropping-particle" : "De", "parse-names" : false, "suffix" : "" }, { "dropping-particle" : "", "family" : "Ferreira", "given" : "J. A.", "non-dropping-particle" : "", "parse-names" : false, "suffix" : "" }, { "dropping-particle" : "", "family" : "Clarenbach", "given" : "D.", "non-dropping-particle" : "", "parse-names" : false, "suffix" : "" } ], "container-title" : "PESC Record - IEEE Annual Power Electronics Specialists Conference", "id" : "ITEM-1", "issued" : { "date-parts" : [ [ "2008" ] ] }, "page" : "345-351", "title" : "A 50kW integrated fault tolerant permanent magnet machine and motor drive", "type" : "article-journal" }, "uris" : [ "http://www.mendeley.com/documents/?uuid=965571bf-1cb5-4264-a0e1-3e5510d36fbb" ] } ], "mendeley" : { "formattedCitation" : "[5]", "plainTextFormattedCitation" : "[5]", "previouslyFormattedCitation" : "[5]" }, "properties" : { "noteIndex" : 0 }, "schema" : "https://github.com/citation-style-language/schema/raw/master/csl-citation.json" }</w:instrText>
-      </w:r>
-      <w:r>
-        <w:fldChar w:fldCharType="separate"/>
-      </w:r>
-      <w:r>
-        <w:rPr>
-          <w:noProof/>
-        </w:rPr>
-        <w:t>[5]</w:t>
-      </w:r>
-      <w:r>
-        <w:fldChar w:fldCharType="end"/>
-      </w:r>
-      <w:r>
-        <w:t>.</w:t>
-      </w:r>
     </w:p>
     <w:p>
       <w:pPr>
@@ -834,6 +967,123 @@
         <w:keepNext w:val="0"/>
         <w:ind w:right="0"/>
       </w:pPr>
+      <w:r>
+        <w:t>Bu uygulamada sistem ayrıca, toplam gücü eşit olarak paylaşan alt parçalara bölünerek modüler hale getirilmektedir. Bu sayede, sistemin hata toleransı büyük oranda artmaktadır, yani sistem bir veya daha fazla birimde hata oluşması durumunda bile düşük güçte çalışmaya devam edebilmektedir</w:t>
+      </w:r>
+      <w:r>
+        <w:t xml:space="preserve"> </w:t>
+      </w:r>
+      <w:r>
+        <w:fldChar w:fldCharType="begin" w:fldLock="1"/>
+      </w:r>
+      <w:r>
+        <w:instrText>ADDIN CSL_CITATION { "citationItems" : [ { "id" : "ITEM-1", "itemData" : { "DOI" : "10.1109/TPEL.2011.2132763", "ISBN" : "9781424478545", "ISSN" : "08858993", "abstract" : "A concept of an integrated and distributed inverter for switched reluctance machines is introduced. The application at hand is an outer-rotor direct drive designed for railway traction applications. A five-phase switched reluctance machine was developed and is used to demonstrate the function of the integrated and distributed inverter. The distribution is achieved by supplying each phase coil with its own modular inverter. Each inverter module is placed evenly around the end of the stator stack next to its dedicated coil. This increases the redundancy of the drive significantly. The likelihood of phase-to-phase faults is reduced, because no overlapping end-turns are necessary. Also, the integration of machine and inverter is simplified, because the semiconductors can be evenly distributed around the machine. The concept reduces the amount of terminals between drive and vehicle to communication, power supply, and cooling, independent of the number of machine phases. With the integrated and distributed inverter new control strategies can be developed to influence machine vibration and radiated noise. In this paper, the design of the prototype, the direct torque control of the five-phase machine, and the behavior in the case of a fault inside a module is analyzed.", "author" : [ { "dropping-particle" : "", "family" : "Hennen", "given" : "Martin D.", "non-dropping-particle" : "", "parse-names" : false, "suffix" : "" }, { "dropping-particle" : "", "family" : "Niessen", "given" : "Markus", "non-dropping-particle" : "", "parse-names" : false, "suffix" : "" }, { "dropping-particle" : "", "family" : "Heyers", "given" : "Christian", "non-dropping-particle" : "", "parse-names" : false, "suffix" : "" }, { "dropping-particle" : "", "family" : "Brauer", "given" : "Helge J.", "non-dropping-particle" : "", "parse-names" : false, "suffix" : "" }, { "dropping-particle" : "", "family" : "Doncker", "given" : "Rik W.", "non-dropping-particle" : "De", "parse-names" : false, "suffix" : "" } ], "container-title" : "IEEE Transactions on Power Electronics", "id" : "ITEM-1", "issue" : "2", "issued" : { "date-parts" : [ [ "2012" ] ] }, "page" : "547-554", "title" : "Development and control of an integrated and distributed inverter for a fault tolerant five-phase switched reluctance traction drive", "type" : "article-journal", "volume" : "27" }, "uris" : [ "http://www.mendeley.com/documents/?uuid=94cf4b4a-b7f6-43ba-bd79-64961a7e715d" ] } ], "mendeley" : { "formattedCitation" : "[6]", "plainTextFormattedCitation" : "[6]", "previouslyFormattedCitation" : "[6]" }, "properties" : { "noteIndex" : 0 }, "schema" : "https://github.com/citation-style-language/schema/raw/master/csl-citation.json" }</w:instrText>
+      </w:r>
+      <w:r>
+        <w:fldChar w:fldCharType="separate"/>
+      </w:r>
+      <w:r>
+        <w:rPr>
+          <w:noProof/>
+        </w:rPr>
+        <w:t>[6]</w:t>
+      </w:r>
+      <w:r>
+        <w:fldChar w:fldCharType="end"/>
+      </w:r>
+      <w:r>
+        <w:t>,</w:t>
+      </w:r>
+      <w:r>
+        <w:fldChar w:fldCharType="begin" w:fldLock="1"/>
+      </w:r>
+      <w:r>
+        <w:instrText>ADDIN CSL_CITATION { "citationItems" : [ { "id" : "ITEM-1", "itemData" : { "DOI" : "10.1109/ESARS.2015.7101527", "ISBN" : "9781479974009", "ISSN" : "21659427", "author" : [ { "dropping-particle" : "", "family" : "Galassini", "given" : "Alessandro", "non-dropping-particle" : "", "parse-names" : false, "suffix" : "" }, { "dropping-particle" : "", "family" : "Costabeber", "given" : "Alessandro", "non-dropping-particle" : "", "parse-names" : false, "suffix" : "" }, { "dropping-particle" : "", "family" : "Gerada", "given" : "Chris", "non-dropping-particle" : "", "parse-names" : false, "suffix" : "" }, { "dropping-particle" : "", "family" : "Buticchi", "given" : "Giampaolo", "non-dropping-particle" : "", "parse-names" : false, "suffix" : "" }, { "dropping-particle" : "", "family" : "Barater", "given" : "Davide", "non-dropping-particle" : "", "parse-names" : false, "suffix" : "" } ], "container-title" : "Electrical Systems for Aircraft, Railway and Ship Propulsion, ESARS", "id" : "ITEM-1", "issued" : { "date-parts" : [ [ "2015" ] ] }, "title" : "State space model of a modular speed-drooped system for high reliability integrated modular motor drives", "type" : "article-journal", "volume" : "2015-May" }, "uris" : [ "http://www.mendeley.com/documents/?uuid=8522ed28-c97c-44da-a8db-21fe1d5ed4f8" ] } ], "mendeley" : { "formattedCitation" : "[7]", "plainTextFormattedCitation" : "[7]", "previouslyFormattedCitation" : "[7]" }, "properties" : { "noteIndex" : 0 }, "schema" : "https://github.com/citation-style-language/schema/raw/master/csl-citation.json" }</w:instrText>
+      </w:r>
+      <w:r>
+        <w:fldChar w:fldCharType="separate"/>
+      </w:r>
+      <w:r>
+        <w:rPr>
+          <w:noProof/>
+        </w:rPr>
+        <w:t>[7]</w:t>
+      </w:r>
+      <w:r>
+        <w:fldChar w:fldCharType="end"/>
+      </w:r>
+      <w:r>
+        <w:t>. Bunun yanında, her bir birim ve sargı üzerindeki gerilim düşürülebilmekte ve böylece düşük dayanma gerilimine sahip güç yarıiletkenleri kullanılabilir hale gelmektedir</w:t>
+      </w:r>
+      <w:r>
+        <w:t xml:space="preserve"> </w:t>
+      </w:r>
+      <w:r>
+        <w:fldChar w:fldCharType="begin" w:fldLock="1"/>
+      </w:r>
+      <w:r>
+        <w:instrText>ADDIN CSL_CITATION { "citationItems" : [ { "id" : "ITEM-1", "itemData" : { "DOI" : "10.1109/TIA.2015.2413380", "ISBN" : "0093-9994 VO - 51", "ISSN" : "0093-9994", "author" : [ { "dropping-particle" : "", "family" : "Wang", "given" : "Jiyao", "non-dropping-particle" : "", "parse-names" : false, "suffix" : "" }, { "dropping-particle" : "", "family" : "Li", "given" : "Ye", "non-dropping-particle" : "", "parse-names" : false, "suffix" : "" }, { "dropping-particle" : "", "family" : "Han", "given" : "Yehui", "non-dropping-particle" : "", "parse-names" : false, "suffix" : "" } ], "container-title" : "IEEE Transactions on Industry Applications", "id" : "ITEM-1", "issue" : "c", "issued" : { "date-parts" : [ [ "2015" ] ] }, "page" : "3198-3207", "title" : "Integrated Modular Motor Drive Design With GaN Power FETs", "type" : "article-journal", "volume" : "51" }, "uris" : [ "http://www.mendeley.com/documents/?uuid=66d56ad0-42bc-44f1-9a7e-298173f152dc" ] } ], "mendeley" : { "formattedCitation" : "[8]", "plainTextFormattedCitation" : "[8]", "previouslyFormattedCitation" : "[8]" }, "properties" : { "noteIndex" : 0 }, "schema" : "https://github.com/citation-style-language/schema/raw/master/csl-citation.json" }</w:instrText>
+      </w:r>
+      <w:r>
+        <w:fldChar w:fldCharType="separate"/>
+      </w:r>
+      <w:r>
+        <w:rPr>
+          <w:noProof/>
+        </w:rPr>
+        <w:t>[8]</w:t>
+      </w:r>
+      <w:r>
+        <w:fldChar w:fldCharType="end"/>
+      </w:r>
+      <w:r>
+        <w:t>. Isı üreten parçaların daha geniş bir alana yayılmasından dolayı da güç elektroniğinin ısıl başarımı iyileştirilmekte ve sıcak nokta oluşumu olasılığı azalmaktadır. Buna ek olarak, modüler yapı sayesinde, üretim, kurulum, bakım ve onarım maliyetleri düşürülebilmektedir</w:t>
+      </w:r>
+      <w:r>
+        <w:t xml:space="preserve"> </w:t>
+      </w:r>
+      <w:r>
+        <w:fldChar w:fldCharType="begin" w:fldLock="1"/>
+      </w:r>
+      <w:r>
+        <w:instrText>ADDIN CSL_CITATION { "citationItems" : [ { "id" : "ITEM-1", "itemData" : { "DOI" : "10.1049/iet-epa.2015.0506", "ISSN" : "1751-8660", "author" : [ { "dropping-particle" : "", "family" : "Calzo", "given" : "Giovanni", "non-dropping-particle" : "Lo", "parse-names" : false, "suffix" : "" }, { "dropping-particle" : "", "family" : "Vakil", "given" : "Gaurang", "non-dropping-particle" : "", "parse-names" : false, "suffix" : "" }, { "dropping-particle" : "", "family" : "Mecrow", "given" : "Barrie", "non-dropping-particle" : "", "parse-names" : false, "suffix" : "" }, { "dropping-particle" : "", "family" : "Lambert", "given" : "Simon", "non-dropping-particle" : "", "parse-names" : false, "suffix" : "" }, { "dropping-particle" : "", "family" : "Cox", "given" : "Thomas", "non-dropping-particle" : "", "parse-names" : false, "suffix" : "" }, { "dropping-particle" : "", "family" : "Gerada", "given" : "Chris", "non-dropping-particle" : "", "parse-names" : false, "suffix" : "" }, { "dropping-particle" : "", "family" : "Johnson", "given" : "Mark", "non-dropping-particle" : "", "parse-names" : false, "suffix" : "" }, { "dropping-particle" : "", "family" : "Abebe", "given" : "Robert", "non-dropping-particle" : "", "parse-names" : false, "suffix" : "" } ], "container-title" : "IET Electric Power Applications", "id" : "ITEM-1", "issue" : "8", "issued" : { "date-parts" : [ [ "2016", "9", "1" ] ] }, "note" : "mecrow`larin grup da durup durup review yazmis bu da ilginc", "page" : "757-771", "title" : "Integrated motor drives: state of the art and future trends", "type" : "article-journal", "volume" : "10" }, "uris" : [ "http://www.mendeley.com/documents/?uuid=cd05b7d5-8d32-48a6-9ccf-e7390c97b219" ] } ], "mendeley" : { "formattedCitation" : "[1]", "plainTextFormattedCitation" : "[1]", "previouslyFormattedCitation" : "[1]" }, "properties" : { "noteIndex" : 0 }, "schema" : "https://github.com/citation-style-language/schema/raw/master/csl-citation.json" }</w:instrText>
+      </w:r>
+      <w:r>
+        <w:fldChar w:fldCharType="separate"/>
+      </w:r>
+      <w:r>
+        <w:rPr>
+          <w:noProof/>
+        </w:rPr>
+        <w:t>[1]</w:t>
+      </w:r>
+      <w:r>
+        <w:fldChar w:fldCharType="end"/>
+      </w:r>
+      <w:r>
+        <w:t>,</w:t>
+      </w:r>
+      <w:r>
+        <w:fldChar w:fldCharType="begin" w:fldLock="1"/>
+      </w:r>
+      <w:r>
+        <w:instrText>ADDIN CSL_CITATION { "citationItems" : [ { "id" : "ITEM-1", "itemData" : { "DOI" : "10.1109/TIA.2015.2413380", "ISBN" : "0093-9994 VO - 51", "ISSN" : "0093-9994", "author" : [ { "dropping-particle" : "", "family" : "Wang", "given" : "Jiyao", "non-dropping-particle" : "", "parse-names" : false, "suffix" : "" }, { "dropping-particle" : "", "family" : "Li", "given" : "Ye", "non-dropping-particle" : "", "parse-names" : false, "suffix" : "" }, { "dropping-particle" : "", "family" : "Han", "given" : "Yehui", "non-dropping-particle" : "", "parse-names" : false, "suffix" : "" } ], "container-title" : "IEEE Transactions on Industry Applications", "id" : "ITEM-1", "issue" : "c", "issued" : { "date-parts" : [ [ "2015" ] ] }, "page" : "3198-3207", "title" : "Integrated Modular Motor Drive Design With GaN Power FETs", "type" : "article-journal", "volume" : "51" }, "uris" : [ "http://www.mendeley.com/documents/?uuid=66d56ad0-42bc-44f1-9a7e-298173f152dc" ] } ], "mendeley" : { "formattedCitation" : "[8]", "plainTextFormattedCitation" : "[8]", "previouslyFormattedCitation" : "[8]" }, "properties" : { "noteIndex" : 0 }, "schema" : "https://github.com/citation-style-language/schema/raw/master/csl-citation.json" }</w:instrText>
+      </w:r>
+      <w:r>
+        <w:fldChar w:fldCharType="separate"/>
+      </w:r>
+      <w:r>
+        <w:rPr>
+          <w:noProof/>
+        </w:rPr>
+        <w:t>[8]</w:t>
+      </w:r>
+      <w:r>
+        <w:fldChar w:fldCharType="end"/>
+      </w:r>
+      <w:r>
+        <w:t>.</w:t>
+      </w:r>
     </w:p>
     <w:p>
       <w:pPr>
@@ -841,127 +1091,6 @@
         <w:keepNext w:val="0"/>
         <w:ind w:right="0"/>
       </w:pPr>
-      <w:r>
-        <w:t>Bu uygulamada sistem ayrıca, toplam gücü eşit olarak paylaşan alt parçalara bölünerek modüler hale getirilmektedir. Bu sayede, sistemin hata toleransı büyük oranda artmaktadır, yani sistem bir veya daha fazla birimde hata oluşması durumunda bile düşük güçte çalışmaya devam edebilmektedir</w:t>
-      </w:r>
-      <w:r>
-        <w:t xml:space="preserve"> </w:t>
-      </w:r>
-      <w:r>
-        <w:fldChar w:fldCharType="begin" w:fldLock="1"/>
-      </w:r>
-      <w:r>
-        <w:instrText>ADDIN CSL_CITATION { "citationItems" : [ { "id" : "ITEM-1", "itemData" : { "DOI" : "10.1109/TPEL.2011.2132763", "ISBN" : "9781424478545", "ISSN" : "08858993", "abstract" : "A concept of an integrated and distributed inverter for switched reluctance machines is introduced. The application at hand is an outer-rotor direct drive designed for railway traction applications. A five-phase switched reluctance machine was developed and is used to demonstrate the function of the integrated and distributed inverter. The distribution is achieved by supplying each phase coil with its own modular inverter. Each inverter module is placed evenly around the end of the stator stack next to its dedicated coil. This increases the redundancy of the drive significantly. The likelihood of phase-to-phase faults is reduced, because no overlapping end-turns are necessary. Also, the integration of machine and inverter is simplified, because the semiconductors can be evenly distributed around the machine. The concept reduces the amount of terminals between drive and vehicle to communication, power supply, and cooling, independent of the number of machine phases. With the integrated and distributed inverter new control strategies can be developed to influence machine vibration and radiated noise. In this paper, the design of the prototype, the direct torque control of the five-phase machine, and the behavior in the case of a fault inside a module is analyzed.", "author" : [ { "dropping-particle" : "", "family" : "Hennen", "given" : "Martin D.", "non-dropping-particle" : "", "parse-names" : false, "suffix" : "" }, { "dropping-particle" : "", "family" : "Niessen", "given" : "Markus", "non-dropping-particle" : "", "parse-names" : false, "suffix" : "" }, { "dropping-particle" : "", "family" : "Heyers", "given" : "Christian", "non-dropping-particle" : "", "parse-names" : false, "suffix" : "" }, { "dropping-particle" : "", "family" : "Brauer", "given" : "Helge J.", "non-dropping-particle" : "", "parse-names" : false, "suffix" : "" }, { "dropping-particle" : "", "family" : "Doncker", "given" : "Rik W.", "non-dropping-particle" : "De", "parse-names" : false, "suffix" : "" } ], "container-title" : "IEEE Transactions on Power Electronics", "id" : "ITEM-1", "issue" : "2", "issued" : { "date-parts" : [ [ "2012" ] ] }, "page" : "547-554", "title" : "Development and control of an integrated and distributed inverter for a fault tolerant five-phase switched reluctance traction drive", "type" : "article-journal", "volume" : "27" }, "uris" : [ "http://www.mendeley.com/documents/?uuid=94cf4b4a-b7f6-43ba-bd79-64961a7e715d" ] } ], "mendeley" : { "formattedCitation" : "[6]", "plainTextFormattedCitation" : "[6]", "previouslyFormattedCitation" : "[6]" }, "properties" : { "noteIndex" : 0 }, "schema" : "https://github.com/citation-style-language/schema/raw/master/csl-citation.json" }</w:instrText>
-      </w:r>
-      <w:r>
-        <w:fldChar w:fldCharType="separate"/>
-      </w:r>
-      <w:r>
-        <w:rPr>
-          <w:noProof/>
-        </w:rPr>
-        <w:t>[6]</w:t>
-      </w:r>
-      <w:r>
-        <w:fldChar w:fldCharType="end"/>
-      </w:r>
-      <w:r>
-        <w:t>,</w:t>
-      </w:r>
-      <w:r>
-        <w:fldChar w:fldCharType="begin" w:fldLock="1"/>
-      </w:r>
-      <w:r>
-        <w:instrText>ADDIN CSL_CITATION { "citationItems" : [ { "id" : "ITEM-1", "itemData" : { "DOI" : "10.1109/ESARS.2015.7101527", "ISBN" : "9781479974009", "ISSN" : "21659427", "author" : [ { "dropping-particle" : "", "family" : "Galassini", "given" : "Alessandro", "non-dropping-particle" : "", "parse-names" : false, "suffix" : "" }, { "dropping-particle" : "", "family" : "Costabeber", "given" : "Alessandro", "non-dropping-particle" : "", "parse-names" : false, "suffix" : "" }, { "dropping-particle" : "", "family" : "Gerada", "given" : "Chris", "non-dropping-particle" : "", "parse-names" : false, "suffix" : "" }, { "dropping-particle" : "", "family" : "Buticchi", "given" : "Giampaolo", "non-dropping-particle" : "", "parse-names" : false, "suffix" : "" }, { "dropping-particle" : "", "family" : "Barater", "given" : "Davide", "non-dropping-particle" : "", "parse-names" : false, "suffix" : "" } ], "container-title" : "Electrical Systems for Aircraft, Railway and Ship Propulsion, ESARS", "id" : "ITEM-1", "issued" : { "date-parts" : [ [ "2015" ] ] }, "title" : "State space model of a modular speed-drooped system for high reliability integrated modular motor drives", "type" : "article-journal", "volume" : "2015-May" }, "uris" : [ "http://www.mendeley.com/documents/?uuid=8522ed28-c97c-44da-a8db-21fe1d5ed4f8" ] } ], "mendeley" : { "formattedCitation" : "[7]", "plainTextFormattedCitation" : "[7]", "previouslyFormattedCitation" : "[7]" }, "properties" : { "noteIndex" : 0 }, "schema" : "https://github.com/citation-style-language/schema/raw/master/csl-citation.json" }</w:instrText>
-      </w:r>
-      <w:r>
-        <w:fldChar w:fldCharType="separate"/>
-      </w:r>
-      <w:r>
-        <w:rPr>
-          <w:noProof/>
-        </w:rPr>
-        <w:t>[7]</w:t>
-      </w:r>
-      <w:r>
-        <w:fldChar w:fldCharType="end"/>
-      </w:r>
-      <w:r>
-        <w:t>. Bunun yanında, her bir birim ve sargı üzerindeki gerilim düşürülebilmekte ve böylece düşük dayanma gerilimine sahip güç yarıiletkenleri kullanılabilir hale gelmektedir</w:t>
-      </w:r>
-      <w:r>
-        <w:t xml:space="preserve"> </w:t>
-      </w:r>
-      <w:r>
-        <w:fldChar w:fldCharType="begin" w:fldLock="1"/>
-      </w:r>
-      <w:r>
-        <w:instrText>ADDIN CSL_CITATION { "citationItems" : [ { "id" : "ITEM-1", "itemData" : { "DOI" : "10.1109/TIA.2015.2413380", "ISBN" : "0093-9994 VO - 51", "ISSN" : "0093-9994", "author" : [ { "dropping-particle" : "", "family" : "Wang", "given" : "Jiyao", "non-dropping-particle" : "", "parse-names" : false, "suffix" : "" }, { "dropping-particle" : "", "family" : "Li", "given" : "Ye", "non-dropping-particle" : "", "parse-names" : false, "suffix" : "" }, { "dropping-particle" : "", "family" : "Han", "given" : "Yehui", "non-dropping-particle" : "", "parse-names" : false, "suffix" : "" } ], "container-title" : "IEEE Transactions on Industry Applications", "id" : "ITEM-1", "issue" : "c", "issued" : { "date-parts" : [ [ "2015" ] ] }, "page" : "3198-3207", "title" : "Integrated Modular Motor Drive Design With GaN Power FETs", "type" : "article-journal", "volume" : "51" }, "uris" : [ "http://www.mendeley.com/documents/?uuid=66d56ad0-42bc-44f1-9a7e-298173f152dc" ] } ], "mendeley" : { "formattedCitation" : "[8]", "plainTextFormattedCitation" : "[8]", "previouslyFormattedCitation" : "[8]" }, "properties" : { "noteIndex" : 0 }, "schema" : "https://github.com/citation-style-language/schema/raw/master/csl-citation.json" }</w:instrText>
-      </w:r>
-      <w:r>
-        <w:fldChar w:fldCharType="separate"/>
-      </w:r>
-      <w:r>
-        <w:rPr>
-          <w:noProof/>
-        </w:rPr>
-        <w:t>[8]</w:t>
-      </w:r>
-      <w:r>
-        <w:fldChar w:fldCharType="end"/>
-      </w:r>
-      <w:r>
-        <w:t xml:space="preserve">. Isı üreten parçaların daha geniş bir alana yayılmasından dolayı da güç elektroniğinin ısıl başarımı iyileştirilmekte ve sıcak nokta oluşumu olasılığı azalmaktadır. Buna ek olarak, modüler yapı </w:t>
-      </w:r>
-      <w:r>
-        <w:lastRenderedPageBreak/>
-        <w:t>sayesinde, üretim, kurulum, bakım ve onarım maliyetleri düşürülebilmektedir</w:t>
-      </w:r>
-      <w:r>
-        <w:t xml:space="preserve"> </w:t>
-      </w:r>
-      <w:r>
-        <w:fldChar w:fldCharType="begin" w:fldLock="1"/>
-      </w:r>
-      <w:r>
-        <w:instrText>ADDIN CSL_CITATION { "citationItems" : [ { "id" : "ITEM-1", "itemData" : { "DOI" : "10.1049/iet-epa.2015.0506", "ISSN" : "1751-8660", "author" : [ { "dropping-particle" : "", "family" : "Calzo", "given" : "Giovanni", "non-dropping-particle" : "Lo", "parse-names" : false, "suffix" : "" }, { "dropping-particle" : "", "family" : "Vakil", "given" : "Gaurang", "non-dropping-particle" : "", "parse-names" : false, "suffix" : "" }, { "dropping-particle" : "", "family" : "Mecrow", "given" : "Barrie", "non-dropping-particle" : "", "parse-names" : false, "suffix" : "" }, { "dropping-particle" : "", "family" : "Lambert", "given" : "Simon", "non-dropping-particle" : "", "parse-names" : false, "suffix" : "" }, { "dropping-particle" : "", "family" : "Cox", "given" : "Thomas", "non-dropping-particle" : "", "parse-names" : false, "suffix" : "" }, { "dropping-particle" : "", "family" : "Gerada", "given" : "Chris", "non-dropping-particle" : "", "parse-names" : false, "suffix" : "" }, { "dropping-particle" : "", "family" : "Johnson", "given" : "Mark", "non-dropping-particle" : "", "parse-names" : false, "suffix" : "" }, { "dropping-particle" : "", "family" : "Abebe", "given" : "Robert", "non-dropping-particle" : "", "parse-names" : false, "suffix" : "" } ], "container-title" : "IET Electric Power Applications", "id" : "ITEM-1", "issue" : "8", "issued" : { "date-parts" : [ [ "2016", "9", "1" ] ] }, "note" : "mecrow`larin grup da durup durup review yazmis bu da ilginc", "page" : "757-771", "title" : "Integrated motor drives: state of the art and future trends", "type" : "article-journal", "volume" : "10" }, "uris" : [ "http://www.mendeley.com/documents/?uuid=cd05b7d5-8d32-48a6-9ccf-e7390c97b219" ] } ], "mendeley" : { "formattedCitation" : "[1]", "plainTextFormattedCitation" : "[1]", "previouslyFormattedCitation" : "[1]" }, "properties" : { "noteIndex" : 0 }, "schema" : "https://github.com/citation-style-language/schema/raw/master/csl-citation.json" }</w:instrText>
-      </w:r>
-      <w:r>
-        <w:fldChar w:fldCharType="separate"/>
-      </w:r>
-      <w:r>
-        <w:rPr>
-          <w:noProof/>
-        </w:rPr>
-        <w:t>[1]</w:t>
-      </w:r>
-      <w:r>
-        <w:fldChar w:fldCharType="end"/>
-      </w:r>
-      <w:r>
-        <w:t>,</w:t>
-      </w:r>
-      <w:r>
-        <w:fldChar w:fldCharType="begin" w:fldLock="1"/>
-      </w:r>
-      <w:r>
-        <w:instrText>ADDIN CSL_CITATION { "citationItems" : [ { "id" : "ITEM-1", "itemData" : { "DOI" : "10.1109/TIA.2015.2413380", "ISBN" : "0093-9994 VO - 51", "ISSN" : "0093-9994", "author" : [ { "dropping-particle" : "", "family" : "Wang", "given" : "Jiyao", "non-dropping-particle" : "", "parse-names" : false, "suffix" : "" }, { "dropping-particle" : "", "family" : "Li", "given" : "Ye", "non-dropping-particle" : "", "parse-names" : false, "suffix" : "" }, { "dropping-particle" : "", "family" : "Han", "given" : "Yehui", "non-dropping-particle" : "", "parse-names" : false, "suffix" : "" } ], "container-title" : "IEEE Transactions on Industry Applications", "id" : "ITEM-1", "issue" : "c", "issued" : { "date-parts" : [ [ "2015" ] ] }, "page" : "3198-3207", "title" : "Integrated Modular Motor Drive Design With GaN Power FETs", "type" : "article-journal", "volume" : "51" }, "uris" : [ "http://www.mendeley.com/documents/?uuid=66d56ad0-42bc-44f1-9a7e-298173f152dc" ] } ], "mendeley" : { "formattedCitation" : "[8]", "plainTextFormattedCitation" : "[8]", "previouslyFormattedCitation" : "[8]" }, "properties" : { "noteIndex" : 0 }, "schema" : "https://github.com/citation-style-language/schema/raw/master/csl-citation.json" }</w:instrText>
-      </w:r>
-      <w:r>
-        <w:fldChar w:fldCharType="separate"/>
-      </w:r>
-      <w:r>
-        <w:rPr>
-          <w:noProof/>
-        </w:rPr>
-        <w:t>[8]</w:t>
-      </w:r>
-      <w:r>
-        <w:fldChar w:fldCharType="end"/>
-      </w:r>
-      <w:r>
-        <w:t>.</w:t>
-      </w:r>
     </w:p>
     <w:p>
       <w:pPr>
@@ -969,18 +1098,15 @@
         <w:keepNext w:val="0"/>
         <w:ind w:right="0"/>
       </w:pPr>
-    </w:p>
-    <w:p>
-      <w:pPr>
-        <w:pStyle w:val="BodyTextKeep"/>
-        <w:keepNext w:val="0"/>
-        <w:ind w:right="0"/>
-      </w:pPr>
       <w:r>
         <w:t xml:space="preserve">Tüm bu avantajların yanında, motorun ve sürücünün bütünleştirilmesinden dolayı pek çok </w:t>
       </w:r>
       <w:r>
-        <w:t>zorlukla karşılaşılmaktadır</w:t>
+        <w:t xml:space="preserve">zorlukla </w:t>
+      </w:r>
+      <w:r>
+        <w:lastRenderedPageBreak/>
+        <w:t>karşılaşılmaktadır</w:t>
       </w:r>
       <w:r>
         <w:t xml:space="preserve"> </w:t>
@@ -1099,137 +1225,6 @@
       <w:r>
         <w:t>.</w:t>
       </w:r>
-    </w:p>
-    <w:p>
-      <w:pPr>
-        <w:pStyle w:val="BodyTextKeep"/>
-        <w:keepNext w:val="0"/>
-        <w:ind w:right="0"/>
-      </w:pPr>
-    </w:p>
-    <w:p>
-      <w:pPr>
-        <w:pStyle w:val="BodyTextKeep"/>
-        <w:keepNext w:val="0"/>
-        <w:ind w:right="0"/>
-      </w:pPr>
-      <w:r>
-        <w:t>Konsantre</w:t>
-      </w:r>
-      <w:r>
-        <w:t xml:space="preserve"> sargılı motorlar üretim kolaylığı açısından ve modüler stator yapısına uygunl</w:t>
-      </w:r>
-      <w:r>
-        <w:t>uğundan dolayı tercih edilmektedir</w:t>
-      </w:r>
-      <w:r>
-        <w:t xml:space="preserve">. </w:t>
-      </w:r>
-      <w:r>
-        <w:t>Kesirli</w:t>
-      </w:r>
-      <w:r>
-        <w:t xml:space="preserve"> oluklu PM-BLDC motorlar</w:t>
-      </w:r>
-      <w:r>
-        <w:t xml:space="preserve"> ise</w:t>
-      </w:r>
-      <w:r>
-        <w:t>, yüksek güç yoğunluğuna, yüksek verime, düşük vuruntu momentine sahiptir ve hata toleransları iyidir</w:t>
-      </w:r>
-      <w:r>
-        <w:t xml:space="preserve"> </w:t>
-      </w:r>
-      <w:r>
-        <w:fldChar w:fldCharType="begin" w:fldLock="1"/>
-      </w:r>
-      <w:r>
-        <w:instrText>ADDIN CSL_CITATION { "citationItems" : [ { "id" : "ITEM-1", "itemData" : { "DOI" : "10.1109/TMAG.2016.2623583", "ISSN" : "0018-9464", "author" : [ { "dropping-particle" : "", "family" : "Roekke", "given" : "Astrid", "non-dropping-particle" : "", "parse-names" : false, "suffix" : "" }, { "dropping-particle" : "", "family" : "Nilssen", "given" : "Robert", "non-dropping-particle" : "", "parse-names" : false, "suffix" : "" } ], "container-title" : "IEEE Transactions on Magnetics", "id" : "ITEM-1", "issue" : "c", "issued" : { "date-parts" : [ [ "2016" ] ] }, "page" : "1-1", "title" : "Analytical Calculation of Yoke Flux Patterns in Fractional-Slot Permanent Magnet Machines", "type" : "article-journal", "volume" : "9464" }, "uris" : [ "http://www.mendeley.com/documents/?uuid=7121edde-8684-4d13-b5d7-c4d0e623804d" ] } ], "mendeley" : { "formattedCitation" : "[9]", "plainTextFormattedCitation" : "[9]", "previouslyFormattedCitation" : "[9]" }, "properties" : { "noteIndex" : 0 }, "schema" : "https://github.com/citation-style-language/schema/raw/master/csl-citation.json" }</w:instrText>
-      </w:r>
-      <w:r>
-        <w:fldChar w:fldCharType="separate"/>
-      </w:r>
-      <w:r>
-        <w:rPr>
-          <w:noProof/>
-        </w:rPr>
-        <w:t>[9]</w:t>
-      </w:r>
-      <w:r>
-        <w:fldChar w:fldCharType="end"/>
-      </w:r>
-      <w:r>
-        <w:t>.</w:t>
-      </w:r>
-    </w:p>
-    <w:p>
-      <w:pPr>
-        <w:pStyle w:val="BodyTextKeep"/>
-        <w:keepNext w:val="0"/>
-        <w:ind w:right="0"/>
-      </w:pPr>
-    </w:p>
-    <w:p>
-      <w:pPr>
-        <w:pStyle w:val="BodyTextKeep"/>
-        <w:keepNext w:val="0"/>
-        <w:ind w:right="0"/>
-      </w:pPr>
-      <w:r>
-        <w:t>TMMS tasarımlarında DA bara kondansatörünün hacmini düşürmek kritiktir. Motor sürücü sistemlerinde, DA bara kondansatörlerinin, toplam hacmin büyük bir kısmını kaplamasından dolayı ve TMMS uygulamalarında motor sürücü alanının kısıtlı olması, DA bara kondansatörlerinin optimizasyonunu zorunlu hale getirir</w:t>
-      </w:r>
-      <w:r>
-        <w:t xml:space="preserve"> </w:t>
-      </w:r>
-      <w:r>
-        <w:fldChar w:fldCharType="begin" w:fldLock="1"/>
-      </w:r>
-      <w:r>
-        <w:instrText>ADDIN CSL_CITATION { "citationItems" : [ { "id" : "ITEM-1", "itemData" : { "DOI" : "10.1109/TIA.2015.2413380", "ISBN" : "0093-9994 VO - 51", "ISSN" : "0093-9994", "author" : [ { "dropping-particle" : "", "family" : "Wang", "given" : "Jiyao", "non-dropping-particle" : "", "parse-names" : false, "suffix" : "" }, { "dropping-particle" : "", "family" : "Li", "given" : "Ye", "non-dropping-particle" : "", "parse-names" : false, "suffix" : "" }, { "dropping-particle" : "", "family" : "Han", "given" : "Yehui", "non-dropping-particle" : "", "parse-names" : false, "suffix" : "" } ], "container-title" : "IEEE Transactions on Industry Applications", "id" : "ITEM-1", "issue" : "c", "issued" : { "date-parts" : [ [ "2015" ] ] }, "page" : "3198-3207", "title" : "Integrated Modular Motor Drive Design With GaN Power FETs", "type" : "article-journal", "volume" : "51" }, "uris" : [ "http://www.mendeley.com/documents/?uuid=66d56ad0-42bc-44f1-9a7e-298173f152dc" ] } ], "mendeley" : { "formattedCitation" : "[8]", "plainTextFormattedCitation" : "[8]", "previouslyFormattedCitation" : "[8]" }, "properties" : { "noteIndex" : 0 }, "schema" : "https://github.com/citation-style-language/schema/raw/master/csl-citation.json" }</w:instrText>
-      </w:r>
-      <w:r>
-        <w:fldChar w:fldCharType="separate"/>
-      </w:r>
-      <w:r>
-        <w:rPr>
-          <w:noProof/>
-        </w:rPr>
-        <w:t>[8]</w:t>
-      </w:r>
-      <w:r>
-        <w:fldChar w:fldCharType="end"/>
-      </w:r>
-      <w:r>
-        <w:t>,</w:t>
-      </w:r>
-      <w:r>
-        <w:fldChar w:fldCharType="begin" w:fldLock="1"/>
-      </w:r>
-      <w:r>
-        <w:instrText>ADDIN CSL_CITATION { "citationItems" : [ { "id" : "ITEM-1", "itemData" : { "DOI" : "10.1109/ECCE.2012.6342375", "ISBN" : "978-1-4673-0803-8", "author" : [ { "dropping-particle" : "", "family" : "Su", "given" : "Gui-jia", "non-dropping-particle" : "", "parse-names" : false, "suffix" : "" }, { "dropping-particle" : "", "family" : "Tang", "given" : "Lixin", "non-dropping-particle" : "", "parse-names" : false, "suffix" : "" } ], "container-title" : "2012 IEEE Energy Conversion Congress and Exposition (ECCE)", "id" : "ITEM-1", "issued" : { "date-parts" : [ [ "2012", "9" ] ] }, "page" : "2847-2853", "publisher" : "IEEE", "title" : "A segmented traction drive system with a small dc bus capacitor", "type" : "paper-conference" }, "uris" : [ "http://www.mendeley.com/documents/?uuid=ca8baba2-754e-4831-aa76-fd07f868f9a7" ] } ], "mendeley" : { "formattedCitation" : "[10]", "plainTextFormattedCitation" : "[10]", "previouslyFormattedCitation" : "[10]" }, "properties" : { "noteIndex" : 0 }, "schema" : "https://github.com/citation-style-language/schema/raw/master/csl-citation.json" }</w:instrText>
-      </w:r>
-      <w:r>
-        <w:fldChar w:fldCharType="separate"/>
-      </w:r>
-      <w:r>
-        <w:rPr>
-          <w:noProof/>
-        </w:rPr>
-        <w:t>[10]</w:t>
-      </w:r>
-      <w:r>
-        <w:fldChar w:fldCharType="end"/>
-      </w:r>
-      <w:r>
-        <w:t>.</w:t>
-      </w:r>
-    </w:p>
-    <w:p>
-      <w:pPr>
-        <w:pStyle w:val="BodyTextKeep"/>
-        <w:keepNext w:val="0"/>
-        <w:ind w:right="0"/>
-      </w:pPr>
     </w:p>
     <w:p>
       <w:pPr>
@@ -1478,38 +1473,45 @@
     </w:p>
     <w:p>
       <w:pPr>
-        <w:rPr>
-          <w:sz w:val="18"/>
-          <w:szCs w:val="18"/>
-        </w:rPr>
-      </w:pPr>
-      <w:r>
-        <w:rPr>
-          <w:sz w:val="18"/>
-          <w:szCs w:val="18"/>
-        </w:rPr>
-        <w:t xml:space="preserve">Geleneksel motorlarda genellikle farklı kutuplardaki stator sargıları seri bağlanarak her bir fazda tek bir sargı elde edilir. Modüler motorlarda ise kutup sargıları farklı motor sürücülere bağlanırlar. Bu nedenle bu tip motorlara ayrık sargılı motorlar da denir. Bu yapı sayesinde sistem modüler hale gelmekte, yedekliliği ve hata toleransı artmaktadır. Ayrıca motor sürücü </w:t>
-      </w:r>
-      <w:r>
-        <w:rPr>
-          <w:sz w:val="18"/>
-          <w:szCs w:val="18"/>
-        </w:rPr>
-        <w:t xml:space="preserve">parçalarının farklı şekillerde bağlanabilmesi sayesinde tasarımdaki esneklik artmaktadır. Üretim kolaylığından dolayı ayrık stator yapısı genellikle </w:t>
-      </w:r>
-      <w:r>
-        <w:rPr>
-          <w:sz w:val="18"/>
-          <w:szCs w:val="18"/>
-        </w:rPr>
-        <w:t>konsantre</w:t>
-      </w:r>
-      <w:r>
-        <w:rPr>
-          <w:sz w:val="18"/>
-          <w:szCs w:val="18"/>
-        </w:rPr>
-        <w:t xml:space="preserve"> sargılar ile oluşturulur.</w:t>
+        <w:pStyle w:val="BodyTextKeep"/>
+        <w:keepNext w:val="0"/>
+        <w:ind w:right="0"/>
+      </w:pPr>
+      <w:r>
+        <w:t>Geleneksel motorlarda genellikle farklı kutuplardaki stator sargıları seri bağlanarak her bir fazda tek bir sargı elde edilir. Modüler motorlarda ise kutup sargıları farklı motor sürücülere bağlanırlar. Bu nedenle bu tip motorlara ayrık sargılı motorlar da denir. Bu yapı sayesinde sistem mo</w:t>
+      </w:r>
+      <w:r>
+        <w:t>düler hale gelmekte, yedeklilik özelliği</w:t>
+      </w:r>
+      <w:r>
+        <w:t xml:space="preserve"> ve hata toleransı artmaktadır. Ayrıca motor sürücü parçalarının farklı şekillerde bağlanabilmesi sayesinde tasarımdaki esneklik artmaktadır. </w:t>
+      </w:r>
+      <w:r>
+        <w:t xml:space="preserve">Konsantre sargılı motorlar üretim kolaylığı açısından ve modüler stator yapısına uygunluğundan dolayı tercih edilmektedir. FSCW-PMSM motorlar, yüksek güç ve moment yoğunluğuna, yüksek verime, düşük vuruntu momentine sahiptir ve hata toleransları iyidir </w:t>
+      </w:r>
+      <w:r>
+        <w:fldChar w:fldCharType="begin" w:fldLock="1"/>
+      </w:r>
+      <w:r>
+        <w:instrText>ADDIN CSL_CITATION { "citationItems" : [ { "id" : "ITEM-1", "itemData" : { "DOI" : "10.1109/TMAG.2016.2623583", "ISSN" : "0018-9464", "author" : [ { "dropping-particle" : "", "family" : "Roekke", "given" : "Astrid", "non-dropping-particle" : "", "parse-names" : false, "suffix" : "" }, { "dropping-particle" : "", "family" : "Nilssen", "given" : "Robert", "non-dropping-particle" : "", "parse-names" : false, "suffix" : "" } ], "container-title" : "IEEE Transactions on Magnetics", "id" : "ITEM-1", "issue" : "c", "issued" : { "date-parts" : [ [ "2016" ] ] }, "page" : "1-1", "title" : "Analytical Calculation of Yoke Flux Patterns in Fractional-Slot Permanent Magnet Machines", "type" : "article-journal", "volume" : "9464" }, "uris" : [ "http://www.mendeley.com/documents/?uuid=7121edde-8684-4d13-b5d7-c4d0e623804d" ] } ], "mendeley" : { "formattedCitation" : "[9]", "plainTextFormattedCitation" : "[9]", "previouslyFormattedCitation" : "[9]" }, "properties" : { "noteIndex" : 0 }, "schema" : "https://github.com/citation-style-language/schema/raw/master/csl-citation.json" }</w:instrText>
+      </w:r>
+      <w:r>
+        <w:fldChar w:fldCharType="separate"/>
+      </w:r>
+      <w:r>
+        <w:rPr>
+          <w:noProof/>
+        </w:rPr>
+        <w:t>[9]</w:t>
+      </w:r>
+      <w:r>
+        <w:fldChar w:fldCharType="end"/>
+      </w:r>
+      <w:r>
+        <w:t>.</w:t>
+      </w:r>
+      <w:r>
+        <w:t xml:space="preserve"> </w:t>
       </w:r>
     </w:p>
     <w:p>
@@ -1624,7 +1626,14 @@
           <w:sz w:val="18"/>
           <w:szCs w:val="18"/>
         </w:rPr>
-        <w:t xml:space="preserve"> sayesinde çeviriciler arasında dolaşım akımları oluşmamaktadır. Yüksek DA bara gerilimi olduğu durumda bu özellik kullanılarak, düşük gerilim değerlerine sahip yarıiletken anahtarların kullanılması ile oluşturulan sürücü parçaları DA bara üzerinde seri bağlanabilmektedir. Bu durum, yeni nesil yüksek güç yarıiletkenlerinin (GaN gibi) motor sürücülerde kullanılmasına olanak vermiştir.</w:t>
+        <w:t xml:space="preserve"> sayesinde çeviriciler arasında dolaşım akımları oluşmamaktadır. Yüksek DA bara gerilimi olduğu durumda bu özellik kullanılarak, düşük gerilim değerlerine sahip yarıiletken anahtarların kullanılması ile oluşturulan sürücü parçaları DA </w:t>
+      </w:r>
+      <w:r>
+        <w:rPr>
+          <w:sz w:val="18"/>
+          <w:szCs w:val="18"/>
+        </w:rPr>
+        <w:t>bara üzerinde seri bağlanabilmektedir. Bu durum, yeni nesil yüksek güç yarıiletkenlerinin (GaN gibi) motor sürücülerde kullanılmasına olanak vermiştir.</w:t>
       </w:r>
     </w:p>
     <w:p>
@@ -1830,7 +1839,7 @@
           <w:sz w:val="18"/>
           <w:szCs w:val="18"/>
         </w:rPr>
-        <w:instrText>ADDIN CSL_CITATION { "citationItems" : [ { "id" : "ITEM-1", "itemData" : { "DOI" : "10.1109/TIA.2015.2413380", "ISBN" : "0093-9994 VO - 51", "ISSN" : "0093-9994", "author" : [ { "dropping-particle" : "", "family" : "Wang", "given" : "Jiyao", "non-dropping-particle" : "", "parse-names" : false, "suffix" : "" }, { "dropping-particle" : "", "family" : "Li", "given" : "Ye", "non-dropping-particle" : "", "parse-names" : false, "suffix" : "" }, { "dropping-particle" : "", "family" : "Han", "given" : "Yehui", "non-dropping-particle" : "", "parse-names" : false, "suffix" : "" } ], "container-title" : "IEEE Transactions on Industry Applications", "id" : "ITEM-1", "issue" : "c", "issued" : { "date-parts" : [ [ "2015" ] ] }, "page" : "3198-3207", "title" : "Integrated Modular Motor Drive Design With GaN Power FETs", "type" : "article-journal", "volume" : "51" }, "uris" : [ "http://www.mendeley.com/documents/?uuid=66d56ad0-42bc-44f1-9a7e-298173f152dc" ] }, { "id" : "ITEM-2", "itemData" : { "ISBN" : "9781424480852", "author" : [ { "dropping-particle" : "", "family" : "Morita", "given" : "Tatsuo", "non-dropping-particle" : "", "parse-names" : false, "suffix" : "" }, { "dropping-particle" : "", "family" : "Tamura", "given" : "Satoshi", "non-dropping-particle" : "", "parse-names" : false, "suffix" : "" }, { "dropping-particle" : "", "family" : "Anda", "given" : "Yoshiharu", "non-dropping-particle" : "", "parse-names" : false, "suffix" : "" }, { "dropping-particle" : "", "family" : "Ishida", "given" : "Masahiro", "non-dropping-particle" : "", "parse-names" : false, "suffix" : "" }, { "dropping-particle" : "", "family" : "Uemoto", "given" : "Yasuhiro", "non-dropping-particle" : "", "parse-names" : false, "suffix" : "" }, { "dropping-particle" : "", "family" : "Ueda", "given" : "Tetsuzo", "non-dropping-particle" : "", "parse-names" : false, "suffix" : "" }, { "dropping-particle" : "", "family" : "Tanaka", "given" : "Tsuyoshi", "non-dropping-particle" : "", "parse-names" : false, "suffix" : "" }, { "dropping-particle" : "", "family" : "Ueda", "given" : "Daisuke", "non-dropping-particle" : "", "parse-names" : false, "suffix" : "" } ], "id" : "ITEM-2", "issued" : { "date-parts" : [ [ "2011" ] ] }, "note" : "\u00b7\u00a0\u00a0\u00a0\u00a0\u00a0\u00a0 (GaN)\u2013based three-phase inverter with high efficiency of 99.3% for driving motor at 900W under the carrier frequency of 6kHz \n\u00b7\u00a0\u00a0\u00a0\u00a0\u00a0\u00a0 GAN vs IGBT loss- efficiency Comparison", "page" : "481-484", "title" : "99 . 3 % Efficiency of Three-Phase Inverter for Motor Drive Using GaN-based Gate Injection Transistors", "type" : "article-journal" }, "uris" : [ "http://www.mendeley.com/documents/?uuid=1d9795dc-6d7d-41a3-86b3-836a911d7d2a" ] } ], "mendeley" : { "formattedCitation" : "[8], [11]", "plainTextFormattedCitation" : "[8], [11]", "previouslyFormattedCitation" : "[8], [11]" }, "properties" : { "noteIndex" : 0 }, "schema" : "https://github.com/citation-style-language/schema/raw/master/csl-citation.json" }</w:instrText>
+        <w:instrText>ADDIN CSL_CITATION { "citationItems" : [ { "id" : "ITEM-1", "itemData" : { "DOI" : "10.1109/TIA.2015.2413380", "ISBN" : "0093-9994 VO - 51", "ISSN" : "0093-9994", "author" : [ { "dropping-particle" : "", "family" : "Wang", "given" : "Jiyao", "non-dropping-particle" : "", "parse-names" : false, "suffix" : "" }, { "dropping-particle" : "", "family" : "Li", "given" : "Ye", "non-dropping-particle" : "", "parse-names" : false, "suffix" : "" }, { "dropping-particle" : "", "family" : "Han", "given" : "Yehui", "non-dropping-particle" : "", "parse-names" : false, "suffix" : "" } ], "container-title" : "IEEE Transactions on Industry Applications", "id" : "ITEM-1", "issue" : "c", "issued" : { "date-parts" : [ [ "2015" ] ] }, "page" : "3198-3207", "title" : "Integrated Modular Motor Drive Design With GaN Power FETs", "type" : "article-journal", "volume" : "51" }, "uris" : [ "http://www.mendeley.com/documents/?uuid=66d56ad0-42bc-44f1-9a7e-298173f152dc" ] }, { "id" : "ITEM-2", "itemData" : { "ISBN" : "9781424480852", "author" : [ { "dropping-particle" : "", "family" : "Morita", "given" : "Tatsuo", "non-dropping-particle" : "", "parse-names" : false, "suffix" : "" }, { "dropping-particle" : "", "family" : "Tamura", "given" : "Satoshi", "non-dropping-particle" : "", "parse-names" : false, "suffix" : "" }, { "dropping-particle" : "", "family" : "Anda", "given" : "Yoshiharu", "non-dropping-particle" : "", "parse-names" : false, "suffix" : "" }, { "dropping-particle" : "", "family" : "Ishida", "given" : "Masahiro", "non-dropping-particle" : "", "parse-names" : false, "suffix" : "" }, { "dropping-particle" : "", "family" : "Uemoto", "given" : "Yasuhiro", "non-dropping-particle" : "", "parse-names" : false, "suffix" : "" }, { "dropping-particle" : "", "family" : "Ueda", "given" : "Tetsuzo", "non-dropping-particle" : "", "parse-names" : false, "suffix" : "" }, { "dropping-particle" : "", "family" : "Tanaka", "given" : "Tsuyoshi", "non-dropping-particle" : "", "parse-names" : false, "suffix" : "" }, { "dropping-particle" : "", "family" : "Ueda", "given" : "Daisuke", "non-dropping-particle" : "", "parse-names" : false, "suffix" : "" } ], "id" : "ITEM-2", "issued" : { "date-parts" : [ [ "2011" ] ] }, "note" : "\u00b7\u00a0\u00a0\u00a0\u00a0\u00a0\u00a0 (GaN)\u2013based three-phase inverter with high efficiency of 99.3% for driving motor at 900W under the carrier frequency of 6kHz \n\u00b7\u00a0\u00a0\u00a0\u00a0\u00a0\u00a0 GAN vs IGBT loss- efficiency Comparison", "page" : "481-484", "title" : "99 . 3 % Efficiency of Three-Phase Inverter for Motor Drive Using GaN-based Gate Injection Transistors", "type" : "article-journal" }, "uris" : [ "http://www.mendeley.com/documents/?uuid=1d9795dc-6d7d-41a3-86b3-836a911d7d2a" ] } ], "mendeley" : { "formattedCitation" : "[8], [10]", "plainTextFormattedCitation" : "[8], [10]", "previouslyFormattedCitation" : "[8], [11]" }, "properties" : { "noteIndex" : 0 }, "schema" : "https://github.com/citation-style-language/schema/raw/master/csl-citation.json" }</w:instrText>
       </w:r>
       <w:r>
         <w:rPr>
@@ -1845,7 +1854,7 @@
           <w:sz w:val="18"/>
           <w:szCs w:val="18"/>
         </w:rPr>
-        <w:t>[8], [11]</w:t>
+        <w:t>[8], [10]</w:t>
       </w:r>
       <w:r>
         <w:rPr>
@@ -1873,7 +1882,7 @@
           <w:sz w:val="18"/>
           <w:szCs w:val="18"/>
         </w:rPr>
-        <w:instrText>ADDIN CSL_CITATION { "citationItems" : [ { "id" : "ITEM-1", "itemData" : { "ISBN" : "9781424480852", "author" : [ { "dropping-particle" : "", "family" : "Morita", "given" : "Tatsuo", "non-dropping-particle" : "", "parse-names" : false, "suffix" : "" }, { "dropping-particle" : "", "family" : "Tamura", "given" : "Satoshi", "non-dropping-particle" : "", "parse-names" : false, "suffix" : "" }, { "dropping-particle" : "", "family" : "Anda", "given" : "Yoshiharu", "non-dropping-particle" : "", "parse-names" : false, "suffix" : "" }, { "dropping-particle" : "", "family" : "Ishida", "given" : "Masahiro", "non-dropping-particle" : "", "parse-names" : false, "suffix" : "" }, { "dropping-particle" : "", "family" : "Uemoto", "given" : "Yasuhiro", "non-dropping-particle" : "", "parse-names" : false, "suffix" : "" }, { "dropping-particle" : "", "family" : "Ueda", "given" : "Tetsuzo", "non-dropping-particle" : "", "parse-names" : false, "suffix" : "" }, { "dropping-particle" : "", "family" : "Tanaka", "given" : "Tsuyoshi", "non-dropping-particle" : "", "parse-names" : false, "suffix" : "" }, { "dropping-particle" : "", "family" : "Ueda", "given" : "Daisuke", "non-dropping-particle" : "", "parse-names" : false, "suffix" : "" } ], "id" : "ITEM-1", "issued" : { "date-parts" : [ [ "2011" ] ] }, "note" : "\u00b7\u00a0\u00a0\u00a0\u00a0\u00a0\u00a0 (GaN)\u2013based three-phase inverter with high efficiency of 99.3% for driving motor at 900W under the carrier frequency of 6kHz \n\u00b7\u00a0\u00a0\u00a0\u00a0\u00a0\u00a0 GAN vs IGBT loss- efficiency Comparison", "page" : "481-484", "title" : "99 . 3 % Efficiency of Three-Phase Inverter for Motor Drive Using GaN-based Gate Injection Transistors", "type" : "article-journal" }, "uris" : [ "http://www.mendeley.com/documents/?uuid=1d9795dc-6d7d-41a3-86b3-836a911d7d2a" ] } ], "mendeley" : { "formattedCitation" : "[11]", "plainTextFormattedCitation" : "[11]", "previouslyFormattedCitation" : "[11]" }, "properties" : { "noteIndex" : 0 }, "schema" : "https://github.com/citation-style-language/schema/raw/master/csl-citation.json" }</w:instrText>
+        <w:instrText>ADDIN CSL_CITATION { "citationItems" : [ { "id" : "ITEM-1", "itemData" : { "ISBN" : "9781424480852", "author" : [ { "dropping-particle" : "", "family" : "Morita", "given" : "Tatsuo", "non-dropping-particle" : "", "parse-names" : false, "suffix" : "" }, { "dropping-particle" : "", "family" : "Tamura", "given" : "Satoshi", "non-dropping-particle" : "", "parse-names" : false, "suffix" : "" }, { "dropping-particle" : "", "family" : "Anda", "given" : "Yoshiharu", "non-dropping-particle" : "", "parse-names" : false, "suffix" : "" }, { "dropping-particle" : "", "family" : "Ishida", "given" : "Masahiro", "non-dropping-particle" : "", "parse-names" : false, "suffix" : "" }, { "dropping-particle" : "", "family" : "Uemoto", "given" : "Yasuhiro", "non-dropping-particle" : "", "parse-names" : false, "suffix" : "" }, { "dropping-particle" : "", "family" : "Ueda", "given" : "Tetsuzo", "non-dropping-particle" : "", "parse-names" : false, "suffix" : "" }, { "dropping-particle" : "", "family" : "Tanaka", "given" : "Tsuyoshi", "non-dropping-particle" : "", "parse-names" : false, "suffix" : "" }, { "dropping-particle" : "", "family" : "Ueda", "given" : "Daisuke", "non-dropping-particle" : "", "parse-names" : false, "suffix" : "" } ], "id" : "ITEM-1", "issued" : { "date-parts" : [ [ "2011" ] ] }, "note" : "\u00b7\u00a0\u00a0\u00a0\u00a0\u00a0\u00a0 (GaN)\u2013based three-phase inverter with high efficiency of 99.3% for driving motor at 900W under the carrier frequency of 6kHz \n\u00b7\u00a0\u00a0\u00a0\u00a0\u00a0\u00a0 GAN vs IGBT loss- efficiency Comparison", "page" : "481-484", "title" : "99 . 3 % Efficiency of Three-Phase Inverter for Motor Drive Using GaN-based Gate Injection Transistors", "type" : "article-journal" }, "uris" : [ "http://www.mendeley.com/documents/?uuid=1d9795dc-6d7d-41a3-86b3-836a911d7d2a" ] } ], "mendeley" : { "formattedCitation" : "[10]", "plainTextFormattedCitation" : "[10]", "previouslyFormattedCitation" : "[11]" }, "properties" : { "noteIndex" : 0 }, "schema" : "https://github.com/citation-style-language/schema/raw/master/csl-citation.json" }</w:instrText>
       </w:r>
       <w:r>
         <w:rPr>
@@ -1888,7 +1897,7 @@
           <w:sz w:val="18"/>
           <w:szCs w:val="18"/>
         </w:rPr>
-        <w:t>[11]</w:t>
+        <w:t>[10]</w:t>
       </w:r>
       <w:r>
         <w:rPr>
@@ -2059,14 +2068,35 @@
           <w:sz w:val="18"/>
           <w:szCs w:val="18"/>
         </w:rPr>
-        <w:t xml:space="preserve"> yüksekliğini yine bu elemanlar belirlemektedir. Motor sürücü uygulamalarında alüminyum elektrolitik kondansatörler ucuz olmaları ve hacim başıma kapasitanslarının yüksek olması sebebiyle tercih edilmektedir. Ancak bu </w:t>
-      </w:r>
-      <w:r>
-        <w:rPr>
-          <w:sz w:val="18"/>
-          <w:szCs w:val="18"/>
-        </w:rPr>
-        <w:t>kondansatör tipinin ömrü kısadır ve çalışma değerlerine bağlıdır</w:t>
+        <w:t xml:space="preserve"> yüksekliğini yine bu elemanlar belirlemektedir. Motor sürücü uygulamalarında alüminyum elektrolitik kondansatörler ucuz olmaları ve hacim başıma </w:t>
+      </w:r>
+      <w:r>
+        <w:rPr>
+          <w:sz w:val="18"/>
+          <w:szCs w:val="18"/>
+        </w:rPr>
+        <w:t>sığa değerlerinin</w:t>
+      </w:r>
+      <w:r>
+        <w:rPr>
+          <w:sz w:val="18"/>
+          <w:szCs w:val="18"/>
+        </w:rPr>
+        <w:t xml:space="preserve"> yüksek olması sebebiyle tercih edilmektedir. Ancak bu </w:t>
+      </w:r>
+      <w:r>
+        <w:rPr>
+          <w:sz w:val="18"/>
+          <w:szCs w:val="18"/>
+        </w:rPr>
+        <w:t xml:space="preserve">kondansatör tipinin ömrü </w:t>
+      </w:r>
+      <w:r>
+        <w:rPr>
+          <w:sz w:val="18"/>
+          <w:szCs w:val="18"/>
+        </w:rPr>
+        <w:t>çalışma değerlerine bağımlıdır ve görece kısadır</w:t>
       </w:r>
       <w:r>
         <w:rPr>
@@ -2087,7 +2117,7 @@
           <w:sz w:val="18"/>
           <w:szCs w:val="18"/>
         </w:rPr>
-        <w:instrText>ADDIN CSL_CITATION { "citationItems" : [ { "id" : "ITEM-1", "itemData" : { "DOI" : "10.1049/ip-epa:20050458", "ISSN" : "13502352", "abstract" : "A method for controlling an active power filter using neural networks is presented. Currently, there is an increase of voltage and current harmonics in power systems, caused by nonlinear loads. The active power filters (APFs) are used to compensate the generated harmonics and to correct the load power factor. The proposed control design is a pulse width modulation control (PWM) with two blocks that include neural networks. Adaptive networks estimate the reference compensation currents. On the other hand, a multilayer perceptron feedforward network (trained by a backpropagation algorithm) that works as a hysteresis band comparator is used. Two practical cases with Matlab-Simulink are presented to check the proposed control performance.", "author" : [ { "dropping-particle" : "", "family" : "Kolar", "given" : "J.W.", "non-dropping-particle" : "", "parse-names" : false, "suffix" : "" }, { "dropping-particle" : "", "family" : "Round", "given" : "S.D.", "non-dropping-particle" : "", "parse-names" : false, "suffix" : "" } ], "container-title" : "IEE Proceedings - Electric Power Applications", "id" : "ITEM-1", "issue" : "4", "issued" : { "date-parts" : [ [ "2006" ] ] }, "page" : "535", "title" : "Analytical calculation of the RMS current stress on the DC-link capacitor of voltage-PWM converter systems", "type" : "article-journal", "volume" : "153" }, "uris" : [ "http://www.mendeley.com/documents/?uuid=6705008a-89b8-4e7b-9168-23ce5a8768e0" ] } ], "mendeley" : { "formattedCitation" : "[12]", "plainTextFormattedCitation" : "[12]", "previouslyFormattedCitation" : "[12]" }, "properties" : { "noteIndex" : 0 }, "schema" : "https://github.com/citation-style-language/schema/raw/master/csl-citation.json" }</w:instrText>
+        <w:instrText>ADDIN CSL_CITATION { "citationItems" : [ { "id" : "ITEM-1", "itemData" : { "DOI" : "10.1049/ip-epa:20050458", "ISSN" : "13502352", "abstract" : "A method for controlling an active power filter using neural networks is presented. Currently, there is an increase of voltage and current harmonics in power systems, caused by nonlinear loads. The active power filters (APFs) are used to compensate the generated harmonics and to correct the load power factor. The proposed control design is a pulse width modulation control (PWM) with two blocks that include neural networks. Adaptive networks estimate the reference compensation currents. On the other hand, a multilayer perceptron feedforward network (trained by a backpropagation algorithm) that works as a hysteresis band comparator is used. Two practical cases with Matlab-Simulink are presented to check the proposed control performance.", "author" : [ { "dropping-particle" : "", "family" : "Kolar", "given" : "J.W.", "non-dropping-particle" : "", "parse-names" : false, "suffix" : "" }, { "dropping-particle" : "", "family" : "Round", "given" : "S.D.", "non-dropping-particle" : "", "parse-names" : false, "suffix" : "" } ], "container-title" : "IEE Proceedings - Electric Power Applications", "id" : "ITEM-1", "issue" : "4", "issued" : { "date-parts" : [ [ "2006" ] ] }, "page" : "535", "title" : "Analytical calculation of the RMS current stress on the DC-link capacitor of voltage-PWM converter systems", "type" : "article-journal", "volume" : "153" }, "uris" : [ "http://www.mendeley.com/documents/?uuid=6705008a-89b8-4e7b-9168-23ce5a8768e0" ] } ], "mendeley" : { "formattedCitation" : "[11]", "plainTextFormattedCitation" : "[11]", "previouslyFormattedCitation" : "[12]" }, "properties" : { "noteIndex" : 0 }, "schema" : "https://github.com/citation-style-language/schema/raw/master/csl-citation.json" }</w:instrText>
       </w:r>
       <w:r>
         <w:rPr>
@@ -2102,7 +2132,7 @@
           <w:sz w:val="18"/>
           <w:szCs w:val="18"/>
         </w:rPr>
-        <w:t>[12]</w:t>
+        <w:t>[11]</w:t>
       </w:r>
       <w:r>
         <w:rPr>
@@ -2151,7 +2181,6 @@
           <w:sz w:val="18"/>
           <w:szCs w:val="18"/>
         </w:rPr>
-        <w:lastRenderedPageBreak/>
         <w:t xml:space="preserve">kondansatör yüksekliği, </w:t>
       </w:r>
       <w:r>
@@ -2192,73 +2221,295 @@
     </w:p>
     <w:p>
       <w:pPr>
-        <w:rPr>
-          <w:sz w:val="18"/>
-          <w:szCs w:val="18"/>
-        </w:rPr>
-      </w:pPr>
+        <w:pStyle w:val="Heading1"/>
+      </w:pPr>
+      <w:r>
+        <w:t>TMMS Tasarımı</w:t>
+      </w:r>
     </w:p>
     <w:p>
       <w:pPr>
-        <w:pStyle w:val="Heading1"/>
-      </w:pPr>
-      <w:r>
-        <w:t>TMMS Tasarımı</w:t>
+        <w:rPr>
+          <w:sz w:val="18"/>
+          <w:szCs w:val="18"/>
+        </w:rPr>
+      </w:pPr>
+      <w:r>
+        <w:rPr>
+          <w:sz w:val="18"/>
+          <w:szCs w:val="18"/>
+        </w:rPr>
+        <w:t xml:space="preserve">Bu bildiride gerçekleştiren tasarımda motor sürücü giriş devresi standart diyot köprü doğrultucu olarak düşünülmüştür ve </w:t>
+      </w:r>
+      <w:r>
+        <w:rPr>
+          <w:sz w:val="18"/>
+          <w:szCs w:val="18"/>
+        </w:rPr>
+        <w:t xml:space="preserve">giriş tarafının motor sürücüye </w:t>
+      </w:r>
+      <w:r>
+        <w:rPr>
+          <w:sz w:val="18"/>
+          <w:szCs w:val="18"/>
+        </w:rPr>
+        <w:t>etkileri kapsamın dı</w:t>
+      </w:r>
+      <w:r>
+        <w:rPr>
+          <w:sz w:val="18"/>
+          <w:szCs w:val="18"/>
+        </w:rPr>
+        <w:t>şında bırakılmıştır.</w:t>
+      </w:r>
+      <w:r>
+        <w:rPr>
+          <w:sz w:val="18"/>
+          <w:szCs w:val="18"/>
+        </w:rPr>
+        <w:t xml:space="preserve"> Sistemde kullanılan doğrultucu devre şeması</w:t>
+      </w:r>
+      <w:r>
+        <w:rPr>
+          <w:sz w:val="18"/>
+          <w:szCs w:val="18"/>
+        </w:rPr>
+        <w:t xml:space="preserve"> Şekil 3’te</w:t>
+      </w:r>
+      <w:r>
+        <w:rPr>
+          <w:sz w:val="18"/>
+          <w:szCs w:val="18"/>
+        </w:rPr>
+        <w:t xml:space="preserve"> gösterilmiştir. </w:t>
+      </w:r>
+      <w:r>
+        <w:rPr>
+          <w:sz w:val="18"/>
+          <w:szCs w:val="18"/>
+        </w:rPr>
+        <w:t>Motor olarak</w:t>
+      </w:r>
+      <w:r>
+        <w:rPr>
+          <w:sz w:val="18"/>
+          <w:szCs w:val="18"/>
+        </w:rPr>
+        <w:t xml:space="preserve"> ise </w:t>
+      </w:r>
+      <w:r>
+        <w:rPr>
+          <w:sz w:val="18"/>
+          <w:szCs w:val="18"/>
+        </w:rPr>
+        <w:t>konsantre</w:t>
+      </w:r>
+      <w:r>
+        <w:rPr>
+          <w:sz w:val="18"/>
+          <w:szCs w:val="18"/>
+        </w:rPr>
+        <w:t xml:space="preserve"> sargılı </w:t>
+      </w:r>
+      <w:r>
+        <w:rPr>
+          <w:sz w:val="18"/>
+          <w:szCs w:val="18"/>
+        </w:rPr>
+        <w:t>kesirli</w:t>
+      </w:r>
+      <w:r>
+        <w:rPr>
+          <w:sz w:val="18"/>
+          <w:szCs w:val="18"/>
+        </w:rPr>
+        <w:t xml:space="preserve"> oluklu stator yapısına sahip, üç fazlı sabit mıknatıslı </w:t>
+      </w:r>
+      <w:r>
+        <w:rPr>
+          <w:sz w:val="18"/>
+          <w:szCs w:val="18"/>
+        </w:rPr>
+        <w:t>senkron motor</w:t>
+      </w:r>
+      <w:r>
+        <w:rPr>
+          <w:sz w:val="18"/>
+          <w:szCs w:val="18"/>
+        </w:rPr>
+        <w:t xml:space="preserve"> kullanılmıştır. T</w:t>
+      </w:r>
+      <w:r>
+        <w:rPr>
+          <w:sz w:val="18"/>
+          <w:szCs w:val="18"/>
+        </w:rPr>
+        <w:t>asarımda kullanılan anma değerleri</w:t>
+      </w:r>
+      <w:r>
+        <w:rPr>
+          <w:sz w:val="18"/>
+          <w:szCs w:val="18"/>
+        </w:rPr>
+        <w:t xml:space="preserve"> Tablo 1</w:t>
+      </w:r>
+      <w:r>
+        <w:rPr>
+          <w:sz w:val="18"/>
+          <w:szCs w:val="18"/>
+        </w:rPr>
+        <w:t>’de gösterilmiştir.</w:t>
+      </w:r>
+      <w:r>
+        <w:rPr>
+          <w:sz w:val="18"/>
+          <w:szCs w:val="18"/>
+        </w:rPr>
+        <w:t xml:space="preserve"> </w:t>
       </w:r>
     </w:p>
     <w:p>
       <w:pPr>
+        <w:rPr>
+          <w:sz w:val="18"/>
+          <w:szCs w:val="18"/>
+        </w:rPr>
+      </w:pPr>
+    </w:p>
+    <w:p>
+      <w:pPr>
+        <w:rPr>
+          <w:sz w:val="18"/>
+          <w:szCs w:val="18"/>
+        </w:rPr>
+      </w:pPr>
+      <w:r>
+        <w:rPr>
+          <w:sz w:val="18"/>
+          <w:szCs w:val="18"/>
+        </w:rPr>
+        <w:t xml:space="preserve">Tasarım aşamasında belirlenmesi gereken ilk parametre kullanılacak modül sayısıdır. Daha önce bahsedildiği gibi, </w:t>
+      </w:r>
+      <w:r>
+        <w:rPr>
+          <w:sz w:val="18"/>
+          <w:szCs w:val="18"/>
+        </w:rPr>
+        <w:lastRenderedPageBreak/>
+        <w:t xml:space="preserve">önerilen TMMS topolojisi esnek bir yapıya sahiptir, yani istenilen sayıda sürücü modülü DA bara üzerinde seri ve/veya paralel olarak bağlanabilmektedir. Yüksek sürücü verimine ulaşabilmek için yeni nesil WBG güç yarıiletkenlerinden olan GaN’lar kullanılacaktır. Şu anda piyasadan hazır temin edilebilen GaN ürünleri en fazla 650V dayanma gerilimine sahiptir </w:t>
+      </w:r>
+      <w:r>
+        <w:rPr>
+          <w:sz w:val="18"/>
+          <w:szCs w:val="18"/>
+        </w:rPr>
+        <w:fldChar w:fldCharType="begin" w:fldLock="1"/>
+      </w:r>
+      <w:r>
+        <w:rPr>
+          <w:sz w:val="18"/>
+          <w:szCs w:val="18"/>
+        </w:rPr>
+        <w:instrText>ADDIN CSL_CITATION { "citationItems" : [ { "id" : "ITEM-1", "itemData" : { "DOI" : "10.1109/JESTPE.2016.2582685", "ISSN" : "21686785", "abstract" : "GaN power devices are an emerging technology that have only recently become available commercially. This new technology enables the design of converters at higher frequencies and efficiencies than those achievable with conventional Si devices. This paper reviews the characteristics and commercial status of both vertical and lateral GaN power devices, providing the background necessary to understand the significance of these recent developments. Additionally, the challenges encountered in GaN-based converter design are considered, such as the consequences of faster switching on gate driver design and board layout. Other issues include the unique reverse conduction behavior, dynamic Rds,on, breakdown mechanisms, thermal design, device availability, and reliability qualification. This review will help prepare the reader to effectively design GaN-based converters as these devices become increasingly available on a commercial scale.", "author" : [ { "dropping-particle" : "", "family" : "Jones", "given" : "Edward A.", "non-dropping-particle" : "", "parse-names" : false, "suffix" : "" }, { "dropping-particle" : "", "family" : "Wang", "given" : "Fei Fred", "non-dropping-particle" : "", "parse-names" : false, "suffix" : "" }, { "dropping-particle" : "", "family" : "Costinett", "given" : "Daniel", "non-dropping-particle" : "", "parse-names" : false, "suffix" : "" } ], "container-title" : "IEEE Journal of Emerging and Selected Topics in Power Electronics", "id" : "ITEM-1", "issue" : "3", "issued" : { "date-parts" : [ [ "2016" ] ] }, "page" : "707-719", "title" : "Review of Commercial GaN Power Devices and GaN-Based Converter Design Challenges", "type" : "article-journal", "volume" : "4" }, "uris" : [ "http://www.mendeley.com/documents/?uuid=f644f915-95c1-4100-9cb9-83408e5d227e" ] } ], "mendeley" : { "formattedCitation" : "[12]", "plainTextFormattedCitation" : "[12]", "previouslyFormattedCitation" : "[13]" }, "properties" : { "noteIndex" : 0 }, "schema" : "https://github.com/citation-style-language/schema/raw/master/csl-citation.json" }</w:instrText>
+      </w:r>
+      <w:r>
+        <w:rPr>
+          <w:sz w:val="18"/>
+          <w:szCs w:val="18"/>
+        </w:rPr>
+        <w:fldChar w:fldCharType="separate"/>
+      </w:r>
+      <w:r>
+        <w:rPr>
+          <w:noProof/>
+          <w:sz w:val="18"/>
+          <w:szCs w:val="18"/>
+        </w:rPr>
+        <w:t>[12]</w:t>
+      </w:r>
+      <w:r>
+        <w:rPr>
+          <w:sz w:val="18"/>
+          <w:szCs w:val="18"/>
+        </w:rPr>
+        <w:fldChar w:fldCharType="end"/>
+      </w:r>
+      <w:r>
+        <w:rPr>
+          <w:sz w:val="18"/>
+          <w:szCs w:val="18"/>
+        </w:rPr>
+        <w:t xml:space="preserve">. İki seviyeli evirici modülleri kullanıldığında mevcut DA bara gerilimine uyumlu olarak gerekli olan transistor minimum dayanma gerilimi DA baranın 1,5 katı, yani 810 V olmalıdır. Bu değer hesaplanırken motor sürücüdeki parazitik indüktansların (transistor, kondansatör ve </w:t>
+      </w:r>
+      <w:r>
+        <w:rPr>
+          <w:sz w:val="18"/>
+          <w:szCs w:val="18"/>
+        </w:rPr>
+        <w:t xml:space="preserve">DA </w:t>
+      </w:r>
+      <w:r>
+        <w:rPr>
+          <w:sz w:val="18"/>
+          <w:szCs w:val="18"/>
+        </w:rPr>
+        <w:t>baradan kaynaklı) anahtarlama anlarında transistorlar üzerinde yarattığı gerilim yükselmelerinden dolayı güvenlik payı bırakılmıştır. Sözü geçen GaN malzemeleri kullanıldığında en az 2 adet seri bağlantı ihtiyacı olduğu görülebilir. Buradan seri bağlı modül sayısının 2 olması gerektiği sonucuna varılmıştır. Ayrıca toplam modül sayısı da çift sayılı olmak zorundadır.</w:t>
+      </w:r>
+    </w:p>
+    <w:p>
+      <w:pPr>
         <w:pStyle w:val="BodyTextKeep"/>
         <w:ind w:right="0"/>
       </w:pPr>
-      <w:r>
-        <w:t xml:space="preserve">Bu bildiride gerçekleştiren tasarımda motor sürücü giriş devresi standart diyot köprü doğrultucu olarak düşünülmüştür ve </w:t>
-      </w:r>
-      <w:r>
-        <w:t xml:space="preserve">giriş tarafının motor sürücüye </w:t>
-      </w:r>
-      <w:r>
-        <w:t>etkileri kapsamın dı</w:t>
-      </w:r>
-      <w:r>
-        <w:t>şında bırakılmıştır.</w:t>
-      </w:r>
-      <w:r>
-        <w:t xml:space="preserve"> Sistemde kullanılan doğrultucu devre şeması</w:t>
-      </w:r>
-      <w:r>
-        <w:t xml:space="preserve"> Şekil 3’te</w:t>
-      </w:r>
-      <w:r>
-        <w:t xml:space="preserve"> gösterilmiştir. </w:t>
-      </w:r>
-      <w:r>
-        <w:t>Motor olarak</w:t>
-      </w:r>
-      <w:r>
-        <w:t xml:space="preserve"> ise </w:t>
-      </w:r>
-      <w:r>
-        <w:t>konsantre</w:t>
-      </w:r>
-      <w:r>
-        <w:t xml:space="preserve"> sargılı </w:t>
-      </w:r>
-      <w:r>
-        <w:t>kesirli</w:t>
-      </w:r>
-      <w:r>
-        <w:t xml:space="preserve"> oluklu stator yapısına sahip, üç fazlı sinüs dalga şekli uyartımlı sabit mıknatıslı fırçasız doğru akım motoru kullanılmıştır. T</w:t>
-      </w:r>
-      <w:r>
-        <w:t>asarımda kullanılan anma değerleri</w:t>
-      </w:r>
-      <w:r>
-        <w:t xml:space="preserve"> Tablo 1</w:t>
-      </w:r>
-      <w:r>
-        <w:t>’de gösterilmiştir.</w:t>
-      </w:r>
+    </w:p>
+    <w:p>
+      <w:pPr>
+        <w:pStyle w:val="BodyTextKeep"/>
+        <w:ind w:right="0"/>
+      </w:pPr>
+      <w:r>
+        <w:object w:dxaOrig="6481" w:dyaOrig="2535">
+          <v:shapetype id="_x0000_t75" coordsize="21600,21600" o:spt="75" o:preferrelative="t" path="m@4@5l@4@11@9@11@9@5xe" filled="f" stroked="f">
+            <v:stroke joinstyle="miter"/>
+            <v:formulas>
+              <v:f eqn="if lineDrawn pixelLineWidth 0"/>
+              <v:f eqn="sum @0 1 0"/>
+              <v:f eqn="sum 0 0 @1"/>
+              <v:f eqn="prod @2 1 2"/>
+              <v:f eqn="prod @3 21600 pixelWidth"/>
+              <v:f eqn="prod @3 21600 pixelHeight"/>
+              <v:f eqn="sum @0 0 1"/>
+              <v:f eqn="prod @6 1 2"/>
+              <v:f eqn="prod @7 21600 pixelWidth"/>
+              <v:f eqn="sum @8 21600 0"/>
+              <v:f eqn="prod @7 21600 pixelHeight"/>
+              <v:f eqn="sum @10 21600 0"/>
+            </v:formulas>
+            <v:path o:extrusionok="f" gradientshapeok="t" o:connecttype="rect"/>
+            <o:lock v:ext="edit" aspectratio="t"/>
+          </v:shapetype>
+          <v:shape id="_x0000_i1025" type="#_x0000_t75" style="width:226.35pt;height:88.7pt" o:ole="">
+            <v:imagedata r:id="rId11" o:title=""/>
+          </v:shape>
+          <o:OLEObject Type="Embed" ProgID="Visio.Drawing.15" ShapeID="_x0000_i1025" DrawAspect="Content" ObjectID="_1564560459" r:id="rId12"/>
+        </w:object>
+      </w:r>
+    </w:p>
+    <w:p>
+      <w:pPr>
+        <w:pStyle w:val="Caption"/>
+      </w:pPr>
+      <w:bookmarkStart w:id="0" w:name="_Ref484542839"/>
+      <w:r>
+        <w:t>Şekil 3.</w:t>
+      </w:r>
+      <w:r>
+        <w:t xml:space="preserve"> </w:t>
+      </w:r>
+      <w:r>
+        <w:t>Sistemde kullanılan doğrultucu devre şeması</w:t>
+      </w:r>
+      <w:bookmarkEnd w:id="0"/>
     </w:p>
     <w:p>
       <w:pPr>
@@ -2272,10 +2523,7 @@
       </w:r>
       <w:bookmarkEnd w:id="1"/>
       <w:r>
-        <w:t xml:space="preserve"> 1:</w:t>
-      </w:r>
-      <w:r>
-        <w:t xml:space="preserve"> TMMS sisteminin anma değerleri</w:t>
+        <w:t xml:space="preserve"> 1: TMMS sisteminin anma değerleri</w:t>
       </w:r>
     </w:p>
     <w:tbl>
@@ -2415,13 +2663,7 @@
               <w:rPr>
                 <w:sz w:val="18"/>
               </w:rPr>
-              <w:t>Stator</w:t>
-            </w:r>
-            <w:r>
-              <w:rPr>
-                <w:sz w:val="18"/>
-              </w:rPr>
-              <w:t xml:space="preserve"> oluk sayısı</w:t>
+              <w:t>Stator oluk sayısı</w:t>
             </w:r>
           </w:p>
         </w:tc>
@@ -2565,13 +2807,7 @@
               <w:rPr>
                 <w:sz w:val="18"/>
               </w:rPr>
-              <w:t>Rotor</w:t>
-            </w:r>
-            <w:r>
-              <w:rPr>
-                <w:sz w:val="18"/>
-              </w:rPr>
-              <w:t xml:space="preserve"> kutup sayısı</w:t>
+              <w:t>Rotor kutup sayısı</w:t>
             </w:r>
           </w:p>
         </w:tc>
@@ -2592,13 +2828,7 @@
               <w:rPr>
                 <w:sz w:val="18"/>
               </w:rPr>
-              <w:t>4</w:t>
-            </w:r>
-            <w:r>
-              <w:rPr>
-                <w:sz w:val="18"/>
-              </w:rPr>
-              <w:t>0</w:t>
+              <w:t>40</w:t>
             </w:r>
           </w:p>
         </w:tc>
@@ -2646,13 +2876,7 @@
               <w:rPr>
                 <w:sz w:val="18"/>
               </w:rPr>
-              <w:t>540</w:t>
-            </w:r>
-            <w:r>
-              <w:rPr>
-                <w:sz w:val="18"/>
-              </w:rPr>
-              <w:t xml:space="preserve"> rpm</w:t>
+              <w:t>540 rpm</w:t>
             </w:r>
           </w:p>
         </w:tc>
@@ -2814,326 +3038,75 @@
         <w:ind w:right="0"/>
       </w:pPr>
       <w:r>
-        <w:object w:dxaOrig="6481" w:dyaOrig="2535">
-          <v:shapetype id="_x0000_t75" coordsize="21600,21600" o:spt="75" o:preferrelative="t" path="m@4@5l@4@11@9@11@9@5xe" filled="f" stroked="f">
-            <v:stroke joinstyle="miter"/>
-            <v:formulas>
-              <v:f eqn="if lineDrawn pixelLineWidth 0"/>
-              <v:f eqn="sum @0 1 0"/>
-              <v:f eqn="sum 0 0 @1"/>
-              <v:f eqn="prod @2 1 2"/>
-              <v:f eqn="prod @3 21600 pixelWidth"/>
-              <v:f eqn="prod @3 21600 pixelHeight"/>
-              <v:f eqn="sum @0 0 1"/>
-              <v:f eqn="prod @6 1 2"/>
-              <v:f eqn="prod @7 21600 pixelWidth"/>
-              <v:f eqn="sum @8 21600 0"/>
-              <v:f eqn="prod @7 21600 pixelHeight"/>
-              <v:f eqn="sum @10 21600 0"/>
-            </v:formulas>
-            <v:path o:extrusionok="f" gradientshapeok="t" o:connecttype="rect"/>
-            <o:lock v:ext="edit" aspectratio="t"/>
-          </v:shapetype>
-          <v:shape id="_x0000_i1025" type="#_x0000_t75" style="width:226.65pt;height:88.9pt" o:ole="">
-            <v:imagedata r:id="rId11" o:title=""/>
-          </v:shape>
-          <o:OLEObject Type="Embed" ProgID="Visio.Drawing.15" ShapeID="_x0000_i1025" DrawAspect="Content" ObjectID="_1564556835" r:id="rId12"/>
-        </w:object>
+        <w:t xml:space="preserve">Paralel bağlı modül sayısı açısından belirleyici olan bir çok parametre vardır. Bunlardan birisi modül başına düşen güç ihtiyacıdır. Bu parametre seçilen </w:t>
+      </w:r>
+      <w:r>
+        <w:t>transistorların</w:t>
+      </w:r>
+      <w:r>
+        <w:t xml:space="preserve"> akım anma değerini ve sistemin verimini etkiler. Diğer bir parametre ise stator yapısının, yani oluk sayısının uygunluğudur.</w:t>
+      </w:r>
+      <w:r>
+        <w:t xml:space="preserve"> Standart motorlarda faz ve kutup başına düşen oluk sayısı bir parametre olarak kullanılır. TMMS’de yer alan motorlarda ise faz ve modül başına oluk sayısı kullanılmalıdır</w:t>
+      </w:r>
+      <w:r>
+        <w:t xml:space="preserve"> (w)</w:t>
+      </w:r>
+      <w:r>
+        <w:t xml:space="preserve">. </w:t>
+      </w:r>
+      <w:r>
+        <w:t>Bu</w:t>
+      </w:r>
+      <w:r>
+        <w:t xml:space="preserve"> değer en az 1 olmalı ve tam sayı olmalıdır. Buna göre, örneğin </w:t>
+      </w:r>
+      <w:r>
+        <w:t>48</w:t>
+      </w:r>
+      <w:r>
+        <w:t xml:space="preserve"> oluklu bir </w:t>
+      </w:r>
+      <w:r>
+        <w:t>motor</w:t>
+      </w:r>
+      <w:r>
+        <w:t xml:space="preserve"> için seçilebilecek modül sayısı 2, </w:t>
+      </w:r>
+      <w:r>
+        <w:t>4</w:t>
+      </w:r>
+      <w:r>
+        <w:t xml:space="preserve"> ve </w:t>
+      </w:r>
+      <w:r>
+        <w:t>8</w:t>
+      </w:r>
+      <w:r>
+        <w:t>’d</w:t>
+      </w:r>
+      <w:r>
+        <w:t>i</w:t>
+      </w:r>
+      <w:r>
+        <w:t xml:space="preserve">r. </w:t>
+      </w:r>
+      <w:r>
+        <w:t>Seçilebilecek modül sayıları arasından en iyisini bulabilmek için, son olarak DA bara kondansatör akımları düşünülmüştür. Bu akımlar ve kondansatör bankası boyutuna etkisi interleaving tekniği ile doğrudan bağlantılıdır.</w:t>
       </w:r>
     </w:p>
     <w:p>
       <w:pPr>
-        <w:pStyle w:val="Caption"/>
-      </w:pPr>
-      <w:bookmarkStart w:id="2" w:name="_Ref484542839"/>
-      <w:r>
-        <w:t>Şekil 3.</w:t>
-      </w:r>
-      <w:r>
-        <w:t xml:space="preserve"> </w:t>
-      </w:r>
-      <w:r>
-        <w:t>Sistemde kullanılan doğrultucu devre şeması</w:t>
-      </w:r>
-      <w:bookmarkEnd w:id="2"/>
+        <w:pStyle w:val="BodyTextKeep"/>
+        <w:ind w:right="0"/>
+      </w:pPr>
     </w:p>
     <w:p>
       <w:pPr>
-        <w:rPr>
-          <w:sz w:val="18"/>
-          <w:szCs w:val="18"/>
-        </w:rPr>
-      </w:pPr>
-      <w:r>
-        <w:rPr>
-          <w:sz w:val="18"/>
-          <w:szCs w:val="18"/>
-        </w:rPr>
-        <w:t>Standart motor sürücü uygulamalarının aksine TMMS tasarımında motor tasarımı ile sürücü tasarımı bir arada düşünülmelidir.</w:t>
-      </w:r>
-      <w:r>
-        <w:rPr>
-          <w:sz w:val="18"/>
-          <w:szCs w:val="18"/>
-        </w:rPr>
-        <w:t xml:space="preserve"> Tasarım aşamasında belirlenmesi gereken ilk parametre kullanılacak modül sayısıdır. Daha önce bahsedildiği gibi, önerilen TMMS topolojisi esnek bir yapıya sahiptir, yani istenilen sayıda sürücü evirici modülü DA bara üzerinde seri ve/veya paralel olarak bağlanabilmektedir. Yüksek sürücü verimine ulaşabilmek için yeni nesil </w:t>
-      </w:r>
-      <w:r>
-        <w:rPr>
-          <w:sz w:val="18"/>
-          <w:szCs w:val="18"/>
-        </w:rPr>
-        <w:t>WBG</w:t>
-      </w:r>
-      <w:r>
-        <w:rPr>
-          <w:sz w:val="18"/>
-          <w:szCs w:val="18"/>
-        </w:rPr>
-        <w:t xml:space="preserve"> güç yarıiletkenlerinden olan GaN’lar kullanılacaktır. Şu anda piyasadan hazır temin edilebilen GaN</w:t>
-      </w:r>
-      <w:r>
-        <w:rPr>
-          <w:sz w:val="18"/>
-          <w:szCs w:val="18"/>
-        </w:rPr>
-        <w:t xml:space="preserve"> </w:t>
-      </w:r>
-      <w:r>
-        <w:rPr>
-          <w:sz w:val="18"/>
-          <w:szCs w:val="18"/>
-        </w:rPr>
-        <w:t>ürünleri en fazla 650V dayanma gerilimine sahiptir</w:t>
-      </w:r>
-      <w:r>
-        <w:rPr>
-          <w:sz w:val="18"/>
-          <w:szCs w:val="18"/>
-        </w:rPr>
-        <w:t xml:space="preserve"> </w:t>
-      </w:r>
-      <w:r>
-        <w:rPr>
-          <w:sz w:val="18"/>
-          <w:szCs w:val="18"/>
-        </w:rPr>
-        <w:fldChar w:fldCharType="begin" w:fldLock="1"/>
-      </w:r>
-      <w:r>
-        <w:rPr>
-          <w:sz w:val="18"/>
-          <w:szCs w:val="18"/>
-        </w:rPr>
-        <w:instrText>ADDIN CSL_CITATION { "citationItems" : [ { "id" : "ITEM-1", "itemData" : { "DOI" : "10.1109/JESTPE.2016.2582685", "ISSN" : "21686785", "abstract" : "GaN power devices are an emerging technology that have only recently become available commercially. This new technology enables the design of converters at higher frequencies and efficiencies than those achievable with conventional Si devices. This paper reviews the characteristics and commercial status of both vertical and lateral GaN power devices, providing the background necessary to understand the significance of these recent developments. Additionally, the challenges encountered in GaN-based converter design are considered, such as the consequences of faster switching on gate driver design and board layout. Other issues include the unique reverse conduction behavior, dynamic Rds,on, breakdown mechanisms, thermal design, device availability, and reliability qualification. This review will help prepare the reader to effectively design GaN-based converters as these devices become increasingly available on a commercial scale.", "author" : [ { "dropping-particle" : "", "family" : "Jones", "given" : "Edward A.", "non-dropping-particle" : "", "parse-names" : false, "suffix" : "" }, { "dropping-particle" : "", "family" : "Wang", "given" : "Fei Fred", "non-dropping-particle" : "", "parse-names" : false, "suffix" : "" }, { "dropping-particle" : "", "family" : "Costinett", "given" : "Daniel", "non-dropping-particle" : "", "parse-names" : false, "suffix" : "" } ], "container-title" : "IEEE Journal of Emerging and Selected Topics in Power Electronics", "id" : "ITEM-1", "issue" : "3", "issued" : { "date-parts" : [ [ "2016" ] ] }, "page" : "707-719", "title" : "Review of Commercial GaN Power Devices and GaN-Based Converter Design Challenges", "type" : "article-journal", "volume" : "4" }, "uris" : [ "http://www.mendeley.com/documents/?uuid=f644f915-95c1-4100-9cb9-83408e5d227e" ] } ], "mendeley" : { "formattedCitation" : "[13]", "plainTextFormattedCitation" : "[13]", "previouslyFormattedCitation" : "[13]" }, "properties" : { "noteIndex" : 0 }, "schema" : "https://github.com/citation-style-language/schema/raw/master/csl-citation.json" }</w:instrText>
-      </w:r>
-      <w:r>
-        <w:rPr>
-          <w:sz w:val="18"/>
-          <w:szCs w:val="18"/>
-        </w:rPr>
-        <w:fldChar w:fldCharType="separate"/>
-      </w:r>
-      <w:r>
-        <w:rPr>
-          <w:noProof/>
-          <w:sz w:val="18"/>
-          <w:szCs w:val="18"/>
-        </w:rPr>
-        <w:t>[13]</w:t>
-      </w:r>
-      <w:r>
-        <w:rPr>
-          <w:sz w:val="18"/>
-          <w:szCs w:val="18"/>
-        </w:rPr>
-        <w:fldChar w:fldCharType="end"/>
-      </w:r>
-      <w:r>
-        <w:rPr>
-          <w:sz w:val="18"/>
-          <w:szCs w:val="18"/>
-        </w:rPr>
-        <w:t xml:space="preserve">. </w:t>
-      </w:r>
-      <w:r>
-        <w:rPr>
-          <w:sz w:val="18"/>
-          <w:szCs w:val="18"/>
-        </w:rPr>
-        <w:t xml:space="preserve">İki seviyeli evirici modülleri kullanıldığında mevcut DA bara gerilimine uyumlu olarak gerekli olan </w:t>
-      </w:r>
-      <w:r>
-        <w:rPr>
-          <w:sz w:val="18"/>
-          <w:szCs w:val="18"/>
-        </w:rPr>
-        <w:t>transistor</w:t>
-      </w:r>
-      <w:r>
-        <w:rPr>
-          <w:sz w:val="18"/>
-          <w:szCs w:val="18"/>
-        </w:rPr>
-        <w:t xml:space="preserve"> minimum dayanma gerilimi DA baranın </w:t>
-      </w:r>
-      <w:r>
-        <w:rPr>
-          <w:sz w:val="18"/>
-          <w:szCs w:val="18"/>
-        </w:rPr>
-        <w:t>1,5</w:t>
-      </w:r>
-      <w:r>
-        <w:rPr>
-          <w:sz w:val="18"/>
-          <w:szCs w:val="18"/>
-        </w:rPr>
-        <w:t xml:space="preserve"> katı, yani 810 V olmalıdır. </w:t>
-      </w:r>
-      <w:r>
-        <w:rPr>
-          <w:sz w:val="18"/>
-          <w:szCs w:val="18"/>
-        </w:rPr>
-        <w:t xml:space="preserve">Bu değer hesaplanırken motor sürücüdeki </w:t>
-      </w:r>
-      <w:r>
-        <w:rPr>
-          <w:sz w:val="18"/>
-          <w:szCs w:val="18"/>
-        </w:rPr>
-        <w:t>parazi</w:t>
-      </w:r>
-      <w:r>
-        <w:rPr>
-          <w:sz w:val="18"/>
-          <w:szCs w:val="18"/>
-        </w:rPr>
-        <w:t>tik i</w:t>
-      </w:r>
-      <w:r>
-        <w:rPr>
-          <w:sz w:val="18"/>
-          <w:szCs w:val="18"/>
-        </w:rPr>
-        <w:t>ndüktans</w:t>
-      </w:r>
-      <w:r>
-        <w:rPr>
-          <w:sz w:val="18"/>
-          <w:szCs w:val="18"/>
-        </w:rPr>
-        <w:t>ların</w:t>
-      </w:r>
-      <w:r>
-        <w:rPr>
-          <w:sz w:val="18"/>
-          <w:szCs w:val="18"/>
-        </w:rPr>
-        <w:t xml:space="preserve"> (</w:t>
-      </w:r>
-      <w:r>
-        <w:rPr>
-          <w:sz w:val="18"/>
-          <w:szCs w:val="18"/>
-        </w:rPr>
-        <w:t>transistor</w:t>
-      </w:r>
-      <w:r>
-        <w:rPr>
-          <w:sz w:val="18"/>
-          <w:szCs w:val="18"/>
-        </w:rPr>
-        <w:t xml:space="preserve">, kondansatör ve baradan kaynaklı) anahtarlama anlarında </w:t>
-      </w:r>
-      <w:r>
-        <w:rPr>
-          <w:sz w:val="18"/>
-          <w:szCs w:val="18"/>
-        </w:rPr>
-        <w:t>transistorlar</w:t>
-      </w:r>
-      <w:r>
-        <w:rPr>
-          <w:sz w:val="18"/>
-          <w:szCs w:val="18"/>
-        </w:rPr>
-        <w:t xml:space="preserve"> üzerinde yarattığı gerilim yükselmelerinden dolayı güvenlik payı bırakılmıştır. </w:t>
-      </w:r>
-      <w:r>
-        <w:rPr>
-          <w:sz w:val="18"/>
-          <w:szCs w:val="18"/>
-        </w:rPr>
-        <w:t>Sözü geçen GaN malzemeleri kullanıldığında en az 2 adet seri bağlantı ihtiyacı olduğu görülebilir. Buradan seri bağlı modül sayısının 2 olması gerektiği sonucuna varılmıştır. Ayrıca toplam modül sayısı da çift sayılı olmak zorundadır.</w:t>
-      </w:r>
-    </w:p>
-    <w:p>
-      <w:pPr>
-        <w:rPr>
-          <w:sz w:val="18"/>
-          <w:szCs w:val="18"/>
-        </w:rPr>
-      </w:pPr>
-    </w:p>
-    <w:p>
-      <w:pPr>
         <w:pStyle w:val="BodyTextKeep"/>
         <w:ind w:right="0"/>
       </w:pPr>
       <w:r>
-        <w:t xml:space="preserve">Paralel bağlı modül sayısı açısından belirleyici olan bir çok parametre vardır. Bunlardan birisi modül başına düşen güç ihtiyacıdır. Bu parametre seçilen </w:t>
-      </w:r>
-      <w:r>
-        <w:t>transistorların</w:t>
-      </w:r>
-      <w:r>
-        <w:t xml:space="preserve"> akım anma değerini ve sistemin verimini etkiler. Diğer bir parametre ise stator yapısının, yani oluk sayısının uygunluğudur.</w:t>
-      </w:r>
-      <w:r>
-        <w:t xml:space="preserve"> Standart motorlarda faz ve kutup başına düşen oluk sayısı bir parametre olarak kullanılır. TMMS’de yer alan motorlarda ise faz ve modül başına oluk sayısı kullanılmalıdır (w). w değeri en az 1 olmalı ve tam sayı olmalıdır. Buna göre, örneğin </w:t>
-      </w:r>
-      <w:r>
-        <w:t>48</w:t>
-      </w:r>
-      <w:r>
-        <w:t xml:space="preserve"> oluklu bir makina için seçilebilecek modül sayısı 2, </w:t>
-      </w:r>
-      <w:r>
-        <w:t>4</w:t>
-      </w:r>
-      <w:r>
-        <w:t xml:space="preserve"> ve </w:t>
-      </w:r>
-      <w:r>
-        <w:t>8</w:t>
-      </w:r>
-      <w:r>
-        <w:t>’d</w:t>
-      </w:r>
-      <w:r>
-        <w:t>i</w:t>
-      </w:r>
-      <w:r>
-        <w:t xml:space="preserve">r. </w:t>
-      </w:r>
-      <w:r>
-        <w:t>Seçilebilecek modül sayıları arasından en iyisini bulabilmek için, son olarak DA bara kondansatör akımları düşünülmüştür. Bu akımlar ve kondansatör bankası boyutuna etkisi interleaving tekniği ile doğrudan bağlantılıdır.</w:t>
-      </w:r>
-    </w:p>
-    <w:p>
-      <w:pPr>
-        <w:pStyle w:val="BodyTextKeep"/>
-        <w:ind w:right="0"/>
-      </w:pPr>
-    </w:p>
-    <w:p>
-      <w:pPr>
-        <w:pStyle w:val="BodyTextKeep"/>
-        <w:ind w:right="0"/>
-      </w:pPr>
-      <w:r>
         <w:t xml:space="preserve">Interleaving tekniği uygulanarak DA bara akımının dalgalanması düşürülebilir ve böylece DA bara kondansatörü akım gereksinimi azaltılabilir. Interleaving ve faz kaymalı PWM tekniği kullanıldığında, farklı modül sayıları için, uygulanan faz kayması miktarı ile DA bara dalgalanma akımının değişimi </w:t>
       </w:r>
       <w:r>
@@ -3146,7 +3119,10 @@
         <w:t xml:space="preserve"> gösterilmiştir. </w:t>
       </w:r>
       <w:r>
-        <w:t xml:space="preserve">Bu çalışmaya göre, DA bara akımının etkin değerindeki düşüş, 4 modülden sonra çok fazla olmamaktadır. Bu çalışmadan da faydalanılarak en iyi modül sayısını 4 olarak seçilmiştir. Bu seçim sonucu da paralel bağlı modül sayısı 2 olur. Sonuç olarak tasarlanan TMMS güç katı topolojisi devre şeması </w:t>
+        <w:t xml:space="preserve">Bu çalışmaya göre, </w:t>
+      </w:r>
+      <w:r>
+        <w:t xml:space="preserve">DA bara akımının etkin değerindeki düşüş, 4 modülden sonra çok fazla olmamaktadır. Bu çalışmadan da faydalanılarak en iyi modül sayısını 4 olarak seçilmiştir. Bu seçim sonucu da paralel bağlı modül sayısı 2 olur. Sonuç olarak tasarlanan TMMS güç katı topolojisi devre şeması </w:t>
       </w:r>
       <w:r>
         <w:t>Şekil 5</w:t>
@@ -3229,7 +3205,7 @@
       <w:pPr>
         <w:pStyle w:val="Caption"/>
       </w:pPr>
-      <w:bookmarkStart w:id="3" w:name="_Ref484544822"/>
+      <w:bookmarkStart w:id="2" w:name="_Ref484544822"/>
       <w:r>
         <w:t>Şekil 4.</w:t>
       </w:r>
@@ -3239,7 +3215,7 @@
       <w:r>
         <w:t>Interleaving tekniği kullanıldığında DA bara akımının etkin değerinin farklı modül sayıları ve faz kayması açılarına göre değişimi</w:t>
       </w:r>
-      <w:bookmarkEnd w:id="3"/>
+      <w:bookmarkEnd w:id="2"/>
     </w:p>
     <w:p>
       <w:pPr>
@@ -3380,11 +3356,7 @@
         <w:t>phm</w:t>
       </w:r>
       <w:r>
-        <w:t xml:space="preserve">, faz başına ve modül başına sarım sayısı olarak tanımlanabilir. Bu çalışmada sarım içi tur sayısı 22 olarak seçilmiştir. Toplam tur </w:t>
-      </w:r>
-      <w:r>
-        <w:lastRenderedPageBreak/>
-        <w:t>sayısı ise Eşitlik 2’de gösterildiği gibi 88 olarak bulunmuştur.</w:t>
+        <w:t>, faz başına ve modül başına sarım sayısı olarak tanımlanabilir. Bu çalışmada sarım içi tur sayısı 22 olarak seçilmiştir. Toplam tur sayısı ise Eşitlik 2’de gösterildiği gibi 88 olarak bulunmuştur.</w:t>
       </w:r>
       <w:r>
         <w:t xml:space="preserve"> Ayrıca motor hava aralığındaki tepe akı yoğunluğu, motor nüvesini doyuma ulaştırmayacak şekilde 0.9 olarak alındığında, kutup başına akı yoğunluğu Eşitlik 3’te gösterildiği gibi bulunabilir.</w:t>
@@ -3631,15 +3603,6 @@
             <w:tcW w:w="3823" w:type="dxa"/>
             <w:vAlign w:val="center"/>
           </w:tcPr>
-          <w:p>
-            <w:pPr>
-              <w:jc w:val="center"/>
-              <w:rPr>
-                <w:sz w:val="18"/>
-                <w:szCs w:val="18"/>
-              </w:rPr>
-            </w:pPr>
-          </w:p>
           <w:p>
             <w:pPr>
               <w:jc w:val="center"/>
@@ -4417,10 +4380,10 @@
       </w:pPr>
       <w:r>
         <w:object w:dxaOrig="4275" w:dyaOrig="4605">
-          <v:shape id="_x0000_i1026" type="#_x0000_t75" style="width:206.6pt;height:222.9pt" o:ole="">
+          <v:shape id="_x0000_i1026" type="#_x0000_t75" style="width:206.8pt;height:222.9pt" o:ole="">
             <v:imagedata r:id="rId14" o:title=""/>
           </v:shape>
-          <o:OLEObject Type="Embed" ProgID="Visio.Drawing.15" ShapeID="_x0000_i1026" DrawAspect="Content" ObjectID="_1564556836" r:id="rId15"/>
+          <o:OLEObject Type="Embed" ProgID="Visio.Drawing.15" ShapeID="_x0000_i1026" DrawAspect="Content" ObjectID="_1564560460" r:id="rId15"/>
         </w:object>
       </w:r>
     </w:p>
@@ -4428,11 +4391,11 @@
       <w:pPr>
         <w:pStyle w:val="Caption"/>
       </w:pPr>
-      <w:bookmarkStart w:id="4" w:name="_Ref484545057"/>
+      <w:bookmarkStart w:id="3" w:name="_Ref484545057"/>
       <w:r>
         <w:t>Şeki</w:t>
       </w:r>
-      <w:bookmarkEnd w:id="4"/>
+      <w:bookmarkEnd w:id="3"/>
       <w:r>
         <w:t>l 5.</w:t>
       </w:r>
@@ -4552,20 +4515,261 @@
         </w:rPr>
         <w:t>‘de gösterilmiştir.</w:t>
       </w:r>
-      <w:r>
-        <w:rPr>
-          <w:sz w:val="18"/>
-          <w:szCs w:val="18"/>
-        </w:rPr>
-        <w:t xml:space="preserve"> </w:t>
-      </w:r>
     </w:p>
     <w:p>
       <w:pPr>
+        <w:rPr>
+          <w:sz w:val="18"/>
+          <w:szCs w:val="18"/>
+        </w:rPr>
+      </w:pPr>
+    </w:p>
+    <w:p>
+      <w:pPr>
+        <w:rPr>
+          <w:sz w:val="18"/>
+          <w:szCs w:val="18"/>
+        </w:rPr>
+      </w:pPr>
+      <w:r>
+        <w:rPr>
+          <w:sz w:val="18"/>
+          <w:szCs w:val="18"/>
+        </w:rPr>
+        <w:t>Güç yarıiletken kayıpları, transistor iletim kayıpları (P</w:t>
+      </w:r>
+      <w:r>
+        <w:rPr>
+          <w:sz w:val="18"/>
+          <w:szCs w:val="18"/>
+          <w:vertAlign w:val="subscript"/>
+        </w:rPr>
+        <w:t>tc</w:t>
+      </w:r>
+      <w:r>
+        <w:rPr>
+          <w:sz w:val="18"/>
+          <w:szCs w:val="18"/>
+        </w:rPr>
+        <w:t>) ve anahtarlama kayıpları (P</w:t>
+      </w:r>
+      <w:r>
+        <w:rPr>
+          <w:sz w:val="18"/>
+          <w:szCs w:val="18"/>
+          <w:vertAlign w:val="subscript"/>
+        </w:rPr>
+        <w:t>ts</w:t>
+      </w:r>
+      <w:r>
+        <w:rPr>
+          <w:sz w:val="18"/>
+          <w:szCs w:val="18"/>
+        </w:rPr>
+        <w:t>), ters paralel diyot (veya ters iletim transistor) iletim kayıpları (P</w:t>
+      </w:r>
+      <w:r>
+        <w:rPr>
+          <w:sz w:val="18"/>
+          <w:szCs w:val="18"/>
+          <w:vertAlign w:val="subscript"/>
+        </w:rPr>
+        <w:t>dc</w:t>
+      </w:r>
+      <w:r>
+        <w:rPr>
+          <w:sz w:val="18"/>
+          <w:szCs w:val="18"/>
+        </w:rPr>
+        <w:t>) ve anahtarlama kayıpları (P</w:t>
+      </w:r>
+      <w:r>
+        <w:rPr>
+          <w:sz w:val="18"/>
+          <w:szCs w:val="18"/>
+          <w:vertAlign w:val="subscript"/>
+        </w:rPr>
+        <w:t>dr</w:t>
+      </w:r>
+      <w:r>
+        <w:rPr>
+          <w:sz w:val="18"/>
+          <w:szCs w:val="18"/>
+        </w:rPr>
+        <w:t>) şeklinde incelenmiştir. Sözü geçen kayıpların hesaplanmasında kullanılan formüller Eşitlik 7-11’de görülebilir. Bu eşitliklerde, E</w:t>
+      </w:r>
+      <w:r>
+        <w:rPr>
+          <w:sz w:val="18"/>
+          <w:szCs w:val="18"/>
+          <w:vertAlign w:val="subscript"/>
+        </w:rPr>
+        <w:t>on</w:t>
+      </w:r>
+      <w:r>
+        <w:rPr>
+          <w:sz w:val="18"/>
+          <w:szCs w:val="18"/>
+        </w:rPr>
+        <w:t xml:space="preserve"> ve E</w:t>
+      </w:r>
+      <w:r>
+        <w:rPr>
+          <w:sz w:val="18"/>
+          <w:szCs w:val="18"/>
+          <w:vertAlign w:val="subscript"/>
+        </w:rPr>
+        <w:t>off</w:t>
+      </w:r>
+      <w:r>
+        <w:rPr>
+          <w:sz w:val="18"/>
+          <w:szCs w:val="18"/>
+        </w:rPr>
+        <w:t xml:space="preserve"> açılma ve kapanma enerjileri, I</w:t>
+      </w:r>
+      <w:r>
+        <w:rPr>
+          <w:sz w:val="18"/>
+          <w:szCs w:val="18"/>
+          <w:vertAlign w:val="subscript"/>
+        </w:rPr>
+        <w:t>cp</w:t>
+      </w:r>
+      <w:r>
+        <w:rPr>
+          <w:sz w:val="18"/>
+          <w:szCs w:val="18"/>
+        </w:rPr>
+        <w:t xml:space="preserve"> ve I</w:t>
+      </w:r>
+      <w:r>
+        <w:rPr>
+          <w:sz w:val="18"/>
+          <w:szCs w:val="18"/>
+          <w:vertAlign w:val="subscript"/>
+        </w:rPr>
+        <w:t>ep</w:t>
+      </w:r>
+      <w:r>
+        <w:rPr>
+          <w:sz w:val="18"/>
+          <w:szCs w:val="18"/>
+        </w:rPr>
+        <w:t xml:space="preserve"> iletim ve ters </w:t>
+      </w:r>
+      <w:r>
+        <w:rPr>
+          <w:sz w:val="18"/>
+          <w:szCs w:val="18"/>
+        </w:rPr>
+        <w:t>iletim tepe akımları, V</w:t>
+      </w:r>
+      <w:r>
+        <w:rPr>
+          <w:sz w:val="18"/>
+          <w:szCs w:val="18"/>
+          <w:vertAlign w:val="subscript"/>
+        </w:rPr>
+        <w:t>ce,sat</w:t>
+      </w:r>
+      <w:r>
+        <w:rPr>
+          <w:sz w:val="18"/>
+          <w:szCs w:val="18"/>
+        </w:rPr>
+        <w:t xml:space="preserve"> doyma gerilim düşümü, R</w:t>
+      </w:r>
+      <w:r>
+        <w:rPr>
+          <w:sz w:val="18"/>
+          <w:szCs w:val="18"/>
+          <w:vertAlign w:val="subscript"/>
+        </w:rPr>
+        <w:t>ds,on</w:t>
+      </w:r>
+      <w:r>
+        <w:rPr>
+          <w:sz w:val="18"/>
+          <w:szCs w:val="18"/>
+        </w:rPr>
+        <w:t xml:space="preserve"> iletim durumu direnci, V</w:t>
+      </w:r>
+      <w:r>
+        <w:rPr>
+          <w:sz w:val="18"/>
+          <w:szCs w:val="18"/>
+          <w:vertAlign w:val="subscript"/>
+        </w:rPr>
+        <w:t>ec</w:t>
+      </w:r>
+      <w:r>
+        <w:rPr>
+          <w:sz w:val="18"/>
+          <w:szCs w:val="18"/>
+        </w:rPr>
+        <w:t xml:space="preserve"> diyotun gerilim düşümü, I</w:t>
+      </w:r>
+      <w:r>
+        <w:rPr>
+          <w:sz w:val="18"/>
+          <w:szCs w:val="18"/>
+          <w:vertAlign w:val="subscript"/>
+        </w:rPr>
+        <w:t>rr</w:t>
+      </w:r>
+      <w:r>
+        <w:rPr>
+          <w:sz w:val="18"/>
+          <w:szCs w:val="18"/>
+        </w:rPr>
+        <w:t xml:space="preserve"> ve t</w:t>
+      </w:r>
+      <w:r>
+        <w:rPr>
+          <w:sz w:val="18"/>
+          <w:szCs w:val="18"/>
+          <w:vertAlign w:val="subscript"/>
+        </w:rPr>
+        <w:t>rr</w:t>
+      </w:r>
+      <w:r>
+        <w:rPr>
+          <w:sz w:val="18"/>
+          <w:szCs w:val="18"/>
+        </w:rPr>
+        <w:t xml:space="preserve"> diyotlar için toparlanma akımı ve zamanı, ve V</w:t>
+      </w:r>
+      <w:r>
+        <w:rPr>
+          <w:sz w:val="18"/>
+          <w:szCs w:val="18"/>
+          <w:vertAlign w:val="subscript"/>
+        </w:rPr>
+        <w:t>ce,p</w:t>
+      </w:r>
+      <w:r>
+        <w:rPr>
+          <w:sz w:val="18"/>
+          <w:szCs w:val="18"/>
+        </w:rPr>
+        <w:t xml:space="preserve"> ise ters toparlanma gerilimi tepe değeridir. Kayıp analizi sonuçları ve karşılaştırmalar 4. Bölümde sunulmuştur.</w:t>
+      </w:r>
+    </w:p>
+    <w:p>
+      <w:pPr>
+        <w:rPr>
+          <w:sz w:val="18"/>
+          <w:szCs w:val="18"/>
+        </w:rPr>
+      </w:pPr>
+    </w:p>
+    <w:p>
+      <w:pPr>
         <w:pStyle w:val="Caption"/>
         <w:keepNext/>
       </w:pPr>
-      <w:bookmarkStart w:id="5" w:name="_Ref484549515"/>
+      <w:bookmarkStart w:id="4" w:name="_Ref484549515"/>
       <w:r>
         <w:t xml:space="preserve">Tablo </w:t>
       </w:r>
@@ -4578,7 +4782,7 @@
       <w:r>
         <w:t xml:space="preserve"> Seçilen GaN’lar ve parametreleri</w:t>
       </w:r>
-      <w:bookmarkEnd w:id="5"/>
+      <w:bookmarkEnd w:id="4"/>
     </w:p>
     <w:tbl>
       <w:tblPr>
@@ -5297,158 +5501,6 @@
           <w:szCs w:val="18"/>
         </w:rPr>
       </w:pPr>
-    </w:p>
-    <w:p>
-      <w:r>
-        <w:t xml:space="preserve">Güç yarıiletken kayıpları, </w:t>
-      </w:r>
-      <w:r>
-        <w:t>transistor</w:t>
-      </w:r>
-      <w:r>
-        <w:t xml:space="preserve"> iletim kayıpları (P</w:t>
-      </w:r>
-      <w:r>
-        <w:rPr>
-          <w:vertAlign w:val="subscript"/>
-        </w:rPr>
-        <w:t>tc</w:t>
-      </w:r>
-      <w:r>
-        <w:t>) ve anahtarlama kayıpları (P</w:t>
-      </w:r>
-      <w:r>
-        <w:rPr>
-          <w:vertAlign w:val="subscript"/>
-        </w:rPr>
-        <w:t>ts</w:t>
-      </w:r>
-      <w:r>
-        <w:t xml:space="preserve">), ters paralel diyot (veya ters iletim </w:t>
-      </w:r>
-      <w:r>
-        <w:t>transistor</w:t>
-      </w:r>
-      <w:r>
-        <w:t>) iletim kayıpları (P</w:t>
-      </w:r>
-      <w:r>
-        <w:rPr>
-          <w:vertAlign w:val="subscript"/>
-        </w:rPr>
-        <w:t>d</w:t>
-      </w:r>
-      <w:r>
-        <w:rPr>
-          <w:vertAlign w:val="subscript"/>
-        </w:rPr>
-        <w:t>c</w:t>
-      </w:r>
-      <w:r>
-        <w:t>) ve anahtarlama kayıpları (P</w:t>
-      </w:r>
-      <w:r>
-        <w:rPr>
-          <w:vertAlign w:val="subscript"/>
-        </w:rPr>
-        <w:t>dr</w:t>
-      </w:r>
-      <w:r>
-        <w:t>) şeklinde incelenmiştir. Sözü geçen kayıpların hesaplanmasında kullanılan formüller Eşitlik 7-11’de görülebilir. Bu eşitliklerde, E</w:t>
-      </w:r>
-      <w:r>
-        <w:rPr>
-          <w:vertAlign w:val="subscript"/>
-        </w:rPr>
-        <w:t>on</w:t>
-      </w:r>
-      <w:r>
-        <w:t xml:space="preserve"> ve E</w:t>
-      </w:r>
-      <w:r>
-        <w:rPr>
-          <w:vertAlign w:val="subscript"/>
-        </w:rPr>
-        <w:t>off</w:t>
-      </w:r>
-      <w:r>
-        <w:t xml:space="preserve"> açılma ve kapanma enerjileri, I</w:t>
-      </w:r>
-      <w:r>
-        <w:rPr>
-          <w:vertAlign w:val="subscript"/>
-        </w:rPr>
-        <w:t>cp</w:t>
-      </w:r>
-      <w:r>
-        <w:t xml:space="preserve"> ve I</w:t>
-      </w:r>
-      <w:r>
-        <w:rPr>
-          <w:vertAlign w:val="subscript"/>
-        </w:rPr>
-        <w:t>ep</w:t>
-      </w:r>
-      <w:r>
-        <w:t xml:space="preserve"> iletim ve ters iletim tepe akımları, V</w:t>
-      </w:r>
-      <w:r>
-        <w:rPr>
-          <w:vertAlign w:val="subscript"/>
-        </w:rPr>
-        <w:t>ce,sat</w:t>
-      </w:r>
-      <w:r>
-        <w:t xml:space="preserve"> doyma gerilim düşümü, R</w:t>
-      </w:r>
-      <w:r>
-        <w:rPr>
-          <w:vertAlign w:val="subscript"/>
-        </w:rPr>
-        <w:t>ds,on</w:t>
-      </w:r>
-      <w:r>
-        <w:t xml:space="preserve"> iletim durumu direnci, V</w:t>
-      </w:r>
-      <w:r>
-        <w:rPr>
-          <w:vertAlign w:val="subscript"/>
-        </w:rPr>
-        <w:t>ec</w:t>
-      </w:r>
-      <w:r>
-        <w:t xml:space="preserve"> diyotun gerilim düşümü, I</w:t>
-      </w:r>
-      <w:r>
-        <w:rPr>
-          <w:vertAlign w:val="subscript"/>
-        </w:rPr>
-        <w:t>rr</w:t>
-      </w:r>
-      <w:r>
-        <w:t xml:space="preserve"> ve t</w:t>
-      </w:r>
-      <w:r>
-        <w:rPr>
-          <w:vertAlign w:val="subscript"/>
-        </w:rPr>
-        <w:t>rr</w:t>
-      </w:r>
-      <w:r>
-        <w:t xml:space="preserve"> diyotlar için toparlanma akımı ve zamanı, ve V</w:t>
-      </w:r>
-      <w:r>
-        <w:rPr>
-          <w:vertAlign w:val="subscript"/>
-        </w:rPr>
-        <w:t>ce,p</w:t>
-      </w:r>
-      <w:r>
-        <w:t xml:space="preserve"> ise ters toparlanma gerilimi tepe değeridir.</w:t>
-      </w:r>
-      <w:r>
-        <w:t xml:space="preserve"> Kayıp analizi sonuçları ve karşılaştırmalar 4. Bölümde sunulmuştur.</w:t>
-      </w:r>
     </w:p>
     <w:p>
       <w:pPr>
@@ -6028,14 +6080,7 @@
                 <w:sz w:val="18"/>
                 <w:szCs w:val="18"/>
               </w:rPr>
-              <w:t>(8</w:t>
-            </w:r>
-            <w:r>
-              <w:rPr>
-                <w:sz w:val="18"/>
-                <w:szCs w:val="18"/>
-              </w:rPr>
-              <w:t>)</w:t>
+              <w:t>(8)</w:t>
             </w:r>
           </w:p>
         </w:tc>
@@ -6283,14 +6328,7 @@
                 <w:sz w:val="18"/>
                 <w:szCs w:val="18"/>
               </w:rPr>
-              <w:t>(9</w:t>
-            </w:r>
-            <w:r>
-              <w:rPr>
-                <w:sz w:val="18"/>
-                <w:szCs w:val="18"/>
-              </w:rPr>
-              <w:t>)</w:t>
+              <w:t>(9)</w:t>
             </w:r>
           </w:p>
         </w:tc>
@@ -6554,14 +6592,7 @@
                 <w:sz w:val="18"/>
                 <w:szCs w:val="18"/>
               </w:rPr>
-              <w:t>(10</w:t>
-            </w:r>
-            <w:r>
-              <w:rPr>
-                <w:sz w:val="18"/>
-                <w:szCs w:val="18"/>
-              </w:rPr>
-              <w:t>)</w:t>
+              <w:t>(10)</w:t>
             </w:r>
           </w:p>
         </w:tc>
@@ -6819,14 +6850,7 @@
                 <w:sz w:val="18"/>
                 <w:szCs w:val="18"/>
               </w:rPr>
-              <w:t>(11</w:t>
-            </w:r>
-            <w:r>
-              <w:rPr>
-                <w:sz w:val="18"/>
-                <w:szCs w:val="18"/>
-              </w:rPr>
-              <w:t>)</w:t>
+              <w:t>(11)</w:t>
             </w:r>
           </w:p>
         </w:tc>
@@ -6865,11 +6889,7 @@
         <w:t>dc</w:t>
       </w:r>
       <w:r>
-        <w:t xml:space="preserve">) ve kondansatör </w:t>
-      </w:r>
-      <w:r>
-        <w:lastRenderedPageBreak/>
-        <w:t>dalgalanma akımından dolayı gereken akım etkin değeridir (I</w:t>
+        <w:t>) ve kondansatör dalgalanma akımından dolayı gereken akım etkin değeridir (I</w:t>
       </w:r>
       <w:r>
         <w:rPr>
@@ -6899,7 +6919,7 @@
         <w:fldChar w:fldCharType="begin" w:fldLock="1"/>
       </w:r>
       <w:r>
-        <w:instrText>ADDIN CSL_CITATION { "citationItems" : [ { "id" : "ITEM-1", "itemData" : { "DOI" : "10.1049/ip-epa:20050458", "ISSN" : "13502352", "abstract" : "A method for controlling an active power filter using neural networks is presented. Currently, there is an increase of voltage and current harmonics in power systems, caused by nonlinear loads. The active power filters (APFs) are used to compensate the generated harmonics and to correct the load power factor. The proposed control design is a pulse width modulation control (PWM) with two blocks that include neural networks. Adaptive networks estimate the reference compensation currents. On the other hand, a multilayer perceptron feedforward network (trained by a backpropagation algorithm) that works as a hysteresis band comparator is used. Two practical cases with Matlab-Simulink are presented to check the proposed control performance.", "author" : [ { "dropping-particle" : "", "family" : "Kolar", "given" : "J.W.", "non-dropping-particle" : "", "parse-names" : false, "suffix" : "" }, { "dropping-particle" : "", "family" : "Round", "given" : "S.D.", "non-dropping-particle" : "", "parse-names" : false, "suffix" : "" } ], "container-title" : "IEE Proceedings - Electric Power Applications", "id" : "ITEM-1", "issue" : "4", "issued" : { "date-parts" : [ [ "2006" ] ] }, "page" : "535", "title" : "Analytical calculation of the RMS current stress on the DC-link capacitor of voltage-PWM converter systems", "type" : "article-journal", "volume" : "153" }, "uris" : [ "http://www.mendeley.com/documents/?uuid=6705008a-89b8-4e7b-9168-23ce5a8768e0" ] } ], "mendeley" : { "formattedCitation" : "[12]", "plainTextFormattedCitation" : "[12]" }, "properties" : { "noteIndex" : 0 }, "schema" : "https://github.com/citation-style-language/schema/raw/master/csl-citation.json" }</w:instrText>
+        <w:instrText>ADDIN CSL_CITATION { "citationItems" : [ { "id" : "ITEM-1", "itemData" : { "DOI" : "10.1049/ip-epa:20050458", "ISSN" : "13502352", "abstract" : "A method for controlling an active power filter using neural networks is presented. Currently, there is an increase of voltage and current harmonics in power systems, caused by nonlinear loads. The active power filters (APFs) are used to compensate the generated harmonics and to correct the load power factor. The proposed control design is a pulse width modulation control (PWM) with two blocks that include neural networks. Adaptive networks estimate the reference compensation currents. On the other hand, a multilayer perceptron feedforward network (trained by a backpropagation algorithm) that works as a hysteresis band comparator is used. Two practical cases with Matlab-Simulink are presented to check the proposed control performance.", "author" : [ { "dropping-particle" : "", "family" : "Kolar", "given" : "J.W.", "non-dropping-particle" : "", "parse-names" : false, "suffix" : "" }, { "dropping-particle" : "", "family" : "Round", "given" : "S.D.", "non-dropping-particle" : "", "parse-names" : false, "suffix" : "" } ], "container-title" : "IEE Proceedings - Electric Power Applications", "id" : "ITEM-1", "issue" : "4", "issued" : { "date-parts" : [ [ "2006" ] ] }, "page" : "535", "title" : "Analytical calculation of the RMS current stress on the DC-link capacitor of voltage-PWM converter systems", "type" : "article-journal", "volume" : "153" }, "uris" : [ "http://www.mendeley.com/documents/?uuid=6705008a-89b8-4e7b-9168-23ce5a8768e0" ] } ], "mendeley" : { "formattedCitation" : "[11]", "plainTextFormattedCitation" : "[11]", "previouslyFormattedCitation" : "[12]" }, "properties" : { "noteIndex" : 0 }, "schema" : "https://github.com/citation-style-language/schema/raw/master/csl-citation.json" }</w:instrText>
       </w:r>
       <w:r>
         <w:fldChar w:fldCharType="separate"/>
@@ -6908,7 +6928,7 @@
         <w:rPr>
           <w:noProof/>
         </w:rPr>
-        <w:t>[12]</w:t>
+        <w:t>[11]</w:t>
       </w:r>
       <w:r>
         <w:fldChar w:fldCharType="end"/>
@@ -7027,6 +7047,7 @@
         <w:tc>
           <w:tcPr>
             <w:tcW w:w="3978" w:type="dxa"/>
+            <w:vAlign w:val="center"/>
           </w:tcPr>
           <w:p>
             <w:pPr>
@@ -7298,6 +7319,7 @@
         <w:tc>
           <w:tcPr>
             <w:tcW w:w="558" w:type="dxa"/>
+            <w:vAlign w:val="center"/>
           </w:tcPr>
           <w:p>
             <w:pPr>
@@ -7325,6 +7347,7 @@
           </w:tcPr>
           <w:p>
             <w:pPr>
+              <w:jc w:val="center"/>
               <w:rPr>
                 <w:sz w:val="18"/>
                 <w:szCs w:val="18"/>
@@ -7661,6 +7684,7 @@
           </w:p>
           <w:p>
             <w:pPr>
+              <w:jc w:val="center"/>
               <w:rPr>
                 <w:sz w:val="18"/>
                 <w:szCs w:val="18"/>
@@ -7919,6 +7943,7 @@
           </w:p>
           <w:p>
             <w:pPr>
+              <w:jc w:val="center"/>
               <w:rPr>
                 <w:sz w:val="18"/>
                 <w:szCs w:val="18"/>
@@ -7955,15 +7980,6 @@
             <w:tcW w:w="3978" w:type="dxa"/>
             <w:vAlign w:val="center"/>
           </w:tcPr>
-          <w:p>
-            <w:pPr>
-              <w:jc w:val="center"/>
-              <w:rPr>
-                <w:sz w:val="18"/>
-                <w:szCs w:val="18"/>
-              </w:rPr>
-            </w:pPr>
-          </w:p>
           <w:p>
             <w:pPr>
               <w:jc w:val="center"/>
@@ -8159,14 +8175,6 @@
               </m:oMath>
             </m:oMathPara>
           </w:p>
-          <w:p>
-            <w:pPr>
-              <w:rPr>
-                <w:sz w:val="18"/>
-                <w:szCs w:val="18"/>
-              </w:rPr>
-            </w:pPr>
-          </w:p>
         </w:tc>
         <w:tc>
           <w:tcPr>
@@ -8197,6 +8205,7 @@
         <w:pStyle w:val="Heading1"/>
       </w:pPr>
       <w:r>
+        <w:lastRenderedPageBreak/>
         <w:t xml:space="preserve">Benzetim </w:t>
       </w:r>
       <w:r>
@@ -8241,10 +8250,10 @@
       </w:pPr>
       <w:r>
         <w:object w:dxaOrig="7770" w:dyaOrig="4395">
-          <v:shape id="_x0000_i1027" type="#_x0000_t75" style="width:226.65pt;height:127.7pt" o:ole="">
+          <v:shape id="_x0000_i1027" type="#_x0000_t75" style="width:226.35pt;height:127.85pt" o:ole="">
             <v:imagedata r:id="rId16" o:title=""/>
           </v:shape>
-          <o:OLEObject Type="Embed" ProgID="Visio.Drawing.15" ShapeID="_x0000_i1027" DrawAspect="Content" ObjectID="_1564556837" r:id="rId17"/>
+          <o:OLEObject Type="Embed" ProgID="Visio.Drawing.15" ShapeID="_x0000_i1027" DrawAspect="Content" ObjectID="_1564560461" r:id="rId17"/>
         </w:object>
       </w:r>
     </w:p>
@@ -8252,22 +8261,22 @@
       <w:pPr>
         <w:pStyle w:val="Caption"/>
       </w:pPr>
-      <w:bookmarkStart w:id="6" w:name="_Ref485216246"/>
-      <w:bookmarkStart w:id="7" w:name="_Ref485060119"/>
+      <w:bookmarkStart w:id="5" w:name="_Ref485216246"/>
+      <w:bookmarkStart w:id="6" w:name="_Ref485060119"/>
       <w:r>
         <w:t>Şekil</w:t>
       </w:r>
+      <w:bookmarkEnd w:id="5"/>
+      <w:r>
+        <w:t xml:space="preserve"> 6.</w:t>
+      </w:r>
+      <w:r>
+        <w:t xml:space="preserve"> </w:t>
+      </w:r>
+      <w:r>
+        <w:t>Konvansiyonel motor sürücü sistemi ile TMMS sistemi kayıp analizi sonuçları</w:t>
+      </w:r>
       <w:bookmarkEnd w:id="6"/>
-      <w:r>
-        <w:t xml:space="preserve"> 6.</w:t>
-      </w:r>
-      <w:r>
-        <w:t xml:space="preserve"> </w:t>
-      </w:r>
-      <w:r>
-        <w:t>Konvansiyonel motor sürücü sistemi ile TMMS sistemi kayıp analizi sonuçları</w:t>
-      </w:r>
-      <w:bookmarkEnd w:id="7"/>
     </w:p>
     <w:p>
       <w:pPr>
@@ -8288,7 +8297,21 @@
           <w:sz w:val="18"/>
           <w:szCs w:val="18"/>
         </w:rPr>
-        <w:t>sonuçlarına bakıldığında GaN kullanımı ile her iki tipte de anahtarlama frekansı beş katına çıkartılmasına rağmen yarıiletken kayıplarının toplamda hemen hemen yarıya düştüğü gözlenmiştir. IGBT’lerde pratikte anahtarlama frekansı üst sınırı 10 kHz’tir, bu nedenle daha yüksek frekanslarda analiz yapılmamıştır. Kayıp bileşenleri ayrı ayrı incelendiğinde ise, öngörüldüğü gibi kayıptaki ana düşüş transistor ve diyot anahtarlama kayıplarında olmaktadır. Diğer bir taraftan, diyot iletim kayıplarında büyük bir değişim gözlenmemiştir ancak transistor iletim kayıpları GaN’larda daha yüksek olmuştur. Bu durumun başlıca nedenleri, IGBT’lerin yüksek akım</w:t>
+        <w:t>sonuçlarına bakıldığında GaN kullanımı ile her iki tipte de anahtarlama frekansı beş katına çıkartılmasına rağmen yarıiletken kayıplarının toplamda hemen hemen yarıya düştüğü gözlenmiştir. IGBT’lerde pratikte a</w:t>
+      </w:r>
+      <w:r>
+        <w:rPr>
+          <w:sz w:val="18"/>
+          <w:szCs w:val="18"/>
+        </w:rPr>
+        <w:t>nahtarlama frekansı üst sınırı 2</w:t>
+      </w:r>
+      <w:r>
+        <w:rPr>
+          <w:sz w:val="18"/>
+          <w:szCs w:val="18"/>
+        </w:rPr>
+        <w:t>0 kHz’tir, bu nedenle daha yüksek frekanslarda analiz yapılmamıştır. Kayıp bileşenleri ayrı ayrı incelendiğinde ise, öngörüldüğü gibi kayıptaki ana düşüş transistor ve diyot anahtarlama kayıplarında olmaktadır. Diğer bir taraftan, diyot iletim kayıplarında büyük bir değişim gözlenmemiştir ancak transistor iletim kayıpları GaN’larda daha yüksek olmuştur. Bu durumun başlıca nedenleri, IGBT’lerin yüksek akım</w:t>
       </w:r>
       <w:r>
         <w:rPr>
@@ -8309,14 +8332,7 @@
           <w:sz w:val="18"/>
           <w:szCs w:val="18"/>
         </w:rPr>
-        <w:t xml:space="preserve"> ve GaN gibi WBG anahtarların henüz teknolojik olarak istenilen iletim durumu düzeyine ulaşamamasıdır. Diğer bir neden ise sistemin iki paralel ve iki seri modülden oluşmasıdır. Tamamının paralel bağlanmasına durumuna </w:t>
-      </w:r>
-      <w:r>
-        <w:rPr>
-          <w:sz w:val="18"/>
-          <w:szCs w:val="18"/>
-        </w:rPr>
-        <w:t>oranla her bir modül iki kat fazla akım taşımakta ve GaN’larda iletim kayıpları akımın karesi ile artmaktadır. Sonuç olarak, 100 kHz anahtarlama frekansında hem Kaskod hem de E-mode GaN’da yaklaşık %98 verime ulaşılmıştır ve daha yüksek verim hedeflendiğinde anah</w:t>
+        <w:t xml:space="preserve"> ve GaN gibi WBG anahtarların henüz teknolojik olarak istenilen iletim durumu düzeyine ulaşamamasıdır. Diğer bir neden ise sistemin iki paralel ve iki seri modülden oluşmasıdır. Tamamının paralel bağlanmasına durumuna oranla her bir modül iki kat fazla akım taşımakta ve GaN’larda iletim kayıpları akımın karesi ile artmaktadır. Sonuç olarak, 100 kHz anahtarlama frekansında hem Kaskod hem de E-mode GaN’da yaklaşık %98 verime ulaşılmıştır ve daha yüksek verim hedeflendiğinde anah</w:t>
       </w:r>
       <w:r>
         <w:rPr>
@@ -8390,7 +8406,16 @@
           <w:sz w:val="18"/>
           <w:szCs w:val="18"/>
         </w:rPr>
-        <w:t xml:space="preserve">tek bir modülün DA baradaki akımının ortalama değeri 8.23 A, dalgalanma akımı etkin değeri ise 6.39 A olmaktadır ve dalgalanma akımı ortalama akımın %77’sine karşılık gelmektedir. Interleaving tekniği uygulanmadığında her bir kondansatördeki akım etkin değeri 12.78 A’dir. Interleaving tekniği ile en uygun açı değeri olan 90 derece faz kayması uygulandığında ise her bir kondansatörün akım etkin değeri 6.69 A’e düşmüştür ve bu %48 oranında iyileştirmeye karşılık gelir. </w:t>
+        <w:t xml:space="preserve">tek bir modülün DA baradaki akımının ortalama değeri 8.23 A, dalgalanma akımı etkin değeri ise 6.39 A olmaktadır ve dalgalanma akımı ortalama akımın %77’sine karşılık gelmektedir. Interleaving tekniği uygulanmadığında her bir kondansatördeki akım etkin değeri 12.78 A’dir. Interleaving tekniği ile en uygun açı değeri olan 90 derece faz kayması uygulandığında ise her bir kondansatörün akım etkin değeri 6.69 A’e düşmüştür ve bu %48 oranında iyileştirmeye </w:t>
+      </w:r>
+      <w:bookmarkStart w:id="7" w:name="_GoBack"/>
+      <w:bookmarkEnd w:id="7"/>
+      <w:r>
+        <w:rPr>
+          <w:sz w:val="18"/>
+          <w:szCs w:val="18"/>
+        </w:rPr>
+        <w:t xml:space="preserve">karşılık gelir. </w:t>
       </w:r>
     </w:p>
     <w:p>
@@ -8400,6 +8425,161 @@
           <w:szCs w:val="18"/>
         </w:rPr>
       </w:pPr>
+      <w:r>
+        <w:rPr>
+          <w:sz w:val="18"/>
+          <w:szCs w:val="18"/>
+        </w:rPr>
+        <w:t>Kondansatör bankası toplam sığa değeri DA bara gerilimi dalgalanmasına ve seçilen anahtarlama frekansına göre belirlenir. Bu çalışmada sistemin soğutmasını kolaylaştırmak ve bu amaçla verimi daha da arttırmak adına anahtarlama frekansı 40 kHz olarak düşülmüştür</w:t>
+      </w:r>
+      <w:r>
+        <w:rPr>
+          <w:sz w:val="18"/>
+          <w:szCs w:val="18"/>
+        </w:rPr>
+        <w:t xml:space="preserve"> ve DA bara gerilimi dalgalanma sınırı tepe-tepe değeri %1</w:t>
+      </w:r>
+      <w:r>
+        <w:rPr>
+          <w:sz w:val="18"/>
+          <w:szCs w:val="18"/>
+        </w:rPr>
+        <w:t>,</w:t>
+      </w:r>
+      <w:r>
+        <w:rPr>
+          <w:sz w:val="18"/>
+          <w:szCs w:val="18"/>
+        </w:rPr>
+        <w:t xml:space="preserve"> yani </w:t>
+      </w:r>
+      <w:r>
+        <w:rPr>
+          <w:sz w:val="18"/>
+          <w:szCs w:val="18"/>
+        </w:rPr>
+        <w:t>5.4V olarak alınmıştır</w:t>
+      </w:r>
+      <w:r>
+        <w:rPr>
+          <w:sz w:val="18"/>
+          <w:szCs w:val="18"/>
+        </w:rPr>
+        <w:t xml:space="preserve">. Buna göre </w:t>
+      </w:r>
+      <w:r>
+        <w:rPr>
+          <w:sz w:val="18"/>
+          <w:szCs w:val="18"/>
+        </w:rPr>
+        <w:t>gerekli en düşük sığa değeri interleaving uygulanmadığında 26 µF, uygulandığında ise yine %48’lik iyileşme ile 14 µF olarak bulunur.</w:t>
+      </w:r>
+      <w:r>
+        <w:rPr>
+          <w:sz w:val="18"/>
+          <w:szCs w:val="18"/>
+        </w:rPr>
+        <w:t xml:space="preserve"> </w:t>
+      </w:r>
+      <w:r>
+        <w:rPr>
+          <w:sz w:val="18"/>
+          <w:szCs w:val="18"/>
+        </w:rPr>
+        <w:t>Aynı tasarım</w:t>
+      </w:r>
+      <w:r>
+        <w:rPr>
+          <w:sz w:val="18"/>
+          <w:szCs w:val="18"/>
+        </w:rPr>
+        <w:t>,</w:t>
+      </w:r>
+      <w:r>
+        <w:rPr>
+          <w:sz w:val="18"/>
+          <w:szCs w:val="18"/>
+        </w:rPr>
+        <w:t xml:space="preserve"> merkezi ve IGBT’li tek bir motor sürücü olduğu durum için de </w:t>
+      </w:r>
+      <w:r>
+        <w:rPr>
+          <w:sz w:val="18"/>
+          <w:szCs w:val="18"/>
+        </w:rPr>
+        <w:t>tekrarlanmış</w:t>
+      </w:r>
+      <w:r>
+        <w:rPr>
+          <w:sz w:val="18"/>
+          <w:szCs w:val="18"/>
+        </w:rPr>
+        <w:t xml:space="preserve"> ve bu durumda DA bara kondansatör bankası </w:t>
+      </w:r>
+      <w:r>
+        <w:rPr>
+          <w:sz w:val="18"/>
+          <w:szCs w:val="18"/>
+        </w:rPr>
+        <w:t xml:space="preserve">akımı etkin değeri </w:t>
+      </w:r>
+      <w:r>
+        <w:rPr>
+          <w:sz w:val="18"/>
+          <w:szCs w:val="18"/>
+        </w:rPr>
+        <w:t>12.78 A</w:t>
+      </w:r>
+      <w:r>
+        <w:rPr>
+          <w:sz w:val="18"/>
+          <w:szCs w:val="18"/>
+        </w:rPr>
+        <w:t xml:space="preserve">, 10 </w:t>
+      </w:r>
+      <w:r>
+        <w:rPr>
+          <w:sz w:val="18"/>
+          <w:szCs w:val="18"/>
+        </w:rPr>
+        <w:t xml:space="preserve">kHz anahtarlama frekansındaki en düşük sığa değeri </w:t>
+      </w:r>
+      <w:r>
+        <w:rPr>
+          <w:sz w:val="18"/>
+          <w:szCs w:val="18"/>
+        </w:rPr>
+        <w:t>100 µF</w:t>
+      </w:r>
+      <w:r>
+        <w:rPr>
+          <w:color w:val="FF0000"/>
+          <w:sz w:val="18"/>
+          <w:szCs w:val="18"/>
+        </w:rPr>
+        <w:t xml:space="preserve"> </w:t>
+      </w:r>
+      <w:r>
+        <w:rPr>
+          <w:sz w:val="18"/>
+          <w:szCs w:val="18"/>
+        </w:rPr>
+        <w:t>olarak bulunur.</w:t>
+      </w:r>
+      <w:r>
+        <w:rPr>
+          <w:sz w:val="18"/>
+          <w:szCs w:val="18"/>
+        </w:rPr>
+        <w:t xml:space="preserve"> </w:t>
+      </w:r>
+      <w:r>
+        <w:rPr>
+          <w:sz w:val="18"/>
+          <w:szCs w:val="18"/>
+        </w:rPr>
+        <w:t>Bu durumda interleaving tekniği uygulamak mümkün değildir.</w:t>
+      </w:r>
     </w:p>
     <w:p>
       <w:pPr>
@@ -8408,55 +8588,6 @@
           <w:szCs w:val="18"/>
         </w:rPr>
       </w:pPr>
-      <w:r>
-        <w:rPr>
-          <w:sz w:val="18"/>
-          <w:szCs w:val="18"/>
-        </w:rPr>
-        <w:t>Kondansatör bankası toplam sığa değeri DA bara gerilimi dalgalanmasına ve seçilen anahtarlama frekansına göre belirlenir. Bu çalışmada sistemin soğutmasını kolaylaştırmak ve bu amaçla verimi daha da arttırmak adına anahtarlama frekansı 40 kHz olarak düşülmüştür</w:t>
-      </w:r>
-      <w:r>
-        <w:rPr>
-          <w:sz w:val="18"/>
-          <w:szCs w:val="18"/>
-        </w:rPr>
-        <w:t xml:space="preserve"> ve DA bara gerilimi dalgalanma sınırı tepe-tepe değeri %1</w:t>
-      </w:r>
-      <w:r>
-        <w:rPr>
-          <w:sz w:val="18"/>
-          <w:szCs w:val="18"/>
-        </w:rPr>
-        <w:t>,</w:t>
-      </w:r>
-      <w:r>
-        <w:rPr>
-          <w:sz w:val="18"/>
-          <w:szCs w:val="18"/>
-        </w:rPr>
-        <w:t xml:space="preserve"> yani </w:t>
-      </w:r>
-      <w:r>
-        <w:rPr>
-          <w:sz w:val="18"/>
-          <w:szCs w:val="18"/>
-        </w:rPr>
-        <w:t>5.4V olarak alınmıştır</w:t>
-      </w:r>
-      <w:r>
-        <w:rPr>
-          <w:sz w:val="18"/>
-          <w:szCs w:val="18"/>
-        </w:rPr>
-        <w:t xml:space="preserve">. Buna göre </w:t>
-      </w:r>
-      <w:r>
-        <w:rPr>
-          <w:sz w:val="18"/>
-          <w:szCs w:val="18"/>
-        </w:rPr>
-        <w:t>gerekli en düşük sığa değeri interleaving uygulanmadığında 26 µF, uygulandığında ise yine %48’lik iyileşme ile 14 µF olarak bulunur.</w:t>
-      </w:r>
     </w:p>
     <w:p>
       <w:pPr>
@@ -8465,6 +8596,168 @@
           <w:szCs w:val="18"/>
         </w:rPr>
       </w:pPr>
+      <w:r>
+        <w:rPr>
+          <w:sz w:val="18"/>
+          <w:szCs w:val="18"/>
+        </w:rPr>
+        <w:t>Hesaplanan değerlere göre D</w:t>
+      </w:r>
+      <w:r>
+        <w:rPr>
+          <w:sz w:val="18"/>
+          <w:szCs w:val="18"/>
+        </w:rPr>
+        <w:t>A</w:t>
+      </w:r>
+      <w:r>
+        <w:rPr>
+          <w:sz w:val="18"/>
+          <w:szCs w:val="18"/>
+        </w:rPr>
+        <w:t xml:space="preserve"> bara kondansatör bankası seçimi yapılmış ve seçilen kondansatörler ile benzetim çalışması yapılmıştır.</w:t>
+      </w:r>
+      <w:r>
+        <w:rPr>
+          <w:sz w:val="18"/>
+          <w:szCs w:val="18"/>
+        </w:rPr>
+        <w:t xml:space="preserve"> Seçilen </w:t>
+      </w:r>
+      <w:r>
+        <w:rPr>
+          <w:sz w:val="18"/>
+          <w:szCs w:val="18"/>
+        </w:rPr>
+        <w:t>kondansatör</w:t>
+      </w:r>
+      <w:r>
+        <w:rPr>
+          <w:sz w:val="18"/>
+          <w:szCs w:val="18"/>
+        </w:rPr>
+        <w:t xml:space="preserve"> </w:t>
+      </w:r>
+      <w:r>
+        <w:rPr>
+          <w:sz w:val="18"/>
+          <w:szCs w:val="18"/>
+        </w:rPr>
+        <w:t xml:space="preserve">veri sayfası </w:t>
+      </w:r>
+      <w:r>
+        <w:rPr>
+          <w:sz w:val="18"/>
+          <w:szCs w:val="18"/>
+        </w:rPr>
+        <w:t>teknik</w:t>
+      </w:r>
+      <w:r>
+        <w:rPr>
+          <w:sz w:val="18"/>
+          <w:szCs w:val="18"/>
+        </w:rPr>
+        <w:t xml:space="preserve"> bilgileri</w:t>
+      </w:r>
+      <w:r>
+        <w:rPr>
+          <w:sz w:val="18"/>
+          <w:szCs w:val="18"/>
+        </w:rPr>
+        <w:t xml:space="preserve"> Tablo 3</w:t>
+      </w:r>
+      <w:r>
+        <w:rPr>
+          <w:sz w:val="18"/>
+          <w:szCs w:val="18"/>
+        </w:rPr>
+        <w:t>’te gösterilmiştir.</w:t>
+      </w:r>
+      <w:r>
+        <w:rPr>
+          <w:sz w:val="18"/>
+          <w:szCs w:val="18"/>
+        </w:rPr>
+        <w:t xml:space="preserve"> </w:t>
+      </w:r>
+      <w:r>
+        <w:rPr>
+          <w:sz w:val="18"/>
+          <w:szCs w:val="18"/>
+        </w:rPr>
+        <w:t xml:space="preserve">Kondansatör seçiminde belirleyici etmen akım etkin değerinden çok sığa değeri olmuştur ve bu da metal film kondansatörler için beklenen bir durumdur. </w:t>
+      </w:r>
+      <w:r>
+        <w:rPr>
+          <w:sz w:val="18"/>
+          <w:szCs w:val="18"/>
+        </w:rPr>
+        <w:t>Benzetim çalışmaları sonucu elde edilen, interleaving tekniği ile ve olmadan DA bara gerilim dalgalanması</w:t>
+      </w:r>
+      <w:r>
+        <w:rPr>
+          <w:sz w:val="18"/>
+          <w:szCs w:val="18"/>
+        </w:rPr>
+        <w:t xml:space="preserve"> Şekil 7</w:t>
+      </w:r>
+      <w:r>
+        <w:rPr>
+          <w:sz w:val="18"/>
+          <w:szCs w:val="18"/>
+        </w:rPr>
+        <w:t>’de, kondansatör bankası akım dalgalanması</w:t>
+      </w:r>
+      <w:r>
+        <w:rPr>
+          <w:sz w:val="18"/>
+          <w:szCs w:val="18"/>
+        </w:rPr>
+        <w:t xml:space="preserve"> Şekil 8’</w:t>
+      </w:r>
+      <w:r>
+        <w:rPr>
+          <w:sz w:val="18"/>
+          <w:szCs w:val="18"/>
+        </w:rPr>
+        <w:t>de, interleaving tekniği ile oluşan her bir çeviricinin çektiği DA bara akımı ve toplam DA bara akımı</w:t>
+      </w:r>
+      <w:r>
+        <w:rPr>
+          <w:sz w:val="18"/>
+          <w:szCs w:val="18"/>
+        </w:rPr>
+        <w:t xml:space="preserve"> Şekil 9</w:t>
+      </w:r>
+      <w:r>
+        <w:rPr>
+          <w:sz w:val="18"/>
+          <w:szCs w:val="18"/>
+        </w:rPr>
+        <w:t>’da gösterilmiştir.</w:t>
+      </w:r>
+      <w:r>
+        <w:rPr>
+          <w:sz w:val="18"/>
+          <w:szCs w:val="18"/>
+        </w:rPr>
+        <w:t xml:space="preserve"> Ayrıca her bir kondansatörün ısınma miktarı Eşitlik 14 ve 15’ten ve veri sayfası parametrelerinden yola çıkılarak 1</w:t>
+      </w:r>
+      <w:r>
+        <w:rPr>
+          <w:sz w:val="18"/>
+          <w:szCs w:val="18"/>
+          <w:vertAlign w:val="superscript"/>
+        </w:rPr>
+        <w:t>0</w:t>
+      </w:r>
+      <w:r>
+        <w:rPr>
+          <w:sz w:val="18"/>
+          <w:szCs w:val="18"/>
+        </w:rPr>
+        <w:t>C olarak bulunmuştur. Buna göre, motor sargılarının ısınmasından dolayı oluşan yüksek ortam sıcaklığına rağmen kondansatör iç sıcaklıkları kabul edilebilir değerlerde olacak ve bu sayede de kondansatör ömrü uzun olacak ve ısınmanın kondansatör akım değeri üzerine etkisi olmayacaktır.</w:t>
+      </w:r>
     </w:p>
     <w:p>
       <w:pPr>
@@ -8473,105 +8766,6 @@
           <w:szCs w:val="18"/>
         </w:rPr>
       </w:pPr>
-      <w:r>
-        <w:rPr>
-          <w:sz w:val="18"/>
-          <w:szCs w:val="18"/>
-        </w:rPr>
-        <w:t>Aynı tasarım</w:t>
-      </w:r>
-      <w:r>
-        <w:rPr>
-          <w:sz w:val="18"/>
-          <w:szCs w:val="18"/>
-        </w:rPr>
-        <w:t>,</w:t>
-      </w:r>
-      <w:r>
-        <w:rPr>
-          <w:sz w:val="18"/>
-          <w:szCs w:val="18"/>
-        </w:rPr>
-        <w:t xml:space="preserve"> merkezi ve IGBT’li tek bir motor sürücü olduğu durum için de </w:t>
-      </w:r>
-      <w:r>
-        <w:rPr>
-          <w:sz w:val="18"/>
-          <w:szCs w:val="18"/>
-        </w:rPr>
-        <w:t>tekrarlanmış</w:t>
-      </w:r>
-      <w:r>
-        <w:rPr>
-          <w:sz w:val="18"/>
-          <w:szCs w:val="18"/>
-        </w:rPr>
-        <w:t xml:space="preserve"> ve bu durumda DA bara kondansatör bankası </w:t>
-      </w:r>
-      <w:r>
-        <w:rPr>
-          <w:sz w:val="18"/>
-          <w:szCs w:val="18"/>
-        </w:rPr>
-        <w:t xml:space="preserve">akımı etkin değeri </w:t>
-      </w:r>
-      <w:r>
-        <w:rPr>
-          <w:sz w:val="18"/>
-          <w:szCs w:val="18"/>
-        </w:rPr>
-        <w:t>12.78 A</w:t>
-      </w:r>
-      <w:r>
-        <w:rPr>
-          <w:sz w:val="18"/>
-          <w:szCs w:val="18"/>
-        </w:rPr>
-        <w:t xml:space="preserve">, 10 </w:t>
-      </w:r>
-      <w:r>
-        <w:rPr>
-          <w:sz w:val="18"/>
-          <w:szCs w:val="18"/>
-        </w:rPr>
-        <w:t xml:space="preserve">kHz anahtarlama frekansındaki en düşük sığa değeri </w:t>
-      </w:r>
-      <w:r>
-        <w:rPr>
-          <w:sz w:val="18"/>
-          <w:szCs w:val="18"/>
-        </w:rPr>
-        <w:t>100 µF</w:t>
-      </w:r>
-      <w:r>
-        <w:rPr>
-          <w:color w:val="FF0000"/>
-          <w:sz w:val="18"/>
-          <w:szCs w:val="18"/>
-        </w:rPr>
-        <w:t xml:space="preserve"> </w:t>
-      </w:r>
-      <w:r>
-        <w:rPr>
-          <w:sz w:val="18"/>
-          <w:szCs w:val="18"/>
-        </w:rPr>
-        <w:t>olarak bulunur.</w:t>
-      </w:r>
-      <w:r>
-        <w:rPr>
-          <w:sz w:val="18"/>
-          <w:szCs w:val="18"/>
-        </w:rPr>
-        <w:t xml:space="preserve"> </w:t>
-      </w:r>
-      <w:r>
-        <w:rPr>
-          <w:sz w:val="18"/>
-          <w:szCs w:val="18"/>
-        </w:rPr>
-        <w:t>Bu durumda interleaving tekniği uygulamak mümkün değildir.</w:t>
-      </w:r>
     </w:p>
     <w:p>
       <w:pPr>
@@ -8580,6 +8774,58 @@
           <w:szCs w:val="18"/>
         </w:rPr>
       </w:pPr>
+      <w:r>
+        <w:rPr>
+          <w:sz w:val="18"/>
+          <w:szCs w:val="18"/>
+        </w:rPr>
+        <w:t>Son olarak, hem kondansatör bankasına yönelik hem de tüm sürücü sistemine yönelik güç yoğunluğu analizi yapılmış ve sistemin başarımı doğrulanmıştır. Kondansatör boyutlarından yola çıkılarak elde edilen kondansatör bankası güç yoğunluğu değeri 35.27 W/cm</w:t>
+      </w:r>
+      <w:r>
+        <w:rPr>
+          <w:sz w:val="18"/>
+          <w:szCs w:val="18"/>
+          <w:vertAlign w:val="superscript"/>
+        </w:rPr>
+        <w:t>3</w:t>
+      </w:r>
+      <w:r>
+        <w:rPr>
+          <w:sz w:val="18"/>
+          <w:szCs w:val="18"/>
+        </w:rPr>
+        <w:t xml:space="preserve"> olarak bulunmuştur. Ayrıca tüm sistemin güç yoğunluğunu bulmak için sürücü baskı devre kartı boyutları stator ve rotor iç ve dış çapları düşünülerek bulunmuştur. Baskı devre kartı yüksekliği ise doğrudan kondansatör yüksekliği ile ilişkilidir çünkü TMMS sisteminde kondansatörler hem en büyük hacme sahiptir hem de en yüksek devre elemanlarıdır. Bundan yola çıkılarak da tüm sürücü sistemi güç yoğunluğu 16.57 W/cm</w:t>
+      </w:r>
+      <w:r>
+        <w:rPr>
+          <w:sz w:val="18"/>
+          <w:szCs w:val="18"/>
+          <w:vertAlign w:val="superscript"/>
+        </w:rPr>
+        <w:t>3</w:t>
+      </w:r>
+      <w:r>
+        <w:rPr>
+          <w:sz w:val="18"/>
+          <w:szCs w:val="18"/>
+        </w:rPr>
+        <w:t xml:space="preserve"> olarak bulunur. Başlangıçta konan, endüstriyel ve özel uygulamalardaki konvansiyonel motor sürücü sistemlerinde ulaşılması mümkün olmayan ve TMMS prototiplerinde ulaşılmaya çalışılan 15 W/cm</w:t>
+      </w:r>
+      <w:r>
+        <w:rPr>
+          <w:sz w:val="18"/>
+          <w:szCs w:val="18"/>
+          <w:vertAlign w:val="superscript"/>
+        </w:rPr>
+        <w:t>3</w:t>
+      </w:r>
+      <w:r>
+        <w:rPr>
+          <w:sz w:val="18"/>
+          <w:szCs w:val="18"/>
+        </w:rPr>
+        <w:t xml:space="preserve"> güç yoğunluğu hedefine mevcut tasarım ile ulaşılabileceği görülmüştür.</w:t>
+      </w:r>
     </w:p>
     <w:p>
       <w:pPr>
@@ -8588,248 +8834,9 @@
           <w:szCs w:val="18"/>
         </w:rPr>
       </w:pPr>
-      <w:r>
-        <w:rPr>
-          <w:sz w:val="18"/>
-          <w:szCs w:val="18"/>
-        </w:rPr>
-        <w:t>Hesaplanan değerlere göre D</w:t>
-      </w:r>
-      <w:r>
-        <w:rPr>
-          <w:sz w:val="18"/>
-          <w:szCs w:val="18"/>
-        </w:rPr>
-        <w:t>A</w:t>
-      </w:r>
-      <w:r>
-        <w:rPr>
-          <w:sz w:val="18"/>
-          <w:szCs w:val="18"/>
-        </w:rPr>
-        <w:t xml:space="preserve"> bara kondansatör bankası seçimi yapılmış ve seçilen kondansatörler ile benzetim çalışması yapılmıştır.</w:t>
-      </w:r>
-      <w:r>
-        <w:rPr>
-          <w:sz w:val="18"/>
-          <w:szCs w:val="18"/>
-        </w:rPr>
-        <w:t xml:space="preserve"> Seçilen </w:t>
-      </w:r>
-      <w:r>
-        <w:rPr>
-          <w:sz w:val="18"/>
-          <w:szCs w:val="18"/>
-        </w:rPr>
-        <w:t>kondansatör</w:t>
-      </w:r>
-      <w:r>
-        <w:rPr>
-          <w:sz w:val="18"/>
-          <w:szCs w:val="18"/>
-        </w:rPr>
-        <w:t xml:space="preserve"> </w:t>
-      </w:r>
-      <w:r>
-        <w:rPr>
-          <w:sz w:val="18"/>
-          <w:szCs w:val="18"/>
-        </w:rPr>
-        <w:t xml:space="preserve">veri sayfası </w:t>
-      </w:r>
-      <w:r>
-        <w:rPr>
-          <w:sz w:val="18"/>
-          <w:szCs w:val="18"/>
-        </w:rPr>
-        <w:t>teknik</w:t>
-      </w:r>
-      <w:r>
-        <w:rPr>
-          <w:sz w:val="18"/>
-          <w:szCs w:val="18"/>
-        </w:rPr>
-        <w:t xml:space="preserve"> bilgileri</w:t>
-      </w:r>
-      <w:r>
-        <w:rPr>
-          <w:sz w:val="18"/>
-          <w:szCs w:val="18"/>
-        </w:rPr>
-        <w:t xml:space="preserve"> Tablo 3</w:t>
-      </w:r>
-      <w:r>
-        <w:rPr>
-          <w:sz w:val="18"/>
-          <w:szCs w:val="18"/>
-        </w:rPr>
-        <w:t>’te gösterilmiştir.</w:t>
-      </w:r>
-      <w:r>
-        <w:rPr>
-          <w:sz w:val="18"/>
-          <w:szCs w:val="18"/>
-        </w:rPr>
-        <w:t xml:space="preserve"> </w:t>
-      </w:r>
-      <w:r>
-        <w:rPr>
-          <w:sz w:val="18"/>
-          <w:szCs w:val="18"/>
-        </w:rPr>
-        <w:t xml:space="preserve">Kondansatör seçiminde belirleyici etmen akım etkin değerinden çok sığa değeri olmuştur ve bu da metal film kondansatörler için beklenen bir durumdur. </w:t>
-      </w:r>
-      <w:r>
-        <w:rPr>
-          <w:sz w:val="18"/>
-          <w:szCs w:val="18"/>
-        </w:rPr>
-        <w:t>Benzetim çalışmaları sonucu elde edilen, interleaving tekniği ile ve olmadan DA bara gerilim dalgalanması</w:t>
-      </w:r>
-      <w:r>
-        <w:rPr>
-          <w:sz w:val="18"/>
-          <w:szCs w:val="18"/>
-        </w:rPr>
-        <w:t xml:space="preserve"> Şekil 7</w:t>
-      </w:r>
-      <w:r>
-        <w:rPr>
-          <w:sz w:val="18"/>
-          <w:szCs w:val="18"/>
-        </w:rPr>
-        <w:t>’de, kondansatör bankası akım dalgalanması</w:t>
-      </w:r>
-      <w:r>
-        <w:rPr>
-          <w:sz w:val="18"/>
-          <w:szCs w:val="18"/>
-        </w:rPr>
-        <w:t xml:space="preserve"> Şekil 8’</w:t>
-      </w:r>
-      <w:r>
-        <w:rPr>
-          <w:sz w:val="18"/>
-          <w:szCs w:val="18"/>
-        </w:rPr>
-        <w:t>de, interleaving tekniği ile oluşan her bir çeviricinin çektiği DA bara akımı ve toplam DA bara akımı</w:t>
-      </w:r>
-      <w:r>
-        <w:rPr>
-          <w:sz w:val="18"/>
-          <w:szCs w:val="18"/>
-        </w:rPr>
-        <w:t xml:space="preserve"> Şekil 9</w:t>
-      </w:r>
-      <w:r>
-        <w:rPr>
-          <w:sz w:val="18"/>
-          <w:szCs w:val="18"/>
-        </w:rPr>
-        <w:t>’da gösterilmiştir.</w:t>
-      </w:r>
-      <w:r>
-        <w:rPr>
-          <w:sz w:val="18"/>
-          <w:szCs w:val="18"/>
-        </w:rPr>
-        <w:t xml:space="preserve"> Ayrıca her bir kondansatörün ısınma miktarı Eşitlik 14 ve 15’ten ve veri sayfası parametrelerinden yola çıkılarak 1</w:t>
-      </w:r>
-      <w:r>
-        <w:rPr>
-          <w:sz w:val="18"/>
-          <w:szCs w:val="18"/>
-          <w:vertAlign w:val="superscript"/>
-        </w:rPr>
-        <w:t>0</w:t>
-      </w:r>
-      <w:r>
-        <w:rPr>
-          <w:sz w:val="18"/>
-          <w:szCs w:val="18"/>
-        </w:rPr>
-        <w:t>C olarak bulunmuştur. Buna göre, motor sargılarının ısınmasından dolayı oluşan yüksek ortam sıcaklığına rağmen kondansatör iç sıcaklıkları kabul edilebilir değerlerde olacak ve bu sayede de kondansatör ömrü uzun olacak ve ısınmanın kondansatör akım değeri üzerine etkisi olmayacaktır.</w:t>
-      </w:r>
     </w:p>
     <w:p>
       <w:pPr>
-        <w:rPr>
-          <w:sz w:val="18"/>
-          <w:szCs w:val="18"/>
-        </w:rPr>
-      </w:pPr>
-    </w:p>
-    <w:p>
-      <w:pPr>
-        <w:rPr>
-          <w:sz w:val="18"/>
-          <w:szCs w:val="18"/>
-        </w:rPr>
-      </w:pPr>
-      <w:r>
-        <w:rPr>
-          <w:sz w:val="18"/>
-          <w:szCs w:val="18"/>
-        </w:rPr>
-        <w:lastRenderedPageBreak/>
-        <w:t>Son olarak, hem kondansatör bankasına yönelik hem de tüm sürücü sistemine yönelik güç yoğunluğu analizi yapılmış ve sistemin başarımı doğrulanmıştır. Kondansatör boyutlarından yola çıkılarak elde edilen kondansatör bankası güç yoğunluğu değeri 35.27 W/cm</w:t>
-      </w:r>
-      <w:r>
-        <w:rPr>
-          <w:sz w:val="18"/>
-          <w:szCs w:val="18"/>
-          <w:vertAlign w:val="superscript"/>
-        </w:rPr>
-        <w:t>3</w:t>
-      </w:r>
-      <w:r>
-        <w:rPr>
-          <w:sz w:val="18"/>
-          <w:szCs w:val="18"/>
-        </w:rPr>
-        <w:t xml:space="preserve"> olarak bulunmuştur. Ayrıca tüm sistemin güç yoğunluğunu bulmak için sürücü baskı devre kartı boyutları stator ve rotor iç ve dış çapları düşünülerek bulunmuştur. Baskı devre kartı yüksekliği ise doğrudan kondansatör yüksekliği ile ilişkilidir çünkü TMMS sisteminde kondansatörler hem en büyük hacme sahiptir hem de en yüksek devre elemanlarıdır. Bundan yola çıkılarak da tüm sürücü sistemi güç yoğunluğu 16.57 W/cm</w:t>
-      </w:r>
-      <w:r>
-        <w:rPr>
-          <w:sz w:val="18"/>
-          <w:szCs w:val="18"/>
-          <w:vertAlign w:val="superscript"/>
-        </w:rPr>
-        <w:t>3</w:t>
-      </w:r>
-      <w:r>
-        <w:rPr>
-          <w:sz w:val="18"/>
-          <w:szCs w:val="18"/>
-        </w:rPr>
-        <w:t xml:space="preserve"> olarak bulunur. Başlangıçta konan, endüstriyel ve özel uygulamalardaki konvansiyonel motor sürücü sistemlerinde ulaşılması mümkün olmayan ve TMMS prototiplerinde ulaşılmaya çalışılan 15 W/cm</w:t>
-      </w:r>
-      <w:r>
-        <w:rPr>
-          <w:sz w:val="18"/>
-          <w:szCs w:val="18"/>
-          <w:vertAlign w:val="superscript"/>
-        </w:rPr>
-        <w:t>3</w:t>
-      </w:r>
-      <w:r>
-        <w:rPr>
-          <w:sz w:val="18"/>
-          <w:szCs w:val="18"/>
-        </w:rPr>
-        <w:t xml:space="preserve"> güç yoğunluğu hedefine mevcut tasarım ile ulaşılabileceği görülmüştür.</w:t>
-      </w:r>
-    </w:p>
-    <w:p>
-      <w:pPr>
-        <w:rPr>
-          <w:sz w:val="18"/>
-          <w:szCs w:val="18"/>
-        </w:rPr>
-      </w:pPr>
-    </w:p>
-    <w:p>
-      <w:pPr>
         <w:pStyle w:val="Caption"/>
       </w:pPr>
       <w:bookmarkStart w:id="8" w:name="_Ref485205045"/>
@@ -8850,7 +8857,7 @@
         <w:t xml:space="preserve"> teknik bilgileri</w:t>
       </w:r>
       <w:r>
-        <w:t xml:space="preserve"> (seri baranın yalnızca bir parçası)</w:t>
+        <w:t xml:space="preserve"> (seri baranın bir parçası)</w:t>
       </w:r>
     </w:p>
     <w:tbl>
@@ -9487,6 +9494,7 @@
           <w:szCs w:val="18"/>
           <w:lang w:val="en-US"/>
         </w:rPr>
+        <w:lastRenderedPageBreak/>
         <w:drawing>
           <wp:inline distT="0" distB="0" distL="0" distR="0" wp14:anchorId="59EC80BF" wp14:editId="61140EBA">
             <wp:extent cx="2880313" cy="2054128"/>
@@ -9732,7 +9740,10 @@
         <w:t>çalışmada</w:t>
       </w:r>
       <w:r>
-        <w:t xml:space="preserve"> konvansiyonel motor sürücü sistemlerine alternatif olabilecek tümleşik ve modüler yapıda bir motor sürücü sistemi önerilmiş ve tasarımı yapılmıştır. Sistemin getirdiği belli başlı avantajlar hem ağırlık hem hacim açısında yüksek güç yoğunluğu, arttırılmış hata dayanıklılığı ve güvenilirlik, yarıiletkenlerde ve motor sargılarındaki gerilim streslerinin ve aşırı salınımların azaltılması ve ısı kaynaklarının dağıtılması ile soğutmanın kolaylaşması olarak sıralanabilir. Bu özellikleri ile önerilen sistemin özellikler havacılık, uzay ve elektrikli araçlar gibi uygulamalarda önemli </w:t>
+        <w:t xml:space="preserve"> konvansiyonel motor sürücü sistemlerine alternatif olabilecek tümleşik ve modüler yapıda bir motor sürücü sistemi önerilmiş ve tasarımı yapılmıştır. Sistemin getirdiği belli başlı avantajlar hem ağırlık hem hacim açısında yüksek güç yoğunluğu, arttırılmış hata dayanıklılığı ve </w:t>
+      </w:r>
+      <w:r>
+        <w:t xml:space="preserve">güvenilirlik, yarıiletkenlerde ve motor sargılarındaki gerilim streslerinin ve aşırı salınımların azaltılması ve ısı kaynaklarının dağıtılması ile soğutmanın kolaylaşması olarak sıralanabilir. Bu özellikleri ile önerilen sistemin özellikler havacılık, uzay ve elektrikli araçlar gibi uygulamalarda önemli </w:t>
       </w:r>
       <w:r>
         <w:t>rol oynayacağı düşünülmektedir.</w:t>
@@ -9788,24 +9799,9 @@
     </w:p>
     <w:p>
       <w:pPr>
-        <w:jc w:val="left"/>
-        <w:rPr>
-          <w:b/>
-          <w:bCs/>
-          <w:sz w:val="22"/>
-          <w:szCs w:val="22"/>
-        </w:rPr>
-      </w:pPr>
-      <w:r>
-        <w:br w:type="page"/>
-      </w:r>
-    </w:p>
-    <w:p>
-      <w:pPr>
         <w:pStyle w:val="Heading1"/>
       </w:pPr>
       <w:r>
-        <w:lastRenderedPageBreak/>
         <w:t>Kaynak</w:t>
       </w:r>
       <w:r>
@@ -10173,7 +10169,16 @@
           <w:szCs w:val="24"/>
         </w:rPr>
         <w:tab/>
-        <w:t xml:space="preserve">A. Galassini, A. Costabeber, C. Gerada, G. Buticchi, and D. Barater, “State space model of a modular speed-drooped system for high reliability integrated modular motor drives,” </w:t>
+        <w:t xml:space="preserve">A. Galassini, A. Costabeber, C. Gerada, G. Buticchi, and D. Barater, “State space model of a modular </w:t>
+      </w:r>
+      <w:r>
+        <w:rPr>
+          <w:noProof/>
+          <w:sz w:val="18"/>
+          <w:szCs w:val="24"/>
+        </w:rPr>
+        <w:lastRenderedPageBreak/>
+        <w:t xml:space="preserve">speed-drooped system for high reliability integrated modular motor drives,” </w:t>
       </w:r>
       <w:r>
         <w:rPr>
@@ -10320,7 +10325,7 @@
           <w:szCs w:val="24"/>
         </w:rPr>
         <w:tab/>
-        <w:t xml:space="preserve">G. Su and L. Tang, “A segmented traction drive system with a small dc bus capacitor,” in </w:t>
+        <w:t xml:space="preserve">T. Morita </w:t>
       </w:r>
       <w:r>
         <w:rPr>
@@ -10330,7 +10335,7 @@
           <w:sz w:val="18"/>
           <w:szCs w:val="24"/>
         </w:rPr>
-        <w:t>2012 IEEE Energy Conversion Congress and Exposition (ECCE)</w:t>
+        <w:t>et al.</w:t>
       </w:r>
       <w:r>
         <w:rPr>
@@ -10338,7 +10343,7 @@
           <w:sz w:val="18"/>
           <w:szCs w:val="24"/>
         </w:rPr>
-        <w:t>, 2012, pp. 2847–2853.</w:t>
+        <w:t>, “99 . 3 % Efficiency of Three-Phase Inverter for Motor Drive Using GaN-based Gate Injection Transistors,” pp. 481–484, 2011.</w:t>
       </w:r>
     </w:p>
     <w:p>
@@ -10369,7 +10374,7 @@
           <w:szCs w:val="24"/>
         </w:rPr>
         <w:tab/>
-        <w:t xml:space="preserve">T. Morita </w:t>
+        <w:t xml:space="preserve">J. W. Kolar and S. D. Round, “Analytical calculation of the RMS current stress on the DC-link capacitor of voltage-PWM converter systems,” </w:t>
       </w:r>
       <w:r>
         <w:rPr>
@@ -10379,7 +10384,7 @@
           <w:sz w:val="18"/>
           <w:szCs w:val="24"/>
         </w:rPr>
-        <w:t>et al.</w:t>
+        <w:t>IEE Proc. - Electr. Power Appl.</w:t>
       </w:r>
       <w:r>
         <w:rPr>
@@ -10387,7 +10392,7 @@
           <w:sz w:val="18"/>
           <w:szCs w:val="24"/>
         </w:rPr>
-        <w:t>, “99 . 3 % Efficiency of Three-Phase Inverter for Motor Drive Using GaN-based Gate Injection Transistors,” pp. 481–484, 2011.</w:t>
+        <w:t>, vol. 153, no. 4, p. 535, 2006.</w:t>
       </w:r>
     </w:p>
     <w:p>
@@ -10400,64 +10405,15 @@
         <w:rPr>
           <w:noProof/>
           <w:sz w:val="18"/>
+        </w:rPr>
+      </w:pPr>
+      <w:r>
+        <w:rPr>
+          <w:noProof/>
+          <w:sz w:val="18"/>
           <w:szCs w:val="24"/>
         </w:rPr>
-      </w:pPr>
-      <w:r>
-        <w:rPr>
-          <w:noProof/>
-          <w:sz w:val="18"/>
-          <w:szCs w:val="24"/>
-        </w:rPr>
         <w:t>[12]</w:t>
-      </w:r>
-      <w:r>
-        <w:rPr>
-          <w:noProof/>
-          <w:sz w:val="18"/>
-          <w:szCs w:val="24"/>
-        </w:rPr>
-        <w:tab/>
-        <w:t xml:space="preserve">J. W. Kolar and S. D. Round, “Analytical calculation of the RMS current stress on the DC-link capacitor of voltage-PWM converter systems,” </w:t>
-      </w:r>
-      <w:r>
-        <w:rPr>
-          <w:i/>
-          <w:iCs/>
-          <w:noProof/>
-          <w:sz w:val="18"/>
-          <w:szCs w:val="24"/>
-        </w:rPr>
-        <w:t>IEE Proc. - Electr. Power Appl.</w:t>
-      </w:r>
-      <w:r>
-        <w:rPr>
-          <w:noProof/>
-          <w:sz w:val="18"/>
-          <w:szCs w:val="24"/>
-        </w:rPr>
-        <w:t>, vol. 153, no. 4, p. 535, 2006.</w:t>
-      </w:r>
-    </w:p>
-    <w:p>
-      <w:pPr>
-        <w:widowControl w:val="0"/>
-        <w:autoSpaceDE w:val="0"/>
-        <w:autoSpaceDN w:val="0"/>
-        <w:adjustRightInd w:val="0"/>
-        <w:ind w:left="640" w:hanging="640"/>
-        <w:rPr>
-          <w:noProof/>
-          <w:sz w:val="18"/>
-        </w:rPr>
-      </w:pPr>
-      <w:r>
-        <w:rPr>
-          <w:noProof/>
-          <w:sz w:val="18"/>
-          <w:szCs w:val="24"/>
-        </w:rPr>
-        <w:t>[13]</w:t>
       </w:r>
       <w:r>
         <w:rPr>
@@ -12723,7 +12679,7 @@
 </file>
 
 <file path=customXml/itemProps1.xml><?xml version="1.0" encoding="utf-8"?>
-<ds:datastoreItem xmlns:ds="http://schemas.openxmlformats.org/officeDocument/2006/customXml" ds:itemID="{DEA1DF6F-58C6-4BFE-8015-B5F9F6608D51}">
+<ds:datastoreItem xmlns:ds="http://schemas.openxmlformats.org/officeDocument/2006/customXml" ds:itemID="{A834271F-9998-44D9-B5F0-0C21E2336ABE}">
   <ds:schemaRefs>
     <ds:schemaRef ds:uri="http://schemas.openxmlformats.org/officeDocument/2006/bibliography"/>
   </ds:schemaRefs>

</xml_diff>

<commit_message>
3501 proje yazısı (websitesi için). ELECO makalesi yazılacak.
</commit_message>
<xml_diff>
--- a/Paper/EL-EN 2017/final submission/EL-EN_makale_after_review.docx
+++ b/Paper/EL-EN 2017/final submission/EL-EN_makale_after_review.docx
@@ -684,17 +684,7 @@
           <w:iCs/>
           <w:lang w:val="en-US"/>
         </w:rPr>
-        <w:t xml:space="preserve"> achieved with the IMMD system which is not possible for a conventi</w:t>
-      </w:r>
-      <w:bookmarkStart w:id="0" w:name="_GoBack"/>
-      <w:bookmarkEnd w:id="0"/>
-      <w:r>
-        <w:rPr>
-          <w:i/>
-          <w:iCs/>
-          <w:lang w:val="en-US"/>
-        </w:rPr>
-        <w:t>onal drive.</w:t>
+        <w:t xml:space="preserve"> achieved with the IMMD system which is not possible for a conventional drive.</w:t>
       </w:r>
     </w:p>
     <w:p>
@@ -2515,10 +2505,10 @@
             <v:path o:extrusionok="f" gradientshapeok="t" o:connecttype="rect"/>
             <o:lock v:ext="edit" aspectratio="t"/>
           </v:shapetype>
-          <v:shape id="_x0000_i1025" type="#_x0000_t75" style="width:226.4pt;height:88.65pt" o:ole="">
+          <v:shape id="_x0000_i1025" type="#_x0000_t75" style="width:226.35pt;height:88.75pt" o:ole="">
             <v:imagedata r:id="rId11" o:title=""/>
           </v:shape>
-          <o:OLEObject Type="Embed" ProgID="Visio.Drawing.15" ShapeID="_x0000_i1025" DrawAspect="Content" ObjectID="_1564570108" r:id="rId12"/>
+          <o:OLEObject Type="Embed" ProgID="Visio.Drawing.15" ShapeID="_x0000_i1025" DrawAspect="Content" ObjectID="_1564734556" r:id="rId12"/>
         </w:object>
       </w:r>
     </w:p>
@@ -2526,7 +2516,7 @@
       <w:pPr>
         <w:pStyle w:val="Caption"/>
       </w:pPr>
-      <w:bookmarkStart w:id="1" w:name="_Ref484542839"/>
+      <w:bookmarkStart w:id="0" w:name="_Ref484542839"/>
       <w:r>
         <w:t>Şekil 3.</w:t>
       </w:r>
@@ -2536,7 +2526,7 @@
       <w:r>
         <w:t>Sistemde kullanılan doğrultucu devre şeması</w:t>
       </w:r>
-      <w:bookmarkEnd w:id="1"/>
+      <w:bookmarkEnd w:id="0"/>
     </w:p>
     <w:p>
       <w:pPr>
@@ -2544,11 +2534,11 @@
         <w:keepNext/>
         <w:jc w:val="center"/>
       </w:pPr>
-      <w:bookmarkStart w:id="2" w:name="_Ref483050677"/>
+      <w:bookmarkStart w:id="1" w:name="_Ref483050677"/>
       <w:r>
         <w:t>Tablo</w:t>
       </w:r>
-      <w:bookmarkEnd w:id="2"/>
+      <w:bookmarkEnd w:id="1"/>
       <w:r>
         <w:t xml:space="preserve"> 1: TMMS sisteminin anma değerleri</w:t>
       </w:r>
@@ -3232,7 +3222,7 @@
       <w:pPr>
         <w:pStyle w:val="Caption"/>
       </w:pPr>
-      <w:bookmarkStart w:id="3" w:name="_Ref484544822"/>
+      <w:bookmarkStart w:id="2" w:name="_Ref484544822"/>
       <w:r>
         <w:t>Şekil 4.</w:t>
       </w:r>
@@ -3242,7 +3232,7 @@
       <w:r>
         <w:t>Interleaving tekniği kullanıldığında DA bara akımının etkin değerinin farklı modül sayıları ve faz kayması açılarına göre değişimi</w:t>
       </w:r>
-      <w:bookmarkEnd w:id="3"/>
+      <w:bookmarkEnd w:id="2"/>
     </w:p>
     <w:p>
       <w:pPr>
@@ -3416,7 +3406,12 @@
         <w:fldChar w:fldCharType="end"/>
       </w:r>
       <w:r>
-        <w:t>. Son olarak, gerekli anma rotor hızı için gerekli olan stator akım frekansı da Eşitlik 4’teki gibi bulunmuş ve faz ve modül başına indüklenen gerilim etkin değeri 69.6 V olarak hesaplanmıştır. Motor sürücü modüllerinin sinüzoidal darbe genişlik modülasyonu ile anahtarlandığında (S-PWM) gerekli olan modülasyon endeksi değeri Eşitlik 5’teki gibi 0,8 olarak hesaplanabilir. Bu hesapta modül ve faz başına sürücü çıkış gerilimi (V</w:t>
+        <w:t>. Son olarak, gerekli anma rotor hızı için gerekli olan stator akım frekansı da Eşitlik 4’teki gibi bulunmuş ve faz ve modül başına indüklenen gerilim etkin değeri 69.6 V olarak hesaplanmıştır. Motor sürücü modüllerinin sinüzoidal darbe genişlik modülasyonu ile anahtarla</w:t>
+      </w:r>
+      <w:bookmarkStart w:id="3" w:name="_GoBack"/>
+      <w:bookmarkEnd w:id="3"/>
+      <w:r>
+        <w:t>ndığında (S-PWM) gerekli olan modülasyon endeksi değeri Eşitlik 5’teki gibi 0,8 olarak hesaplanabilir. Bu hesapta modül ve faz başına sürücü çıkış gerilimi (V</w:t>
       </w:r>
       <w:r>
         <w:rPr>
@@ -4407,10 +4402,10 @@
       </w:pPr>
       <w:r>
         <w:object w:dxaOrig="4275" w:dyaOrig="4605">
-          <v:shape id="_x0000_i1026" type="#_x0000_t75" style="width:206.85pt;height:223.1pt" o:ole="">
+          <v:shape id="_x0000_i1026" type="#_x0000_t75" style="width:206.75pt;height:223.15pt" o:ole="">
             <v:imagedata r:id="rId14" o:title=""/>
           </v:shape>
-          <o:OLEObject Type="Embed" ProgID="Visio.Drawing.15" ShapeID="_x0000_i1026" DrawAspect="Content" ObjectID="_1564570109" r:id="rId15"/>
+          <o:OLEObject Type="Embed" ProgID="Visio.Drawing.15" ShapeID="_x0000_i1026" DrawAspect="Content" ObjectID="_1564734557" r:id="rId15"/>
         </w:object>
       </w:r>
     </w:p>
@@ -8277,10 +8272,10 @@
       </w:pPr>
       <w:r>
         <w:object w:dxaOrig="7770" w:dyaOrig="4395">
-          <v:shape id="_x0000_i1027" type="#_x0000_t75" style="width:226.4pt;height:127.75pt" o:ole="">
+          <v:shape id="_x0000_i1027" type="#_x0000_t75" style="width:226.35pt;height:127.6pt" o:ole="">
             <v:imagedata r:id="rId16" o:title=""/>
           </v:shape>
-          <o:OLEObject Type="Embed" ProgID="Visio.Drawing.15" ShapeID="_x0000_i1027" DrawAspect="Content" ObjectID="_1564570110" r:id="rId17"/>
+          <o:OLEObject Type="Embed" ProgID="Visio.Drawing.15" ShapeID="_x0000_i1027" DrawAspect="Content" ObjectID="_1564734558" r:id="rId17"/>
         </w:object>
       </w:r>
     </w:p>
@@ -9779,7 +9774,13 @@
         <w:ind w:right="0"/>
       </w:pPr>
       <w:r>
-        <w:t xml:space="preserve">Mevcut TMMS teknolojisi incelenmiş ve henüz laboratuvar prototipi aşamasında olan çalışmalar ve başarımları irdelenmiştir. </w:t>
+        <w:t>Mevcut TMMS teknolojisi incelenmiş</w:t>
+      </w:r>
+      <w:r>
+        <w:t xml:space="preserve"> ve henüz laboratuvar prototipi </w:t>
+      </w:r>
+      <w:r>
+        <w:t xml:space="preserve">aşamasında olan çalışmalar ve başarımları irdelenmiştir. </w:t>
       </w:r>
       <w:r>
         <w:t xml:space="preserve">Özellikle seri modüler yapıdaki seri bağlı motor sürücü topolojisi üzerinde durulmuş ve bu topoloji hem seri hem paralel bağlı bir topoloji olarak geliştirilmiştir. DA bara kondansatör bankasını küçültmek amacıyla uygulanan interleaving tekniği sonucu kondansatör akımı etkin değerinde meydana gelen küçülmeye bakılarak topolojideki optimum modül sayısı 4 olarak belirlenmiştir. Bunun yanında piyasadaki GaN yarıiletkenlerinin kullanılabileceği bir topolojide 2 seri 2 paralel modül olması gerektiği anlaşılmıştır. Bu topolojiye göre seçilen örnek bir motor üzerinde tasarım </w:t>
@@ -12697,7 +12698,7 @@
 </file>
 
 <file path=customXml/itemProps1.xml><?xml version="1.0" encoding="utf-8"?>
-<ds:datastoreItem xmlns:ds="http://schemas.openxmlformats.org/officeDocument/2006/customXml" ds:itemID="{69482004-E9E7-4C2F-9DE2-C051AEF75206}">
+<ds:datastoreItem xmlns:ds="http://schemas.openxmlformats.org/officeDocument/2006/customXml" ds:itemID="{00A98F44-70BC-4E0C-B022-C3182B329AE5}">
   <ds:schemaRefs>
     <ds:schemaRef ds:uri="http://schemas.openxmlformats.org/officeDocument/2006/bibliography"/>
   </ds:schemaRefs>

</xml_diff>